<commit_message>
Fixed the documentation to include software architecture
</commit_message>
<xml_diff>
--- a/StormDrive Instructions.docx
+++ b/StormDrive Instructions.docx
@@ -246,10 +246,7 @@
         </w:r>
       </w:hyperlink>
       <w:r>
-        <w:t xml:space="preserve"> </w:t>
-      </w:r>
-      <w:r>
-        <w:t>and click view to get the download links.</w:t>
+        <w:t xml:space="preserve"> and click view to get the download links.</w:t>
       </w:r>
     </w:p>
     <w:p/>
@@ -270,7 +267,7 @@
         </w:numPr>
       </w:pPr>
       <w:r>
-        <w:t>Folders appear in the download links</w:t>
+        <w:t>No data about who submitted the file has been recorded</w:t>
       </w:r>
     </w:p>
     <w:p>
@@ -282,12 +279,3531 @@
         </w:numPr>
       </w:pPr>
       <w:r>
-        <w:t>No data about who submitted the file has been recorded</w:t>
-      </w:r>
+        <w:t>Files inside a folder cannot be listed yet</w:t>
+      </w:r>
+    </w:p>
+    <w:p>
+      <w:pPr>
+        <w:pStyle w:val="Heading1"/>
+      </w:pPr>
       <w:bookmarkStart w:id="0" w:name="_GoBack"/>
-      <w:bookmarkEnd w:id="0"/>
+    </w:p>
+    <w:bookmarkEnd w:id="0"/>
+    <w:p>
+      <w:pPr>
+        <w:pStyle w:val="Heading1"/>
+      </w:pPr>
+      <w:r>
+        <w:t>Software Architecture</w:t>
+      </w:r>
+    </w:p>
+    <w:p>
+      <w:pPr>
+        <w:pStyle w:val="Heading2"/>
+      </w:pPr>
+      <w:r>
+        <mc:AlternateContent>
+          <mc:Choice Requires="wps">
+            <w:drawing>
+              <wp:anchor distT="0" distB="0" distL="114300" distR="114300" simplePos="0" relativeHeight="251674624" behindDoc="0" locked="0" layoutInCell="1" allowOverlap="1" wp14:anchorId="07739742" wp14:editId="787E7273">
+                <wp:simplePos x="0" y="0"/>
+                <wp:positionH relativeFrom="column">
+                  <wp:posOffset>19050</wp:posOffset>
+                </wp:positionH>
+                <wp:positionV relativeFrom="paragraph">
+                  <wp:posOffset>245745</wp:posOffset>
+                </wp:positionV>
+                <wp:extent cx="1171575" cy="704850"/>
+                <wp:effectExtent l="0" t="0" r="28575" b="19050"/>
+                <wp:wrapNone/>
+                <wp:docPr id="14" name="Flowchart: Process 14"/>
+                <wp:cNvGraphicFramePr/>
+                <a:graphic xmlns:a="http://schemas.openxmlformats.org/drawingml/2006/main">
+                  <a:graphicData uri="http://schemas.microsoft.com/office/word/2010/wordprocessingShape">
+                    <wps:wsp>
+                      <wps:cNvSpPr/>
+                      <wps:spPr>
+                        <a:xfrm>
+                          <a:off x="0" y="0"/>
+                          <a:ext cx="1171575" cy="704850"/>
+                        </a:xfrm>
+                        <a:prstGeom prst="flowChartProcess">
+                          <a:avLst/>
+                        </a:prstGeom>
+                      </wps:spPr>
+                      <wps:style>
+                        <a:lnRef idx="2">
+                          <a:schemeClr val="accent1">
+                            <a:shade val="50000"/>
+                          </a:schemeClr>
+                        </a:lnRef>
+                        <a:fillRef idx="1">
+                          <a:schemeClr val="accent1"/>
+                        </a:fillRef>
+                        <a:effectRef idx="0">
+                          <a:schemeClr val="accent1"/>
+                        </a:effectRef>
+                        <a:fontRef idx="minor">
+                          <a:schemeClr val="lt1"/>
+                        </a:fontRef>
+                      </wps:style>
+                      <wps:txbx>
+                        <w:txbxContent>
+                          <w:p>
+                            <w:pPr>
+                              <w:jc w:val="center"/>
+                            </w:pPr>
+                            <w:proofErr w:type="spellStart"/>
+                            <w:r>
+                              <w:t>addToGroup.jsp</w:t>
+                            </w:r>
+                            <w:proofErr w:type="spellEnd"/>
+                          </w:p>
+                          <w:p>
+                            <w:pPr>
+                              <w:jc w:val="center"/>
+                            </w:pPr>
+                          </w:p>
+                        </w:txbxContent>
+                      </wps:txbx>
+                      <wps:bodyPr rot="0" spcFirstLastPara="0" vertOverflow="overflow" horzOverflow="overflow" vert="horz" wrap="square" lIns="91440" tIns="45720" rIns="91440" bIns="45720" numCol="1" spcCol="0" rtlCol="0" fromWordArt="0" anchor="ctr" anchorCtr="0" forceAA="0" compatLnSpc="1">
+                        <a:prstTxWarp prst="textNoShape">
+                          <a:avLst/>
+                        </a:prstTxWarp>
+                        <a:noAutofit/>
+                      </wps:bodyPr>
+                    </wps:wsp>
+                  </a:graphicData>
+                </a:graphic>
+                <wp14:sizeRelH relativeFrom="margin">
+                  <wp14:pctWidth>0</wp14:pctWidth>
+                </wp14:sizeRelH>
+                <wp14:sizeRelV relativeFrom="margin">
+                  <wp14:pctHeight>0</wp14:pctHeight>
+                </wp14:sizeRelV>
+              </wp:anchor>
+            </w:drawing>
+          </mc:Choice>
+          <mc:Fallback>
+            <w:pict>
+              <v:shapetype w14:anchorId="07739742" id="_x0000_t109" coordsize="21600,21600" o:spt="109" path="m,l,21600r21600,l21600,xe">
+                <v:stroke joinstyle="miter"/>
+                <v:path gradientshapeok="t" o:connecttype="rect"/>
+              </v:shapetype>
+              <v:shape id="Flowchart: Process 14" o:spid="_x0000_s1026" type="#_x0000_t109" style="position:absolute;margin-left:1.5pt;margin-top:19.35pt;width:92.25pt;height:55.5pt;z-index:251674624;visibility:visible;mso-wrap-style:square;mso-width-percent:0;mso-height-percent:0;mso-wrap-distance-left:9pt;mso-wrap-distance-top:0;mso-wrap-distance-right:9pt;mso-wrap-distance-bottom:0;mso-position-horizontal:absolute;mso-position-horizontal-relative:text;mso-position-vertical:absolute;mso-position-vertical-relative:text;mso-width-percent:0;mso-height-percent:0;mso-width-relative:margin;mso-height-relative:margin;v-text-anchor:middle" o:gfxdata="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" fillcolor="#5b9bd5 [3204]" strokecolor="#1f4d78 [1604]" strokeweight="1pt">
+                <v:textbox>
+                  <w:txbxContent>
+                    <w:p>
+                      <w:pPr>
+                        <w:jc w:val="center"/>
+                      </w:pPr>
+                      <w:proofErr w:type="spellStart"/>
+                      <w:r>
+                        <w:t>addToGroup.jsp</w:t>
+                      </w:r>
+                      <w:proofErr w:type="spellEnd"/>
+                    </w:p>
+                    <w:p>
+                      <w:pPr>
+                        <w:jc w:val="center"/>
+                      </w:pPr>
+                    </w:p>
+                  </w:txbxContent>
+                </v:textbox>
+              </v:shape>
+            </w:pict>
+          </mc:Fallback>
+        </mc:AlternateContent>
+      </w:r>
+      <w:r>
+        <w:t>View</w:t>
+      </w:r>
+    </w:p>
+    <w:p>
+      <w:r>
+        <mc:AlternateContent>
+          <mc:Choice Requires="wps">
+            <w:drawing>
+              <wp:anchor distT="0" distB="0" distL="114300" distR="114300" simplePos="0" relativeHeight="251678720" behindDoc="0" locked="0" layoutInCell="1" allowOverlap="1" wp14:anchorId="6940178A" wp14:editId="5AD3F1BB">
+                <wp:simplePos x="0" y="0"/>
+                <wp:positionH relativeFrom="column">
+                  <wp:posOffset>1419225</wp:posOffset>
+                </wp:positionH>
+                <wp:positionV relativeFrom="paragraph">
+                  <wp:posOffset>12065</wp:posOffset>
+                </wp:positionV>
+                <wp:extent cx="1171575" cy="695325"/>
+                <wp:effectExtent l="0" t="0" r="28575" b="28575"/>
+                <wp:wrapNone/>
+                <wp:docPr id="17" name="Flowchart: Process 17"/>
+                <wp:cNvGraphicFramePr/>
+                <a:graphic xmlns:a="http://schemas.openxmlformats.org/drawingml/2006/main">
+                  <a:graphicData uri="http://schemas.microsoft.com/office/word/2010/wordprocessingShape">
+                    <wps:wsp>
+                      <wps:cNvSpPr/>
+                      <wps:spPr>
+                        <a:xfrm>
+                          <a:off x="0" y="0"/>
+                          <a:ext cx="1171575" cy="695325"/>
+                        </a:xfrm>
+                        <a:prstGeom prst="flowChartProcess">
+                          <a:avLst/>
+                        </a:prstGeom>
+                      </wps:spPr>
+                      <wps:style>
+                        <a:lnRef idx="2">
+                          <a:schemeClr val="accent1">
+                            <a:shade val="50000"/>
+                          </a:schemeClr>
+                        </a:lnRef>
+                        <a:fillRef idx="1">
+                          <a:schemeClr val="accent1"/>
+                        </a:fillRef>
+                        <a:effectRef idx="0">
+                          <a:schemeClr val="accent1"/>
+                        </a:effectRef>
+                        <a:fontRef idx="minor">
+                          <a:schemeClr val="lt1"/>
+                        </a:fontRef>
+                      </wps:style>
+                      <wps:txbx>
+                        <w:txbxContent>
+                          <w:p>
+                            <w:pPr>
+                              <w:jc w:val="center"/>
+                            </w:pPr>
+                            <w:proofErr w:type="spellStart"/>
+                            <w:r>
+                              <w:t>createaccount.jsp</w:t>
+                            </w:r>
+                            <w:proofErr w:type="spellEnd"/>
+                          </w:p>
+                          <w:p>
+                            <w:pPr>
+                              <w:jc w:val="center"/>
+                            </w:pPr>
+                          </w:p>
+                        </w:txbxContent>
+                      </wps:txbx>
+                      <wps:bodyPr rot="0" spcFirstLastPara="0" vertOverflow="overflow" horzOverflow="overflow" vert="horz" wrap="square" lIns="91440" tIns="45720" rIns="91440" bIns="45720" numCol="1" spcCol="0" rtlCol="0" fromWordArt="0" anchor="ctr" anchorCtr="0" forceAA="0" compatLnSpc="1">
+                        <a:prstTxWarp prst="textNoShape">
+                          <a:avLst/>
+                        </a:prstTxWarp>
+                        <a:noAutofit/>
+                      </wps:bodyPr>
+                    </wps:wsp>
+                  </a:graphicData>
+                </a:graphic>
+                <wp14:sizeRelH relativeFrom="margin">
+                  <wp14:pctWidth>0</wp14:pctWidth>
+                </wp14:sizeRelH>
+                <wp14:sizeRelV relativeFrom="margin">
+                  <wp14:pctHeight>0</wp14:pctHeight>
+                </wp14:sizeRelV>
+              </wp:anchor>
+            </w:drawing>
+          </mc:Choice>
+          <mc:Fallback>
+            <w:pict>
+              <v:shape w14:anchorId="6940178A" id="Flowchart: Process 17" o:spid="_x0000_s1027" type="#_x0000_t109" style="position:absolute;margin-left:111.75pt;margin-top:.95pt;width:92.25pt;height:54.75pt;z-index:251678720;visibility:visible;mso-wrap-style:square;mso-width-percent:0;mso-height-percent:0;mso-wrap-distance-left:9pt;mso-wrap-distance-top:0;mso-wrap-distance-right:9pt;mso-wrap-distance-bottom:0;mso-position-horizontal:absolute;mso-position-horizontal-relative:text;mso-position-vertical:absolute;mso-position-vertical-relative:text;mso-width-percent:0;mso-height-percent:0;mso-width-relative:margin;mso-height-relative:margin;v-text-anchor:middle" o:gfxdata="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" fillcolor="#5b9bd5 [3204]" strokecolor="#1f4d78 [1604]" strokeweight="1pt">
+                <v:textbox>
+                  <w:txbxContent>
+                    <w:p>
+                      <w:pPr>
+                        <w:jc w:val="center"/>
+                      </w:pPr>
+                      <w:proofErr w:type="spellStart"/>
+                      <w:r>
+                        <w:t>createaccount.jsp</w:t>
+                      </w:r>
+                      <w:proofErr w:type="spellEnd"/>
+                    </w:p>
+                    <w:p>
+                      <w:pPr>
+                        <w:jc w:val="center"/>
+                      </w:pPr>
+                    </w:p>
+                  </w:txbxContent>
+                </v:textbox>
+              </v:shape>
+            </w:pict>
+          </mc:Fallback>
+        </mc:AlternateContent>
+      </w:r>
+      <w:r>
+        <w:rPr>
+          <w:noProof/>
+          <w:lang w:eastAsia="en-AU"/>
+        </w:rPr>
+        <mc:AlternateContent>
+          <mc:Choice Requires="wps">
+            <w:drawing>
+              <wp:anchor distT="0" distB="0" distL="114300" distR="114300" simplePos="0" relativeHeight="251664384" behindDoc="0" locked="0" layoutInCell="1" allowOverlap="1" wp14:anchorId="797F7B54" wp14:editId="2AAB3217">
+                <wp:simplePos x="0" y="0"/>
+                <wp:positionH relativeFrom="column">
+                  <wp:posOffset>4229100</wp:posOffset>
+                </wp:positionH>
+                <wp:positionV relativeFrom="paragraph">
+                  <wp:posOffset>12065</wp:posOffset>
+                </wp:positionV>
+                <wp:extent cx="1171575" cy="685800"/>
+                <wp:effectExtent l="0" t="0" r="28575" b="19050"/>
+                <wp:wrapNone/>
+                <wp:docPr id="6" name="Flowchart: Process 6"/>
+                <wp:cNvGraphicFramePr/>
+                <a:graphic xmlns:a="http://schemas.openxmlformats.org/drawingml/2006/main">
+                  <a:graphicData uri="http://schemas.microsoft.com/office/word/2010/wordprocessingShape">
+                    <wps:wsp>
+                      <wps:cNvSpPr/>
+                      <wps:spPr>
+                        <a:xfrm>
+                          <a:off x="0" y="0"/>
+                          <a:ext cx="1171575" cy="685800"/>
+                        </a:xfrm>
+                        <a:prstGeom prst="flowChartProcess">
+                          <a:avLst/>
+                        </a:prstGeom>
+                      </wps:spPr>
+                      <wps:style>
+                        <a:lnRef idx="2">
+                          <a:schemeClr val="accent1">
+                            <a:shade val="50000"/>
+                          </a:schemeClr>
+                        </a:lnRef>
+                        <a:fillRef idx="1">
+                          <a:schemeClr val="accent1"/>
+                        </a:fillRef>
+                        <a:effectRef idx="0">
+                          <a:schemeClr val="accent1"/>
+                        </a:effectRef>
+                        <a:fontRef idx="minor">
+                          <a:schemeClr val="lt1"/>
+                        </a:fontRef>
+                      </wps:style>
+                      <wps:txbx>
+                        <w:txbxContent>
+                          <w:p>
+                            <w:pPr>
+                              <w:jc w:val="center"/>
+                            </w:pPr>
+                            <w:proofErr w:type="spellStart"/>
+                            <w:r>
+                              <w:t>downloadFile.jsp</w:t>
+                            </w:r>
+                            <w:proofErr w:type="spellEnd"/>
+                          </w:p>
+                          <w:p>
+                            <w:pPr>
+                              <w:jc w:val="center"/>
+                            </w:pPr>
+                          </w:p>
+                        </w:txbxContent>
+                      </wps:txbx>
+                      <wps:bodyPr rot="0" spcFirstLastPara="0" vertOverflow="overflow" horzOverflow="overflow" vert="horz" wrap="square" lIns="91440" tIns="45720" rIns="91440" bIns="45720" numCol="1" spcCol="0" rtlCol="0" fromWordArt="0" anchor="ctr" anchorCtr="0" forceAA="0" compatLnSpc="1">
+                        <a:prstTxWarp prst="textNoShape">
+                          <a:avLst/>
+                        </a:prstTxWarp>
+                        <a:noAutofit/>
+                      </wps:bodyPr>
+                    </wps:wsp>
+                  </a:graphicData>
+                </a:graphic>
+                <wp14:sizeRelH relativeFrom="margin">
+                  <wp14:pctWidth>0</wp14:pctWidth>
+                </wp14:sizeRelH>
+                <wp14:sizeRelV relativeFrom="margin">
+                  <wp14:pctHeight>0</wp14:pctHeight>
+                </wp14:sizeRelV>
+              </wp:anchor>
+            </w:drawing>
+          </mc:Choice>
+          <mc:Fallback>
+            <w:pict>
+              <v:shape w14:anchorId="797F7B54" id="Flowchart: Process 6" o:spid="_x0000_s1028" type="#_x0000_t109" style="position:absolute;margin-left:333pt;margin-top:.95pt;width:92.25pt;height:54pt;z-index:251664384;visibility:visible;mso-wrap-style:square;mso-width-percent:0;mso-height-percent:0;mso-wrap-distance-left:9pt;mso-wrap-distance-top:0;mso-wrap-distance-right:9pt;mso-wrap-distance-bottom:0;mso-position-horizontal:absolute;mso-position-horizontal-relative:text;mso-position-vertical:absolute;mso-position-vertical-relative:text;mso-width-percent:0;mso-height-percent:0;mso-width-relative:margin;mso-height-relative:margin;v-text-anchor:middle" o:gfxdata="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" fillcolor="#5b9bd5 [3204]" strokecolor="#1f4d78 [1604]" strokeweight="1pt">
+                <v:textbox>
+                  <w:txbxContent>
+                    <w:p>
+                      <w:pPr>
+                        <w:jc w:val="center"/>
+                      </w:pPr>
+                      <w:proofErr w:type="spellStart"/>
+                      <w:r>
+                        <w:t>downloadFile.jsp</w:t>
+                      </w:r>
+                      <w:proofErr w:type="spellEnd"/>
+                    </w:p>
+                    <w:p>
+                      <w:pPr>
+                        <w:jc w:val="center"/>
+                      </w:pPr>
+                    </w:p>
+                  </w:txbxContent>
+                </v:textbox>
+              </v:shape>
+            </w:pict>
+          </mc:Fallback>
+        </mc:AlternateContent>
+      </w:r>
+      <w:r>
+        <w:rPr>
+          <w:noProof/>
+          <w:lang w:eastAsia="en-AU"/>
+        </w:rPr>
+        <mc:AlternateContent>
+          <mc:Choice Requires="wps">
+            <w:drawing>
+              <wp:anchor distT="0" distB="0" distL="114300" distR="114300" simplePos="0" relativeHeight="251662336" behindDoc="0" locked="0" layoutInCell="1" allowOverlap="1" wp14:anchorId="04AD577A" wp14:editId="0901A2DD">
+                <wp:simplePos x="0" y="0"/>
+                <wp:positionH relativeFrom="column">
+                  <wp:posOffset>2819400</wp:posOffset>
+                </wp:positionH>
+                <wp:positionV relativeFrom="paragraph">
+                  <wp:posOffset>12065</wp:posOffset>
+                </wp:positionV>
+                <wp:extent cx="1171575" cy="685800"/>
+                <wp:effectExtent l="0" t="0" r="28575" b="19050"/>
+                <wp:wrapNone/>
+                <wp:docPr id="5" name="Flowchart: Process 5"/>
+                <wp:cNvGraphicFramePr/>
+                <a:graphic xmlns:a="http://schemas.openxmlformats.org/drawingml/2006/main">
+                  <a:graphicData uri="http://schemas.microsoft.com/office/word/2010/wordprocessingShape">
+                    <wps:wsp>
+                      <wps:cNvSpPr/>
+                      <wps:spPr>
+                        <a:xfrm>
+                          <a:off x="0" y="0"/>
+                          <a:ext cx="1171575" cy="685800"/>
+                        </a:xfrm>
+                        <a:prstGeom prst="flowChartProcess">
+                          <a:avLst/>
+                        </a:prstGeom>
+                      </wps:spPr>
+                      <wps:style>
+                        <a:lnRef idx="2">
+                          <a:schemeClr val="accent1">
+                            <a:shade val="50000"/>
+                          </a:schemeClr>
+                        </a:lnRef>
+                        <a:fillRef idx="1">
+                          <a:schemeClr val="accent1"/>
+                        </a:fillRef>
+                        <a:effectRef idx="0">
+                          <a:schemeClr val="accent1"/>
+                        </a:effectRef>
+                        <a:fontRef idx="minor">
+                          <a:schemeClr val="lt1"/>
+                        </a:fontRef>
+                      </wps:style>
+                      <wps:txbx>
+                        <w:txbxContent>
+                          <w:p>
+                            <w:pPr>
+                              <w:jc w:val="center"/>
+                            </w:pPr>
+                            <w:proofErr w:type="spellStart"/>
+                            <w:r>
+                              <w:t>createTeacher.jsp</w:t>
+                            </w:r>
+                            <w:proofErr w:type="spellEnd"/>
+                          </w:p>
+                          <w:p>
+                            <w:pPr>
+                              <w:jc w:val="center"/>
+                            </w:pPr>
+                          </w:p>
+                        </w:txbxContent>
+                      </wps:txbx>
+                      <wps:bodyPr rot="0" spcFirstLastPara="0" vertOverflow="overflow" horzOverflow="overflow" vert="horz" wrap="square" lIns="91440" tIns="45720" rIns="91440" bIns="45720" numCol="1" spcCol="0" rtlCol="0" fromWordArt="0" anchor="ctr" anchorCtr="0" forceAA="0" compatLnSpc="1">
+                        <a:prstTxWarp prst="textNoShape">
+                          <a:avLst/>
+                        </a:prstTxWarp>
+                        <a:noAutofit/>
+                      </wps:bodyPr>
+                    </wps:wsp>
+                  </a:graphicData>
+                </a:graphic>
+                <wp14:sizeRelH relativeFrom="margin">
+                  <wp14:pctWidth>0</wp14:pctWidth>
+                </wp14:sizeRelH>
+                <wp14:sizeRelV relativeFrom="margin">
+                  <wp14:pctHeight>0</wp14:pctHeight>
+                </wp14:sizeRelV>
+              </wp:anchor>
+            </w:drawing>
+          </mc:Choice>
+          <mc:Fallback>
+            <w:pict>
+              <v:shape w14:anchorId="04AD577A" id="Flowchart: Process 5" o:spid="_x0000_s1029" type="#_x0000_t109" style="position:absolute;margin-left:222pt;margin-top:.95pt;width:92.25pt;height:54pt;z-index:251662336;visibility:visible;mso-wrap-style:square;mso-width-percent:0;mso-height-percent:0;mso-wrap-distance-left:9pt;mso-wrap-distance-top:0;mso-wrap-distance-right:9pt;mso-wrap-distance-bottom:0;mso-position-horizontal:absolute;mso-position-horizontal-relative:text;mso-position-vertical:absolute;mso-position-vertical-relative:text;mso-width-percent:0;mso-height-percent:0;mso-width-relative:margin;mso-height-relative:margin;v-text-anchor:middle" o:gfxdata="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" fillcolor="#5b9bd5 [3204]" strokecolor="#1f4d78 [1604]" strokeweight="1pt">
+                <v:textbox>
+                  <w:txbxContent>
+                    <w:p>
+                      <w:pPr>
+                        <w:jc w:val="center"/>
+                      </w:pPr>
+                      <w:proofErr w:type="spellStart"/>
+                      <w:r>
+                        <w:t>createTeacher.jsp</w:t>
+                      </w:r>
+                      <w:proofErr w:type="spellEnd"/>
+                    </w:p>
+                    <w:p>
+                      <w:pPr>
+                        <w:jc w:val="center"/>
+                      </w:pPr>
+                    </w:p>
+                  </w:txbxContent>
+                </v:textbox>
+              </v:shape>
+            </w:pict>
+          </mc:Fallback>
+        </mc:AlternateContent>
+      </w:r>
     </w:p>
     <w:p/>
+    <w:p/>
+    <w:p>
+      <w:r>
+        <mc:AlternateContent>
+          <mc:Choice Requires="wps">
+            <w:drawing>
+              <wp:anchor distT="0" distB="0" distL="114300" distR="114300" simplePos="0" relativeHeight="251675648" behindDoc="0" locked="0" layoutInCell="1" allowOverlap="1" wp14:anchorId="42058372" wp14:editId="689071F2">
+                <wp:simplePos x="0" y="0"/>
+                <wp:positionH relativeFrom="margin">
+                  <wp:align>left</wp:align>
+                </wp:positionH>
+                <wp:positionV relativeFrom="paragraph">
+                  <wp:posOffset>15875</wp:posOffset>
+                </wp:positionV>
+                <wp:extent cx="1171575" cy="647700"/>
+                <wp:effectExtent l="0" t="0" r="28575" b="19050"/>
+                <wp:wrapNone/>
+                <wp:docPr id="15" name="Flowchart: Process 15"/>
+                <wp:cNvGraphicFramePr/>
+                <a:graphic xmlns:a="http://schemas.openxmlformats.org/drawingml/2006/main">
+                  <a:graphicData uri="http://schemas.microsoft.com/office/word/2010/wordprocessingShape">
+                    <wps:wsp>
+                      <wps:cNvSpPr/>
+                      <wps:spPr>
+                        <a:xfrm>
+                          <a:off x="0" y="0"/>
+                          <a:ext cx="1171575" cy="647700"/>
+                        </a:xfrm>
+                        <a:prstGeom prst="flowChartProcess">
+                          <a:avLst/>
+                        </a:prstGeom>
+                      </wps:spPr>
+                      <wps:style>
+                        <a:lnRef idx="2">
+                          <a:schemeClr val="accent1">
+                            <a:shade val="50000"/>
+                          </a:schemeClr>
+                        </a:lnRef>
+                        <a:fillRef idx="1">
+                          <a:schemeClr val="accent1"/>
+                        </a:fillRef>
+                        <a:effectRef idx="0">
+                          <a:schemeClr val="accent1"/>
+                        </a:effectRef>
+                        <a:fontRef idx="minor">
+                          <a:schemeClr val="lt1"/>
+                        </a:fontRef>
+                      </wps:style>
+                      <wps:txbx>
+                        <w:txbxContent>
+                          <w:p>
+                            <w:pPr>
+                              <w:jc w:val="center"/>
+                            </w:pPr>
+                            <w:proofErr w:type="spellStart"/>
+                            <w:r>
+                              <w:t>driveready.jsp</w:t>
+                            </w:r>
+                            <w:proofErr w:type="spellEnd"/>
+                          </w:p>
+                          <w:p>
+                            <w:pPr>
+                              <w:jc w:val="center"/>
+                            </w:pPr>
+                          </w:p>
+                        </w:txbxContent>
+                      </wps:txbx>
+                      <wps:bodyPr rot="0" spcFirstLastPara="0" vertOverflow="overflow" horzOverflow="overflow" vert="horz" wrap="square" lIns="91440" tIns="45720" rIns="91440" bIns="45720" numCol="1" spcCol="0" rtlCol="0" fromWordArt="0" anchor="ctr" anchorCtr="0" forceAA="0" compatLnSpc="1">
+                        <a:prstTxWarp prst="textNoShape">
+                          <a:avLst/>
+                        </a:prstTxWarp>
+                        <a:noAutofit/>
+                      </wps:bodyPr>
+                    </wps:wsp>
+                  </a:graphicData>
+                </a:graphic>
+                <wp14:sizeRelH relativeFrom="margin">
+                  <wp14:pctWidth>0</wp14:pctWidth>
+                </wp14:sizeRelH>
+                <wp14:sizeRelV relativeFrom="margin">
+                  <wp14:pctHeight>0</wp14:pctHeight>
+                </wp14:sizeRelV>
+              </wp:anchor>
+            </w:drawing>
+          </mc:Choice>
+          <mc:Fallback>
+            <w:pict>
+              <v:shape w14:anchorId="42058372" id="Flowchart: Process 15" o:spid="_x0000_s1030" type="#_x0000_t109" style="position:absolute;margin-left:0;margin-top:1.25pt;width:92.25pt;height:51pt;z-index:251675648;visibility:visible;mso-wrap-style:square;mso-width-percent:0;mso-height-percent:0;mso-wrap-distance-left:9pt;mso-wrap-distance-top:0;mso-wrap-distance-right:9pt;mso-wrap-distance-bottom:0;mso-position-horizontal:left;mso-position-horizontal-relative:margin;mso-position-vertical:absolute;mso-position-vertical-relative:text;mso-width-percent:0;mso-height-percent:0;mso-width-relative:margin;mso-height-relative:margin;v-text-anchor:middle" o:gfxdata="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" fillcolor="#5b9bd5 [3204]" strokecolor="#1f4d78 [1604]" strokeweight="1pt">
+                <v:textbox>
+                  <w:txbxContent>
+                    <w:p>
+                      <w:pPr>
+                        <w:jc w:val="center"/>
+                      </w:pPr>
+                      <w:proofErr w:type="spellStart"/>
+                      <w:r>
+                        <w:t>driveready.jsp</w:t>
+                      </w:r>
+                      <w:proofErr w:type="spellEnd"/>
+                    </w:p>
+                    <w:p>
+                      <w:pPr>
+                        <w:jc w:val="center"/>
+                      </w:pPr>
+                    </w:p>
+                  </w:txbxContent>
+                </v:textbox>
+                <w10:wrap anchorx="margin"/>
+              </v:shape>
+            </w:pict>
+          </mc:Fallback>
+        </mc:AlternateContent>
+      </w:r>
+      <w:r>
+        <mc:AlternateContent>
+          <mc:Choice Requires="wps">
+            <w:drawing>
+              <wp:anchor distT="0" distB="0" distL="114300" distR="114300" simplePos="0" relativeHeight="251668480" behindDoc="0" locked="0" layoutInCell="1" allowOverlap="1" wp14:anchorId="08704056" wp14:editId="5560DA8A">
+                <wp:simplePos x="0" y="0"/>
+                <wp:positionH relativeFrom="column">
+                  <wp:posOffset>4229100</wp:posOffset>
+                </wp:positionH>
+                <wp:positionV relativeFrom="paragraph">
+                  <wp:posOffset>60325</wp:posOffset>
+                </wp:positionV>
+                <wp:extent cx="1171575" cy="657225"/>
+                <wp:effectExtent l="0" t="0" r="28575" b="28575"/>
+                <wp:wrapNone/>
+                <wp:docPr id="10" name="Flowchart: Process 10"/>
+                <wp:cNvGraphicFramePr/>
+                <a:graphic xmlns:a="http://schemas.openxmlformats.org/drawingml/2006/main">
+                  <a:graphicData uri="http://schemas.microsoft.com/office/word/2010/wordprocessingShape">
+                    <wps:wsp>
+                      <wps:cNvSpPr/>
+                      <wps:spPr>
+                        <a:xfrm>
+                          <a:off x="0" y="0"/>
+                          <a:ext cx="1171575" cy="657225"/>
+                        </a:xfrm>
+                        <a:prstGeom prst="flowChartProcess">
+                          <a:avLst/>
+                        </a:prstGeom>
+                      </wps:spPr>
+                      <wps:style>
+                        <a:lnRef idx="2">
+                          <a:schemeClr val="accent1">
+                            <a:shade val="50000"/>
+                          </a:schemeClr>
+                        </a:lnRef>
+                        <a:fillRef idx="1">
+                          <a:schemeClr val="accent1"/>
+                        </a:fillRef>
+                        <a:effectRef idx="0">
+                          <a:schemeClr val="accent1"/>
+                        </a:effectRef>
+                        <a:fontRef idx="minor">
+                          <a:schemeClr val="lt1"/>
+                        </a:fontRef>
+                      </wps:style>
+                      <wps:txbx>
+                        <w:txbxContent>
+                          <w:p>
+                            <w:pPr>
+                              <w:jc w:val="center"/>
+                            </w:pPr>
+                            <w:proofErr w:type="spellStart"/>
+                            <w:r>
+                              <w:t>login.jsp</w:t>
+                            </w:r>
+                            <w:proofErr w:type="spellEnd"/>
+                          </w:p>
+                          <w:p>
+                            <w:pPr>
+                              <w:jc w:val="center"/>
+                            </w:pPr>
+                          </w:p>
+                        </w:txbxContent>
+                      </wps:txbx>
+                      <wps:bodyPr rot="0" spcFirstLastPara="0" vertOverflow="overflow" horzOverflow="overflow" vert="horz" wrap="square" lIns="91440" tIns="45720" rIns="91440" bIns="45720" numCol="1" spcCol="0" rtlCol="0" fromWordArt="0" anchor="ctr" anchorCtr="0" forceAA="0" compatLnSpc="1">
+                        <a:prstTxWarp prst="textNoShape">
+                          <a:avLst/>
+                        </a:prstTxWarp>
+                        <a:noAutofit/>
+                      </wps:bodyPr>
+                    </wps:wsp>
+                  </a:graphicData>
+                </a:graphic>
+                <wp14:sizeRelH relativeFrom="margin">
+                  <wp14:pctWidth>0</wp14:pctWidth>
+                </wp14:sizeRelH>
+                <wp14:sizeRelV relativeFrom="margin">
+                  <wp14:pctHeight>0</wp14:pctHeight>
+                </wp14:sizeRelV>
+              </wp:anchor>
+            </w:drawing>
+          </mc:Choice>
+          <mc:Fallback>
+            <w:pict>
+              <v:shape w14:anchorId="08704056" id="Flowchart: Process 10" o:spid="_x0000_s1031" type="#_x0000_t109" style="position:absolute;margin-left:333pt;margin-top:4.75pt;width:92.25pt;height:51.75pt;z-index:251668480;visibility:visible;mso-wrap-style:square;mso-width-percent:0;mso-height-percent:0;mso-wrap-distance-left:9pt;mso-wrap-distance-top:0;mso-wrap-distance-right:9pt;mso-wrap-distance-bottom:0;mso-position-horizontal:absolute;mso-position-horizontal-relative:text;mso-position-vertical:absolute;mso-position-vertical-relative:text;mso-width-percent:0;mso-height-percent:0;mso-width-relative:margin;mso-height-relative:margin;v-text-anchor:middle" o:gfxdata="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" fillcolor="#5b9bd5 [3204]" strokecolor="#1f4d78 [1604]" strokeweight="1pt">
+                <v:textbox>
+                  <w:txbxContent>
+                    <w:p>
+                      <w:pPr>
+                        <w:jc w:val="center"/>
+                      </w:pPr>
+                      <w:proofErr w:type="spellStart"/>
+                      <w:r>
+                        <w:t>login.jsp</w:t>
+                      </w:r>
+                      <w:proofErr w:type="spellEnd"/>
+                    </w:p>
+                    <w:p>
+                      <w:pPr>
+                        <w:jc w:val="center"/>
+                      </w:pPr>
+                    </w:p>
+                  </w:txbxContent>
+                </v:textbox>
+              </v:shape>
+            </w:pict>
+          </mc:Fallback>
+        </mc:AlternateContent>
+      </w:r>
+      <w:r>
+        <mc:AlternateContent>
+          <mc:Choice Requires="wps">
+            <w:drawing>
+              <wp:anchor distT="0" distB="0" distL="114300" distR="114300" simplePos="0" relativeHeight="251667456" behindDoc="0" locked="0" layoutInCell="1" allowOverlap="1" wp14:anchorId="7FACBBEB" wp14:editId="20B213C5">
+                <wp:simplePos x="0" y="0"/>
+                <wp:positionH relativeFrom="column">
+                  <wp:posOffset>2809875</wp:posOffset>
+                </wp:positionH>
+                <wp:positionV relativeFrom="paragraph">
+                  <wp:posOffset>41275</wp:posOffset>
+                </wp:positionV>
+                <wp:extent cx="1171575" cy="657225"/>
+                <wp:effectExtent l="0" t="0" r="28575" b="28575"/>
+                <wp:wrapNone/>
+                <wp:docPr id="9" name="Flowchart: Process 9"/>
+                <wp:cNvGraphicFramePr/>
+                <a:graphic xmlns:a="http://schemas.openxmlformats.org/drawingml/2006/main">
+                  <a:graphicData uri="http://schemas.microsoft.com/office/word/2010/wordprocessingShape">
+                    <wps:wsp>
+                      <wps:cNvSpPr/>
+                      <wps:spPr>
+                        <a:xfrm>
+                          <a:off x="0" y="0"/>
+                          <a:ext cx="1171575" cy="657225"/>
+                        </a:xfrm>
+                        <a:prstGeom prst="flowChartProcess">
+                          <a:avLst/>
+                        </a:prstGeom>
+                      </wps:spPr>
+                      <wps:style>
+                        <a:lnRef idx="2">
+                          <a:schemeClr val="accent1">
+                            <a:shade val="50000"/>
+                          </a:schemeClr>
+                        </a:lnRef>
+                        <a:fillRef idx="1">
+                          <a:schemeClr val="accent1"/>
+                        </a:fillRef>
+                        <a:effectRef idx="0">
+                          <a:schemeClr val="accent1"/>
+                        </a:effectRef>
+                        <a:fontRef idx="minor">
+                          <a:schemeClr val="lt1"/>
+                        </a:fontRef>
+                      </wps:style>
+                      <wps:txbx>
+                        <w:txbxContent>
+                          <w:p>
+                            <w:pPr>
+                              <w:jc w:val="center"/>
+                            </w:pPr>
+                            <w:proofErr w:type="spellStart"/>
+                            <w:r>
+                              <w:t>listFiles.jsp</w:t>
+                            </w:r>
+                            <w:proofErr w:type="spellEnd"/>
+                          </w:p>
+                          <w:p>
+                            <w:pPr>
+                              <w:jc w:val="center"/>
+                            </w:pPr>
+                          </w:p>
+                        </w:txbxContent>
+                      </wps:txbx>
+                      <wps:bodyPr rot="0" spcFirstLastPara="0" vertOverflow="overflow" horzOverflow="overflow" vert="horz" wrap="square" lIns="91440" tIns="45720" rIns="91440" bIns="45720" numCol="1" spcCol="0" rtlCol="0" fromWordArt="0" anchor="ctr" anchorCtr="0" forceAA="0" compatLnSpc="1">
+                        <a:prstTxWarp prst="textNoShape">
+                          <a:avLst/>
+                        </a:prstTxWarp>
+                        <a:noAutofit/>
+                      </wps:bodyPr>
+                    </wps:wsp>
+                  </a:graphicData>
+                </a:graphic>
+                <wp14:sizeRelH relativeFrom="margin">
+                  <wp14:pctWidth>0</wp14:pctWidth>
+                </wp14:sizeRelH>
+                <wp14:sizeRelV relativeFrom="margin">
+                  <wp14:pctHeight>0</wp14:pctHeight>
+                </wp14:sizeRelV>
+              </wp:anchor>
+            </w:drawing>
+          </mc:Choice>
+          <mc:Fallback>
+            <w:pict>
+              <v:shape w14:anchorId="7FACBBEB" id="Flowchart: Process 9" o:spid="_x0000_s1032" type="#_x0000_t109" style="position:absolute;margin-left:221.25pt;margin-top:3.25pt;width:92.25pt;height:51.75pt;z-index:251667456;visibility:visible;mso-wrap-style:square;mso-width-percent:0;mso-height-percent:0;mso-wrap-distance-left:9pt;mso-wrap-distance-top:0;mso-wrap-distance-right:9pt;mso-wrap-distance-bottom:0;mso-position-horizontal:absolute;mso-position-horizontal-relative:text;mso-position-vertical:absolute;mso-position-vertical-relative:text;mso-width-percent:0;mso-height-percent:0;mso-width-relative:margin;mso-height-relative:margin;v-text-anchor:middle" o:gfxdata="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" fillcolor="#5b9bd5 [3204]" strokecolor="#1f4d78 [1604]" strokeweight="1pt">
+                <v:textbox>
+                  <w:txbxContent>
+                    <w:p>
+                      <w:pPr>
+                        <w:jc w:val="center"/>
+                      </w:pPr>
+                      <w:proofErr w:type="spellStart"/>
+                      <w:r>
+                        <w:t>listFiles.jsp</w:t>
+                      </w:r>
+                      <w:proofErr w:type="spellEnd"/>
+                    </w:p>
+                    <w:p>
+                      <w:pPr>
+                        <w:jc w:val="center"/>
+                      </w:pPr>
+                    </w:p>
+                  </w:txbxContent>
+                </v:textbox>
+              </v:shape>
+            </w:pict>
+          </mc:Fallback>
+        </mc:AlternateContent>
+      </w:r>
+      <w:r>
+        <mc:AlternateContent>
+          <mc:Choice Requires="wps">
+            <w:drawing>
+              <wp:anchor distT="0" distB="0" distL="114300" distR="114300" simplePos="0" relativeHeight="251679744" behindDoc="0" locked="0" layoutInCell="1" allowOverlap="1" wp14:anchorId="6AAD2788" wp14:editId="0FD28ABD">
+                <wp:simplePos x="0" y="0"/>
+                <wp:positionH relativeFrom="column">
+                  <wp:posOffset>1381125</wp:posOffset>
+                </wp:positionH>
+                <wp:positionV relativeFrom="paragraph">
+                  <wp:posOffset>31750</wp:posOffset>
+                </wp:positionV>
+                <wp:extent cx="1171575" cy="657225"/>
+                <wp:effectExtent l="0" t="0" r="28575" b="28575"/>
+                <wp:wrapNone/>
+                <wp:docPr id="18" name="Flowchart: Process 18"/>
+                <wp:cNvGraphicFramePr/>
+                <a:graphic xmlns:a="http://schemas.openxmlformats.org/drawingml/2006/main">
+                  <a:graphicData uri="http://schemas.microsoft.com/office/word/2010/wordprocessingShape">
+                    <wps:wsp>
+                      <wps:cNvSpPr/>
+                      <wps:spPr>
+                        <a:xfrm>
+                          <a:off x="0" y="0"/>
+                          <a:ext cx="1171575" cy="657225"/>
+                        </a:xfrm>
+                        <a:prstGeom prst="flowChartProcess">
+                          <a:avLst/>
+                        </a:prstGeom>
+                      </wps:spPr>
+                      <wps:style>
+                        <a:lnRef idx="2">
+                          <a:schemeClr val="accent1">
+                            <a:shade val="50000"/>
+                          </a:schemeClr>
+                        </a:lnRef>
+                        <a:fillRef idx="1">
+                          <a:schemeClr val="accent1"/>
+                        </a:fillRef>
+                        <a:effectRef idx="0">
+                          <a:schemeClr val="accent1"/>
+                        </a:effectRef>
+                        <a:fontRef idx="minor">
+                          <a:schemeClr val="lt1"/>
+                        </a:fontRef>
+                      </wps:style>
+                      <wps:txbx>
+                        <w:txbxContent>
+                          <w:p>
+                            <w:pPr>
+                              <w:jc w:val="center"/>
+                            </w:pPr>
+                            <w:proofErr w:type="spellStart"/>
+                            <w:r>
+                              <w:t>getdetails.jsp</w:t>
+                            </w:r>
+                            <w:proofErr w:type="spellEnd"/>
+                          </w:p>
+                          <w:p>
+                            <w:pPr>
+                              <w:jc w:val="center"/>
+                            </w:pPr>
+                          </w:p>
+                        </w:txbxContent>
+                      </wps:txbx>
+                      <wps:bodyPr rot="0" spcFirstLastPara="0" vertOverflow="overflow" horzOverflow="overflow" vert="horz" wrap="square" lIns="91440" tIns="45720" rIns="91440" bIns="45720" numCol="1" spcCol="0" rtlCol="0" fromWordArt="0" anchor="ctr" anchorCtr="0" forceAA="0" compatLnSpc="1">
+                        <a:prstTxWarp prst="textNoShape">
+                          <a:avLst/>
+                        </a:prstTxWarp>
+                        <a:noAutofit/>
+                      </wps:bodyPr>
+                    </wps:wsp>
+                  </a:graphicData>
+                </a:graphic>
+                <wp14:sizeRelH relativeFrom="margin">
+                  <wp14:pctWidth>0</wp14:pctWidth>
+                </wp14:sizeRelH>
+                <wp14:sizeRelV relativeFrom="margin">
+                  <wp14:pctHeight>0</wp14:pctHeight>
+                </wp14:sizeRelV>
+              </wp:anchor>
+            </w:drawing>
+          </mc:Choice>
+          <mc:Fallback>
+            <w:pict>
+              <v:shape w14:anchorId="6AAD2788" id="Flowchart: Process 18" o:spid="_x0000_s1033" type="#_x0000_t109" style="position:absolute;margin-left:108.75pt;margin-top:2.5pt;width:92.25pt;height:51.75pt;z-index:251679744;visibility:visible;mso-wrap-style:square;mso-width-percent:0;mso-height-percent:0;mso-wrap-distance-left:9pt;mso-wrap-distance-top:0;mso-wrap-distance-right:9pt;mso-wrap-distance-bottom:0;mso-position-horizontal:absolute;mso-position-horizontal-relative:text;mso-position-vertical:absolute;mso-position-vertical-relative:text;mso-width-percent:0;mso-height-percent:0;mso-width-relative:margin;mso-height-relative:margin;v-text-anchor:middle" o:gfxdata="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" fillcolor="#5b9bd5 [3204]" strokecolor="#1f4d78 [1604]" strokeweight="1pt">
+                <v:textbox>
+                  <w:txbxContent>
+                    <w:p>
+                      <w:pPr>
+                        <w:jc w:val="center"/>
+                      </w:pPr>
+                      <w:proofErr w:type="spellStart"/>
+                      <w:r>
+                        <w:t>getdetails.jsp</w:t>
+                      </w:r>
+                      <w:proofErr w:type="spellEnd"/>
+                    </w:p>
+                    <w:p>
+                      <w:pPr>
+                        <w:jc w:val="center"/>
+                      </w:pPr>
+                    </w:p>
+                  </w:txbxContent>
+                </v:textbox>
+              </v:shape>
+            </w:pict>
+          </mc:Fallback>
+        </mc:AlternateContent>
+      </w:r>
+    </w:p>
+    <w:p/>
+    <w:p/>
+    <w:p>
+      <w:r>
+        <mc:AlternateContent>
+          <mc:Choice Requires="wps">
+            <w:drawing>
+              <wp:anchor distT="0" distB="0" distL="114300" distR="114300" simplePos="0" relativeHeight="251680768" behindDoc="0" locked="0" layoutInCell="1" allowOverlap="1" wp14:anchorId="3AB68943" wp14:editId="07BCAAAE">
+                <wp:simplePos x="0" y="0"/>
+                <wp:positionH relativeFrom="column">
+                  <wp:posOffset>1409700</wp:posOffset>
+                </wp:positionH>
+                <wp:positionV relativeFrom="paragraph">
+                  <wp:posOffset>70485</wp:posOffset>
+                </wp:positionV>
+                <wp:extent cx="1171575" cy="619125"/>
+                <wp:effectExtent l="0" t="0" r="28575" b="28575"/>
+                <wp:wrapNone/>
+                <wp:docPr id="19" name="Flowchart: Process 19"/>
+                <wp:cNvGraphicFramePr/>
+                <a:graphic xmlns:a="http://schemas.openxmlformats.org/drawingml/2006/main">
+                  <a:graphicData uri="http://schemas.microsoft.com/office/word/2010/wordprocessingShape">
+                    <wps:wsp>
+                      <wps:cNvSpPr/>
+                      <wps:spPr>
+                        <a:xfrm>
+                          <a:off x="0" y="0"/>
+                          <a:ext cx="1171575" cy="619125"/>
+                        </a:xfrm>
+                        <a:prstGeom prst="flowChartProcess">
+                          <a:avLst/>
+                        </a:prstGeom>
+                      </wps:spPr>
+                      <wps:style>
+                        <a:lnRef idx="2">
+                          <a:schemeClr val="accent1">
+                            <a:shade val="50000"/>
+                          </a:schemeClr>
+                        </a:lnRef>
+                        <a:fillRef idx="1">
+                          <a:schemeClr val="accent1"/>
+                        </a:fillRef>
+                        <a:effectRef idx="0">
+                          <a:schemeClr val="accent1"/>
+                        </a:effectRef>
+                        <a:fontRef idx="minor">
+                          <a:schemeClr val="lt1"/>
+                        </a:fontRef>
+                      </wps:style>
+                      <wps:txbx>
+                        <w:txbxContent>
+                          <w:p>
+                            <w:pPr>
+                              <w:jc w:val="center"/>
+                            </w:pPr>
+                            <w:proofErr w:type="spellStart"/>
+                            <w:r>
+                              <w:t>setpassword.jsp</w:t>
+                            </w:r>
+                            <w:proofErr w:type="spellEnd"/>
+                          </w:p>
+                          <w:p>
+                            <w:pPr>
+                              <w:jc w:val="center"/>
+                            </w:pPr>
+                          </w:p>
+                        </w:txbxContent>
+                      </wps:txbx>
+                      <wps:bodyPr rot="0" spcFirstLastPara="0" vertOverflow="overflow" horzOverflow="overflow" vert="horz" wrap="square" lIns="91440" tIns="45720" rIns="91440" bIns="45720" numCol="1" spcCol="0" rtlCol="0" fromWordArt="0" anchor="ctr" anchorCtr="0" forceAA="0" compatLnSpc="1">
+                        <a:prstTxWarp prst="textNoShape">
+                          <a:avLst/>
+                        </a:prstTxWarp>
+                        <a:noAutofit/>
+                      </wps:bodyPr>
+                    </wps:wsp>
+                  </a:graphicData>
+                </a:graphic>
+                <wp14:sizeRelH relativeFrom="margin">
+                  <wp14:pctWidth>0</wp14:pctWidth>
+                </wp14:sizeRelH>
+                <wp14:sizeRelV relativeFrom="margin">
+                  <wp14:pctHeight>0</wp14:pctHeight>
+                </wp14:sizeRelV>
+              </wp:anchor>
+            </w:drawing>
+          </mc:Choice>
+          <mc:Fallback>
+            <w:pict>
+              <v:shape w14:anchorId="3AB68943" id="Flowchart: Process 19" o:spid="_x0000_s1034" type="#_x0000_t109" style="position:absolute;margin-left:111pt;margin-top:5.55pt;width:92.25pt;height:48.75pt;z-index:251680768;visibility:visible;mso-wrap-style:square;mso-width-percent:0;mso-height-percent:0;mso-wrap-distance-left:9pt;mso-wrap-distance-top:0;mso-wrap-distance-right:9pt;mso-wrap-distance-bottom:0;mso-position-horizontal:absolute;mso-position-horizontal-relative:text;mso-position-vertical:absolute;mso-position-vertical-relative:text;mso-width-percent:0;mso-height-percent:0;mso-width-relative:margin;mso-height-relative:margin;v-text-anchor:middle" o:gfxdata="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" fillcolor="#5b9bd5 [3204]" strokecolor="#1f4d78 [1604]" strokeweight="1pt">
+                <v:textbox>
+                  <w:txbxContent>
+                    <w:p>
+                      <w:pPr>
+                        <w:jc w:val="center"/>
+                      </w:pPr>
+                      <w:proofErr w:type="spellStart"/>
+                      <w:r>
+                        <w:t>setpassword.jsp</w:t>
+                      </w:r>
+                      <w:proofErr w:type="spellEnd"/>
+                    </w:p>
+                    <w:p>
+                      <w:pPr>
+                        <w:jc w:val="center"/>
+                      </w:pPr>
+                    </w:p>
+                  </w:txbxContent>
+                </v:textbox>
+              </v:shape>
+            </w:pict>
+          </mc:Fallback>
+        </mc:AlternateContent>
+      </w:r>
+      <w:r>
+        <mc:AlternateContent>
+          <mc:Choice Requires="wps">
+            <w:drawing>
+              <wp:anchor distT="0" distB="0" distL="114300" distR="114300" simplePos="0" relativeHeight="251671552" behindDoc="0" locked="0" layoutInCell="1" allowOverlap="1" wp14:anchorId="25859F4F" wp14:editId="123D59C4">
+                <wp:simplePos x="0" y="0"/>
+                <wp:positionH relativeFrom="column">
+                  <wp:posOffset>2819400</wp:posOffset>
+                </wp:positionH>
+                <wp:positionV relativeFrom="paragraph">
+                  <wp:posOffset>60960</wp:posOffset>
+                </wp:positionV>
+                <wp:extent cx="1171575" cy="619125"/>
+                <wp:effectExtent l="0" t="0" r="28575" b="28575"/>
+                <wp:wrapNone/>
+                <wp:docPr id="12" name="Flowchart: Process 12"/>
+                <wp:cNvGraphicFramePr/>
+                <a:graphic xmlns:a="http://schemas.openxmlformats.org/drawingml/2006/main">
+                  <a:graphicData uri="http://schemas.microsoft.com/office/word/2010/wordprocessingShape">
+                    <wps:wsp>
+                      <wps:cNvSpPr/>
+                      <wps:spPr>
+                        <a:xfrm>
+                          <a:off x="0" y="0"/>
+                          <a:ext cx="1171575" cy="619125"/>
+                        </a:xfrm>
+                        <a:prstGeom prst="flowChartProcess">
+                          <a:avLst/>
+                        </a:prstGeom>
+                      </wps:spPr>
+                      <wps:style>
+                        <a:lnRef idx="2">
+                          <a:schemeClr val="accent1">
+                            <a:shade val="50000"/>
+                          </a:schemeClr>
+                        </a:lnRef>
+                        <a:fillRef idx="1">
+                          <a:schemeClr val="accent1"/>
+                        </a:fillRef>
+                        <a:effectRef idx="0">
+                          <a:schemeClr val="accent1"/>
+                        </a:effectRef>
+                        <a:fontRef idx="minor">
+                          <a:schemeClr val="lt1"/>
+                        </a:fontRef>
+                      </wps:style>
+                      <wps:txbx>
+                        <w:txbxContent>
+                          <w:p>
+                            <w:pPr>
+                              <w:jc w:val="center"/>
+                            </w:pPr>
+                            <w:proofErr w:type="spellStart"/>
+                            <w:r>
+                              <w:t>testoath.jsp</w:t>
+                            </w:r>
+                            <w:proofErr w:type="spellEnd"/>
+                          </w:p>
+                          <w:p>
+                            <w:pPr>
+                              <w:jc w:val="center"/>
+                            </w:pPr>
+                          </w:p>
+                        </w:txbxContent>
+                      </wps:txbx>
+                      <wps:bodyPr rot="0" spcFirstLastPara="0" vertOverflow="overflow" horzOverflow="overflow" vert="horz" wrap="square" lIns="91440" tIns="45720" rIns="91440" bIns="45720" numCol="1" spcCol="0" rtlCol="0" fromWordArt="0" anchor="ctr" anchorCtr="0" forceAA="0" compatLnSpc="1">
+                        <a:prstTxWarp prst="textNoShape">
+                          <a:avLst/>
+                        </a:prstTxWarp>
+                        <a:noAutofit/>
+                      </wps:bodyPr>
+                    </wps:wsp>
+                  </a:graphicData>
+                </a:graphic>
+                <wp14:sizeRelH relativeFrom="margin">
+                  <wp14:pctWidth>0</wp14:pctWidth>
+                </wp14:sizeRelH>
+                <wp14:sizeRelV relativeFrom="margin">
+                  <wp14:pctHeight>0</wp14:pctHeight>
+                </wp14:sizeRelV>
+              </wp:anchor>
+            </w:drawing>
+          </mc:Choice>
+          <mc:Fallback>
+            <w:pict>
+              <v:shape w14:anchorId="25859F4F" id="Flowchart: Process 12" o:spid="_x0000_s1035" type="#_x0000_t109" style="position:absolute;margin-left:222pt;margin-top:4.8pt;width:92.25pt;height:48.75pt;z-index:251671552;visibility:visible;mso-wrap-style:square;mso-width-percent:0;mso-height-percent:0;mso-wrap-distance-left:9pt;mso-wrap-distance-top:0;mso-wrap-distance-right:9pt;mso-wrap-distance-bottom:0;mso-position-horizontal:absolute;mso-position-horizontal-relative:text;mso-position-vertical:absolute;mso-position-vertical-relative:text;mso-width-percent:0;mso-height-percent:0;mso-width-relative:margin;mso-height-relative:margin;v-text-anchor:middle" o:gfxdata="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" fillcolor="#5b9bd5 [3204]" strokecolor="#1f4d78 [1604]" strokeweight="1pt">
+                <v:textbox>
+                  <w:txbxContent>
+                    <w:p>
+                      <w:pPr>
+                        <w:jc w:val="center"/>
+                      </w:pPr>
+                      <w:proofErr w:type="spellStart"/>
+                      <w:r>
+                        <w:t>testoath.jsp</w:t>
+                      </w:r>
+                      <w:proofErr w:type="spellEnd"/>
+                    </w:p>
+                    <w:p>
+                      <w:pPr>
+                        <w:jc w:val="center"/>
+                      </w:pPr>
+                    </w:p>
+                  </w:txbxContent>
+                </v:textbox>
+              </v:shape>
+            </w:pict>
+          </mc:Fallback>
+        </mc:AlternateContent>
+      </w:r>
+      <w:r>
+        <mc:AlternateContent>
+          <mc:Choice Requires="wps">
+            <w:drawing>
+              <wp:anchor distT="0" distB="0" distL="114300" distR="114300" simplePos="0" relativeHeight="251676672" behindDoc="0" locked="0" layoutInCell="1" allowOverlap="1" wp14:anchorId="0E769A2D" wp14:editId="77056877">
+                <wp:simplePos x="0" y="0"/>
+                <wp:positionH relativeFrom="column">
+                  <wp:posOffset>9525</wp:posOffset>
+                </wp:positionH>
+                <wp:positionV relativeFrom="paragraph">
+                  <wp:posOffset>60960</wp:posOffset>
+                </wp:positionV>
+                <wp:extent cx="1171575" cy="619125"/>
+                <wp:effectExtent l="0" t="0" r="28575" b="28575"/>
+                <wp:wrapNone/>
+                <wp:docPr id="16" name="Flowchart: Process 16"/>
+                <wp:cNvGraphicFramePr/>
+                <a:graphic xmlns:a="http://schemas.openxmlformats.org/drawingml/2006/main">
+                  <a:graphicData uri="http://schemas.microsoft.com/office/word/2010/wordprocessingShape">
+                    <wps:wsp>
+                      <wps:cNvSpPr/>
+                      <wps:spPr>
+                        <a:xfrm>
+                          <a:off x="0" y="0"/>
+                          <a:ext cx="1171575" cy="619125"/>
+                        </a:xfrm>
+                        <a:prstGeom prst="flowChartProcess">
+                          <a:avLst/>
+                        </a:prstGeom>
+                      </wps:spPr>
+                      <wps:style>
+                        <a:lnRef idx="2">
+                          <a:schemeClr val="accent1">
+                            <a:shade val="50000"/>
+                          </a:schemeClr>
+                        </a:lnRef>
+                        <a:fillRef idx="1">
+                          <a:schemeClr val="accent1"/>
+                        </a:fillRef>
+                        <a:effectRef idx="0">
+                          <a:schemeClr val="accent1"/>
+                        </a:effectRef>
+                        <a:fontRef idx="minor">
+                          <a:schemeClr val="lt1"/>
+                        </a:fontRef>
+                      </wps:style>
+                      <wps:txbx>
+                        <w:txbxContent>
+                          <w:p>
+                            <w:pPr>
+                              <w:jc w:val="center"/>
+                            </w:pPr>
+                            <w:proofErr w:type="spellStart"/>
+                            <w:r>
+                              <w:t>logout.jsp</w:t>
+                            </w:r>
+                            <w:proofErr w:type="spellEnd"/>
+                          </w:p>
+                          <w:p>
+                            <w:pPr>
+                              <w:jc w:val="center"/>
+                            </w:pPr>
+                          </w:p>
+                        </w:txbxContent>
+                      </wps:txbx>
+                      <wps:bodyPr rot="0" spcFirstLastPara="0" vertOverflow="overflow" horzOverflow="overflow" vert="horz" wrap="square" lIns="91440" tIns="45720" rIns="91440" bIns="45720" numCol="1" spcCol="0" rtlCol="0" fromWordArt="0" anchor="ctr" anchorCtr="0" forceAA="0" compatLnSpc="1">
+                        <a:prstTxWarp prst="textNoShape">
+                          <a:avLst/>
+                        </a:prstTxWarp>
+                        <a:noAutofit/>
+                      </wps:bodyPr>
+                    </wps:wsp>
+                  </a:graphicData>
+                </a:graphic>
+                <wp14:sizeRelH relativeFrom="margin">
+                  <wp14:pctWidth>0</wp14:pctWidth>
+                </wp14:sizeRelH>
+                <wp14:sizeRelV relativeFrom="margin">
+                  <wp14:pctHeight>0</wp14:pctHeight>
+                </wp14:sizeRelV>
+              </wp:anchor>
+            </w:drawing>
+          </mc:Choice>
+          <mc:Fallback>
+            <w:pict>
+              <v:shape w14:anchorId="0E769A2D" id="Flowchart: Process 16" o:spid="_x0000_s1036" type="#_x0000_t109" style="position:absolute;margin-left:.75pt;margin-top:4.8pt;width:92.25pt;height:48.75pt;z-index:251676672;visibility:visible;mso-wrap-style:square;mso-width-percent:0;mso-height-percent:0;mso-wrap-distance-left:9pt;mso-wrap-distance-top:0;mso-wrap-distance-right:9pt;mso-wrap-distance-bottom:0;mso-position-horizontal:absolute;mso-position-horizontal-relative:text;mso-position-vertical:absolute;mso-position-vertical-relative:text;mso-width-percent:0;mso-height-percent:0;mso-width-relative:margin;mso-height-relative:margin;v-text-anchor:middle" o:gfxdata="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" fillcolor="#5b9bd5 [3204]" strokecolor="#1f4d78 [1604]" strokeweight="1pt">
+                <v:textbox>
+                  <w:txbxContent>
+                    <w:p>
+                      <w:pPr>
+                        <w:jc w:val="center"/>
+                      </w:pPr>
+                      <w:proofErr w:type="spellStart"/>
+                      <w:r>
+                        <w:t>logout.jsp</w:t>
+                      </w:r>
+                      <w:proofErr w:type="spellEnd"/>
+                    </w:p>
+                    <w:p>
+                      <w:pPr>
+                        <w:jc w:val="center"/>
+                      </w:pPr>
+                    </w:p>
+                  </w:txbxContent>
+                </v:textbox>
+              </v:shape>
+            </w:pict>
+          </mc:Fallback>
+        </mc:AlternateContent>
+      </w:r>
+      <w:r>
+        <mc:AlternateContent>
+          <mc:Choice Requires="wps">
+            <w:drawing>
+              <wp:anchor distT="0" distB="0" distL="114300" distR="114300" simplePos="0" relativeHeight="251672576" behindDoc="0" locked="0" layoutInCell="1" allowOverlap="1" wp14:anchorId="42F54225" wp14:editId="55F761FA">
+                <wp:simplePos x="0" y="0"/>
+                <wp:positionH relativeFrom="column">
+                  <wp:posOffset>4210050</wp:posOffset>
+                </wp:positionH>
+                <wp:positionV relativeFrom="paragraph">
+                  <wp:posOffset>80010</wp:posOffset>
+                </wp:positionV>
+                <wp:extent cx="1171575" cy="619125"/>
+                <wp:effectExtent l="0" t="0" r="28575" b="28575"/>
+                <wp:wrapNone/>
+                <wp:docPr id="13" name="Flowchart: Process 13"/>
+                <wp:cNvGraphicFramePr/>
+                <a:graphic xmlns:a="http://schemas.openxmlformats.org/drawingml/2006/main">
+                  <a:graphicData uri="http://schemas.microsoft.com/office/word/2010/wordprocessingShape">
+                    <wps:wsp>
+                      <wps:cNvSpPr/>
+                      <wps:spPr>
+                        <a:xfrm>
+                          <a:off x="0" y="0"/>
+                          <a:ext cx="1171575" cy="619125"/>
+                        </a:xfrm>
+                        <a:prstGeom prst="flowChartProcess">
+                          <a:avLst/>
+                        </a:prstGeom>
+                      </wps:spPr>
+                      <wps:style>
+                        <a:lnRef idx="2">
+                          <a:schemeClr val="accent1">
+                            <a:shade val="50000"/>
+                          </a:schemeClr>
+                        </a:lnRef>
+                        <a:fillRef idx="1">
+                          <a:schemeClr val="accent1"/>
+                        </a:fillRef>
+                        <a:effectRef idx="0">
+                          <a:schemeClr val="accent1"/>
+                        </a:effectRef>
+                        <a:fontRef idx="minor">
+                          <a:schemeClr val="lt1"/>
+                        </a:fontRef>
+                      </wps:style>
+                      <wps:txbx>
+                        <w:txbxContent>
+                          <w:p>
+                            <w:pPr>
+                              <w:jc w:val="center"/>
+                            </w:pPr>
+                            <w:proofErr w:type="spellStart"/>
+                            <w:r>
+                              <w:t>uploadfile.jsp</w:t>
+                            </w:r>
+                            <w:proofErr w:type="spellEnd"/>
+                          </w:p>
+                          <w:p>
+                            <w:pPr>
+                              <w:jc w:val="center"/>
+                            </w:pPr>
+                          </w:p>
+                        </w:txbxContent>
+                      </wps:txbx>
+                      <wps:bodyPr rot="0" spcFirstLastPara="0" vertOverflow="overflow" horzOverflow="overflow" vert="horz" wrap="square" lIns="91440" tIns="45720" rIns="91440" bIns="45720" numCol="1" spcCol="0" rtlCol="0" fromWordArt="0" anchor="ctr" anchorCtr="0" forceAA="0" compatLnSpc="1">
+                        <a:prstTxWarp prst="textNoShape">
+                          <a:avLst/>
+                        </a:prstTxWarp>
+                        <a:noAutofit/>
+                      </wps:bodyPr>
+                    </wps:wsp>
+                  </a:graphicData>
+                </a:graphic>
+                <wp14:sizeRelH relativeFrom="margin">
+                  <wp14:pctWidth>0</wp14:pctWidth>
+                </wp14:sizeRelH>
+                <wp14:sizeRelV relativeFrom="margin">
+                  <wp14:pctHeight>0</wp14:pctHeight>
+                </wp14:sizeRelV>
+              </wp:anchor>
+            </w:drawing>
+          </mc:Choice>
+          <mc:Fallback>
+            <w:pict>
+              <v:shape w14:anchorId="42F54225" id="Flowchart: Process 13" o:spid="_x0000_s1037" type="#_x0000_t109" style="position:absolute;margin-left:331.5pt;margin-top:6.3pt;width:92.25pt;height:48.75pt;z-index:251672576;visibility:visible;mso-wrap-style:square;mso-width-percent:0;mso-height-percent:0;mso-wrap-distance-left:9pt;mso-wrap-distance-top:0;mso-wrap-distance-right:9pt;mso-wrap-distance-bottom:0;mso-position-horizontal:absolute;mso-position-horizontal-relative:text;mso-position-vertical:absolute;mso-position-vertical-relative:text;mso-width-percent:0;mso-height-percent:0;mso-width-relative:margin;mso-height-relative:margin;v-text-anchor:middle" o:gfxdata="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" fillcolor="#5b9bd5 [3204]" strokecolor="#1f4d78 [1604]" strokeweight="1pt">
+                <v:textbox>
+                  <w:txbxContent>
+                    <w:p>
+                      <w:pPr>
+                        <w:jc w:val="center"/>
+                      </w:pPr>
+                      <w:proofErr w:type="spellStart"/>
+                      <w:r>
+                        <w:t>uploadfile.jsp</w:t>
+                      </w:r>
+                      <w:proofErr w:type="spellEnd"/>
+                    </w:p>
+                    <w:p>
+                      <w:pPr>
+                        <w:jc w:val="center"/>
+                      </w:pPr>
+                    </w:p>
+                  </w:txbxContent>
+                </v:textbox>
+              </v:shape>
+            </w:pict>
+          </mc:Fallback>
+        </mc:AlternateContent>
+      </w:r>
+    </w:p>
+    <w:p/>
+    <w:p>
+      <w:r>
+        <w:rPr>
+          <w:noProof/>
+          <w:lang w:eastAsia="en-AU"/>
+        </w:rPr>
+        <mc:AlternateContent>
+          <mc:Choice Requires="wps">
+            <w:drawing>
+              <wp:anchor distT="0" distB="0" distL="114300" distR="114300" simplePos="0" relativeHeight="251711488" behindDoc="0" locked="0" layoutInCell="1" allowOverlap="1">
+                <wp:simplePos x="0" y="0"/>
+                <wp:positionH relativeFrom="column">
+                  <wp:posOffset>3171825</wp:posOffset>
+                </wp:positionH>
+                <wp:positionV relativeFrom="paragraph">
+                  <wp:posOffset>260985</wp:posOffset>
+                </wp:positionV>
+                <wp:extent cx="47625" cy="381000"/>
+                <wp:effectExtent l="38100" t="38100" r="66675" b="19050"/>
+                <wp:wrapNone/>
+                <wp:docPr id="41" name="Straight Arrow Connector 41"/>
+                <wp:cNvGraphicFramePr/>
+                <a:graphic xmlns:a="http://schemas.openxmlformats.org/drawingml/2006/main">
+                  <a:graphicData uri="http://schemas.microsoft.com/office/word/2010/wordprocessingShape">
+                    <wps:wsp>
+                      <wps:cNvCnPr/>
+                      <wps:spPr>
+                        <a:xfrm flipV="1">
+                          <a:off x="0" y="0"/>
+                          <a:ext cx="47625" cy="381000"/>
+                        </a:xfrm>
+                        <a:prstGeom prst="straightConnector1">
+                          <a:avLst/>
+                        </a:prstGeom>
+                        <a:ln>
+                          <a:tailEnd type="triangle"/>
+                        </a:ln>
+                      </wps:spPr>
+                      <wps:style>
+                        <a:lnRef idx="1">
+                          <a:schemeClr val="accent1"/>
+                        </a:lnRef>
+                        <a:fillRef idx="0">
+                          <a:schemeClr val="accent1"/>
+                        </a:fillRef>
+                        <a:effectRef idx="0">
+                          <a:schemeClr val="accent1"/>
+                        </a:effectRef>
+                        <a:fontRef idx="minor">
+                          <a:schemeClr val="tx1"/>
+                        </a:fontRef>
+                      </wps:style>
+                      <wps:bodyPr/>
+                    </wps:wsp>
+                  </a:graphicData>
+                </a:graphic>
+              </wp:anchor>
+            </w:drawing>
+          </mc:Choice>
+          <mc:Fallback>
+            <w:pict>
+              <v:shapetype w14:anchorId="45CA959B" id="_x0000_t32" coordsize="21600,21600" o:spt="32" o:oned="t" path="m,l21600,21600e" filled="f">
+                <v:path arrowok="t" fillok="f" o:connecttype="none"/>
+                <o:lock v:ext="edit" shapetype="t"/>
+              </v:shapetype>
+              <v:shape id="Straight Arrow Connector 41" o:spid="_x0000_s1026" type="#_x0000_t32" style="position:absolute;margin-left:249.75pt;margin-top:20.55pt;width:3.75pt;height:30pt;flip:y;z-index:251711488;visibility:visible;mso-wrap-style:square;mso-wrap-distance-left:9pt;mso-wrap-distance-top:0;mso-wrap-distance-right:9pt;mso-wrap-distance-bottom:0;mso-position-horizontal:absolute;mso-position-horizontal-relative:text;mso-position-vertical:absolute;mso-position-vertical-relative:text" o:gfxdata="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" strokecolor="#5b9bd5 [3204]" strokeweight=".5pt">
+                <v:stroke endarrow="block" joinstyle="miter"/>
+              </v:shape>
+            </w:pict>
+          </mc:Fallback>
+        </mc:AlternateContent>
+      </w:r>
+    </w:p>
+    <w:p>
+      <w:pPr>
+        <w:pStyle w:val="Heading2"/>
+      </w:pPr>
+      <w:r>
+        <w:t>Controller</w:t>
+      </w:r>
+    </w:p>
+    <w:p>
+      <w:r>
+        <w:rPr>
+          <w:noProof/>
+          <w:lang w:eastAsia="en-AU"/>
+        </w:rPr>
+        <mc:AlternateContent>
+          <mc:Choice Requires="wps">
+            <w:drawing>
+              <wp:anchor distT="0" distB="0" distL="114300" distR="114300" simplePos="0" relativeHeight="251681792" behindDoc="0" locked="0" layoutInCell="1" allowOverlap="1" wp14:anchorId="77066C6E" wp14:editId="4C7ABF81">
+                <wp:simplePos x="0" y="0"/>
+                <wp:positionH relativeFrom="column">
+                  <wp:posOffset>161925</wp:posOffset>
+                </wp:positionH>
+                <wp:positionV relativeFrom="paragraph">
+                  <wp:posOffset>123825</wp:posOffset>
+                </wp:positionV>
+                <wp:extent cx="1943100" cy="1057275"/>
+                <wp:effectExtent l="19050" t="0" r="38100" b="28575"/>
+                <wp:wrapNone/>
+                <wp:docPr id="20" name="Flowchart: Preparation 20"/>
+                <wp:cNvGraphicFramePr/>
+                <a:graphic xmlns:a="http://schemas.openxmlformats.org/drawingml/2006/main">
+                  <a:graphicData uri="http://schemas.microsoft.com/office/word/2010/wordprocessingShape">
+                    <wps:wsp>
+                      <wps:cNvSpPr/>
+                      <wps:spPr>
+                        <a:xfrm>
+                          <a:off x="0" y="0"/>
+                          <a:ext cx="1943100" cy="1057275"/>
+                        </a:xfrm>
+                        <a:prstGeom prst="flowChartPreparation">
+                          <a:avLst/>
+                        </a:prstGeom>
+                      </wps:spPr>
+                      <wps:style>
+                        <a:lnRef idx="2">
+                          <a:schemeClr val="accent2">
+                            <a:shade val="50000"/>
+                          </a:schemeClr>
+                        </a:lnRef>
+                        <a:fillRef idx="1">
+                          <a:schemeClr val="accent2"/>
+                        </a:fillRef>
+                        <a:effectRef idx="0">
+                          <a:schemeClr val="accent2"/>
+                        </a:effectRef>
+                        <a:fontRef idx="minor">
+                          <a:schemeClr val="lt1"/>
+                        </a:fontRef>
+                      </wps:style>
+                      <wps:txbx>
+                        <w:txbxContent>
+                          <w:p>
+                            <w:pPr>
+                              <w:jc w:val="center"/>
+                            </w:pPr>
+                            <w:proofErr w:type="spellStart"/>
+                            <w:r>
+                              <w:t>OAuthController</w:t>
+                            </w:r>
+                            <w:proofErr w:type="spellEnd"/>
+                          </w:p>
+                        </w:txbxContent>
+                      </wps:txbx>
+                      <wps:bodyPr rot="0" spcFirstLastPara="0" vertOverflow="overflow" horzOverflow="overflow" vert="horz" wrap="square" lIns="91440" tIns="45720" rIns="91440" bIns="45720" numCol="1" spcCol="0" rtlCol="0" fromWordArt="0" anchor="ctr" anchorCtr="0" forceAA="0" compatLnSpc="1">
+                        <a:prstTxWarp prst="textNoShape">
+                          <a:avLst/>
+                        </a:prstTxWarp>
+                        <a:noAutofit/>
+                      </wps:bodyPr>
+                    </wps:wsp>
+                  </a:graphicData>
+                </a:graphic>
+                <wp14:sizeRelH relativeFrom="margin">
+                  <wp14:pctWidth>0</wp14:pctWidth>
+                </wp14:sizeRelH>
+              </wp:anchor>
+            </w:drawing>
+          </mc:Choice>
+          <mc:Fallback>
+            <w:pict>
+              <v:shapetype w14:anchorId="77066C6E" id="_x0000_t117" coordsize="21600,21600" o:spt="117" path="m4353,l17214,r4386,10800l17214,21600r-12861,l,10800xe">
+                <v:stroke joinstyle="miter"/>
+                <v:path gradientshapeok="t" o:connecttype="rect" textboxrect="4353,0,17214,21600"/>
+              </v:shapetype>
+              <v:shape id="Flowchart: Preparation 20" o:spid="_x0000_s1038" type="#_x0000_t117" style="position:absolute;margin-left:12.75pt;margin-top:9.75pt;width:153pt;height:83.25pt;z-index:251681792;visibility:visible;mso-wrap-style:square;mso-width-percent:0;mso-wrap-distance-left:9pt;mso-wrap-distance-top:0;mso-wrap-distance-right:9pt;mso-wrap-distance-bottom:0;mso-position-horizontal:absolute;mso-position-horizontal-relative:text;mso-position-vertical:absolute;mso-position-vertical-relative:text;mso-width-percent:0;mso-width-relative:margin;v-text-anchor:middle" o:gfxdata="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" fillcolor="#ed7d31 [3205]" strokecolor="#823b0b [1605]" strokeweight="1pt">
+                <v:textbox>
+                  <w:txbxContent>
+                    <w:p>
+                      <w:pPr>
+                        <w:jc w:val="center"/>
+                      </w:pPr>
+                      <w:proofErr w:type="spellStart"/>
+                      <w:r>
+                        <w:t>OAuthController</w:t>
+                      </w:r>
+                      <w:proofErr w:type="spellEnd"/>
+                    </w:p>
+                  </w:txbxContent>
+                </v:textbox>
+              </v:shape>
+            </w:pict>
+          </mc:Fallback>
+        </mc:AlternateContent>
+      </w:r>
+      <w:r>
+        <w:rPr>
+          <w:noProof/>
+          <w:lang w:eastAsia="en-AU"/>
+        </w:rPr>
+        <mc:AlternateContent>
+          <mc:Choice Requires="wps">
+            <w:drawing>
+              <wp:anchor distT="0" distB="0" distL="114300" distR="114300" simplePos="0" relativeHeight="251683840" behindDoc="0" locked="0" layoutInCell="1" allowOverlap="1" wp14:anchorId="1C11A855" wp14:editId="6C739101">
+                <wp:simplePos x="0" y="0"/>
+                <wp:positionH relativeFrom="column">
+                  <wp:posOffset>2257425</wp:posOffset>
+                </wp:positionH>
+                <wp:positionV relativeFrom="paragraph">
+                  <wp:posOffset>133350</wp:posOffset>
+                </wp:positionV>
+                <wp:extent cx="1704975" cy="1057275"/>
+                <wp:effectExtent l="19050" t="0" r="47625" b="28575"/>
+                <wp:wrapNone/>
+                <wp:docPr id="21" name="Flowchart: Preparation 21"/>
+                <wp:cNvGraphicFramePr/>
+                <a:graphic xmlns:a="http://schemas.openxmlformats.org/drawingml/2006/main">
+                  <a:graphicData uri="http://schemas.microsoft.com/office/word/2010/wordprocessingShape">
+                    <wps:wsp>
+                      <wps:cNvSpPr/>
+                      <wps:spPr>
+                        <a:xfrm>
+                          <a:off x="0" y="0"/>
+                          <a:ext cx="1704975" cy="1057275"/>
+                        </a:xfrm>
+                        <a:prstGeom prst="flowChartPreparation">
+                          <a:avLst/>
+                        </a:prstGeom>
+                      </wps:spPr>
+                      <wps:style>
+                        <a:lnRef idx="2">
+                          <a:schemeClr val="accent2">
+                            <a:shade val="50000"/>
+                          </a:schemeClr>
+                        </a:lnRef>
+                        <a:fillRef idx="1">
+                          <a:schemeClr val="accent2"/>
+                        </a:fillRef>
+                        <a:effectRef idx="0">
+                          <a:schemeClr val="accent2"/>
+                        </a:effectRef>
+                        <a:fontRef idx="minor">
+                          <a:schemeClr val="lt1"/>
+                        </a:fontRef>
+                      </wps:style>
+                      <wps:txbx>
+                        <w:txbxContent>
+                          <w:p>
+                            <w:pPr>
+                              <w:jc w:val="center"/>
+                            </w:pPr>
+                            <w:r>
+                              <w:t>Controller</w:t>
+                            </w:r>
+                          </w:p>
+                        </w:txbxContent>
+                      </wps:txbx>
+                      <wps:bodyPr rot="0" spcFirstLastPara="0" vertOverflow="overflow" horzOverflow="overflow" vert="horz" wrap="square" lIns="91440" tIns="45720" rIns="91440" bIns="45720" numCol="1" spcCol="0" rtlCol="0" fromWordArt="0" anchor="ctr" anchorCtr="0" forceAA="0" compatLnSpc="1">
+                        <a:prstTxWarp prst="textNoShape">
+                          <a:avLst/>
+                        </a:prstTxWarp>
+                        <a:noAutofit/>
+                      </wps:bodyPr>
+                    </wps:wsp>
+                  </a:graphicData>
+                </a:graphic>
+              </wp:anchor>
+            </w:drawing>
+          </mc:Choice>
+          <mc:Fallback>
+            <w:pict>
+              <v:shape w14:anchorId="1C11A855" id="Flowchart: Preparation 21" o:spid="_x0000_s1039" type="#_x0000_t117" style="position:absolute;margin-left:177.75pt;margin-top:10.5pt;width:134.25pt;height:83.25pt;z-index:251683840;visibility:visible;mso-wrap-style:square;mso-wrap-distance-left:9pt;mso-wrap-distance-top:0;mso-wrap-distance-right:9pt;mso-wrap-distance-bottom:0;mso-position-horizontal:absolute;mso-position-horizontal-relative:text;mso-position-vertical:absolute;mso-position-vertical-relative:text;v-text-anchor:middle" o:gfxdata="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" fillcolor="#ed7d31 [3205]" strokecolor="#823b0b [1605]" strokeweight="1pt">
+                <v:textbox>
+                  <w:txbxContent>
+                    <w:p>
+                      <w:pPr>
+                        <w:jc w:val="center"/>
+                      </w:pPr>
+                      <w:r>
+                        <w:t>Controller</w:t>
+                      </w:r>
+                    </w:p>
+                  </w:txbxContent>
+                </v:textbox>
+              </v:shape>
+            </w:pict>
+          </mc:Fallback>
+        </mc:AlternateContent>
+      </w:r>
+    </w:p>
+    <w:p/>
+    <w:p/>
+    <w:p/>
+    <w:p>
+      <w:r>
+        <w:rPr>
+          <w:noProof/>
+          <w:lang w:eastAsia="en-AU"/>
+        </w:rPr>
+        <mc:AlternateContent>
+          <mc:Choice Requires="wps">
+            <w:drawing>
+              <wp:anchor distT="0" distB="0" distL="114300" distR="114300" simplePos="0" relativeHeight="251697152" behindDoc="0" locked="0" layoutInCell="1" allowOverlap="1">
+                <wp:simplePos x="0" y="0"/>
+                <wp:positionH relativeFrom="column">
+                  <wp:posOffset>2962275</wp:posOffset>
+                </wp:positionH>
+                <wp:positionV relativeFrom="paragraph">
+                  <wp:posOffset>62865</wp:posOffset>
+                </wp:positionV>
+                <wp:extent cx="752475" cy="819150"/>
+                <wp:effectExtent l="0" t="0" r="28575" b="19050"/>
+                <wp:wrapNone/>
+                <wp:docPr id="32" name="Straight Connector 32"/>
+                <wp:cNvGraphicFramePr/>
+                <a:graphic xmlns:a="http://schemas.openxmlformats.org/drawingml/2006/main">
+                  <a:graphicData uri="http://schemas.microsoft.com/office/word/2010/wordprocessingShape">
+                    <wps:wsp>
+                      <wps:cNvCnPr/>
+                      <wps:spPr>
+                        <a:xfrm>
+                          <a:off x="0" y="0"/>
+                          <a:ext cx="752475" cy="819150"/>
+                        </a:xfrm>
+                        <a:prstGeom prst="line">
+                          <a:avLst/>
+                        </a:prstGeom>
+                      </wps:spPr>
+                      <wps:style>
+                        <a:lnRef idx="1">
+                          <a:schemeClr val="accent1"/>
+                        </a:lnRef>
+                        <a:fillRef idx="0">
+                          <a:schemeClr val="accent1"/>
+                        </a:fillRef>
+                        <a:effectRef idx="0">
+                          <a:schemeClr val="accent1"/>
+                        </a:effectRef>
+                        <a:fontRef idx="minor">
+                          <a:schemeClr val="tx1"/>
+                        </a:fontRef>
+                      </wps:style>
+                      <wps:bodyPr/>
+                    </wps:wsp>
+                  </a:graphicData>
+                </a:graphic>
+              </wp:anchor>
+            </w:drawing>
+          </mc:Choice>
+          <mc:Fallback>
+            <w:pict>
+              <v:line w14:anchorId="3B3A7B8E" id="Straight Connector 32" o:spid="_x0000_s1026" style="position:absolute;z-index:251697152;visibility:visible;mso-wrap-style:square;mso-wrap-distance-left:9pt;mso-wrap-distance-top:0;mso-wrap-distance-right:9pt;mso-wrap-distance-bottom:0;mso-position-horizontal:absolute;mso-position-horizontal-relative:text;mso-position-vertical:absolute;mso-position-vertical-relative:text" from="233.25pt,4.95pt" to="292.5pt,69.45pt" o:gfxdata="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" strokecolor="#5b9bd5 [3204]" strokeweight=".5pt">
+                <v:stroke joinstyle="miter"/>
+              </v:line>
+            </w:pict>
+          </mc:Fallback>
+        </mc:AlternateContent>
+      </w:r>
+      <w:r>
+        <w:rPr>
+          <w:noProof/>
+          <w:lang w:eastAsia="en-AU"/>
+        </w:rPr>
+        <mc:AlternateContent>
+          <mc:Choice Requires="wps">
+            <w:drawing>
+              <wp:anchor distT="0" distB="0" distL="114300" distR="114300" simplePos="0" relativeHeight="251696128" behindDoc="0" locked="0" layoutInCell="1" allowOverlap="1">
+                <wp:simplePos x="0" y="0"/>
+                <wp:positionH relativeFrom="column">
+                  <wp:posOffset>2457450</wp:posOffset>
+                </wp:positionH>
+                <wp:positionV relativeFrom="paragraph">
+                  <wp:posOffset>43815</wp:posOffset>
+                </wp:positionV>
+                <wp:extent cx="466725" cy="819150"/>
+                <wp:effectExtent l="0" t="0" r="28575" b="19050"/>
+                <wp:wrapNone/>
+                <wp:docPr id="31" name="Straight Connector 31"/>
+                <wp:cNvGraphicFramePr/>
+                <a:graphic xmlns:a="http://schemas.openxmlformats.org/drawingml/2006/main">
+                  <a:graphicData uri="http://schemas.microsoft.com/office/word/2010/wordprocessingShape">
+                    <wps:wsp>
+                      <wps:cNvCnPr/>
+                      <wps:spPr>
+                        <a:xfrm flipH="1">
+                          <a:off x="0" y="0"/>
+                          <a:ext cx="466725" cy="819150"/>
+                        </a:xfrm>
+                        <a:prstGeom prst="line">
+                          <a:avLst/>
+                        </a:prstGeom>
+                      </wps:spPr>
+                      <wps:style>
+                        <a:lnRef idx="1">
+                          <a:schemeClr val="accent1"/>
+                        </a:lnRef>
+                        <a:fillRef idx="0">
+                          <a:schemeClr val="accent1"/>
+                        </a:fillRef>
+                        <a:effectRef idx="0">
+                          <a:schemeClr val="accent1"/>
+                        </a:effectRef>
+                        <a:fontRef idx="minor">
+                          <a:schemeClr val="tx1"/>
+                        </a:fontRef>
+                      </wps:style>
+                      <wps:bodyPr/>
+                    </wps:wsp>
+                  </a:graphicData>
+                </a:graphic>
+              </wp:anchor>
+            </w:drawing>
+          </mc:Choice>
+          <mc:Fallback>
+            <w:pict>
+              <v:line w14:anchorId="774DB7A8" id="Straight Connector 31" o:spid="_x0000_s1026" style="position:absolute;flip:x;z-index:251696128;visibility:visible;mso-wrap-style:square;mso-wrap-distance-left:9pt;mso-wrap-distance-top:0;mso-wrap-distance-right:9pt;mso-wrap-distance-bottom:0;mso-position-horizontal:absolute;mso-position-horizontal-relative:text;mso-position-vertical:absolute;mso-position-vertical-relative:text" from="193.5pt,3.45pt" to="230.25pt,67.95pt" o:gfxdata="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" strokecolor="#5b9bd5 [3204]" strokeweight=".5pt">
+                <v:stroke joinstyle="miter"/>
+              </v:line>
+            </w:pict>
+          </mc:Fallback>
+        </mc:AlternateContent>
+      </w:r>
+      <w:r>
+        <w:rPr>
+          <w:noProof/>
+          <w:lang w:eastAsia="en-AU"/>
+        </w:rPr>
+        <mc:AlternateContent>
+          <mc:Choice Requires="wps">
+            <w:drawing>
+              <wp:anchor distT="0" distB="0" distL="114300" distR="114300" simplePos="0" relativeHeight="251695104" behindDoc="0" locked="0" layoutInCell="1" allowOverlap="1">
+                <wp:simplePos x="0" y="0"/>
+                <wp:positionH relativeFrom="column">
+                  <wp:posOffset>1257300</wp:posOffset>
+                </wp:positionH>
+                <wp:positionV relativeFrom="paragraph">
+                  <wp:posOffset>53340</wp:posOffset>
+                </wp:positionV>
+                <wp:extent cx="1638300" cy="800100"/>
+                <wp:effectExtent l="0" t="0" r="19050" b="19050"/>
+                <wp:wrapNone/>
+                <wp:docPr id="30" name="Straight Connector 30"/>
+                <wp:cNvGraphicFramePr/>
+                <a:graphic xmlns:a="http://schemas.openxmlformats.org/drawingml/2006/main">
+                  <a:graphicData uri="http://schemas.microsoft.com/office/word/2010/wordprocessingShape">
+                    <wps:wsp>
+                      <wps:cNvCnPr/>
+                      <wps:spPr>
+                        <a:xfrm flipH="1">
+                          <a:off x="0" y="0"/>
+                          <a:ext cx="1638300" cy="800100"/>
+                        </a:xfrm>
+                        <a:prstGeom prst="line">
+                          <a:avLst/>
+                        </a:prstGeom>
+                      </wps:spPr>
+                      <wps:style>
+                        <a:lnRef idx="1">
+                          <a:schemeClr val="accent1"/>
+                        </a:lnRef>
+                        <a:fillRef idx="0">
+                          <a:schemeClr val="accent1"/>
+                        </a:fillRef>
+                        <a:effectRef idx="0">
+                          <a:schemeClr val="accent1"/>
+                        </a:effectRef>
+                        <a:fontRef idx="minor">
+                          <a:schemeClr val="tx1"/>
+                        </a:fontRef>
+                      </wps:style>
+                      <wps:bodyPr/>
+                    </wps:wsp>
+                  </a:graphicData>
+                </a:graphic>
+              </wp:anchor>
+            </w:drawing>
+          </mc:Choice>
+          <mc:Fallback>
+            <w:pict>
+              <v:line w14:anchorId="647E74BF" id="Straight Connector 30" o:spid="_x0000_s1026" style="position:absolute;flip:x;z-index:251695104;visibility:visible;mso-wrap-style:square;mso-wrap-distance-left:9pt;mso-wrap-distance-top:0;mso-wrap-distance-right:9pt;mso-wrap-distance-bottom:0;mso-position-horizontal:absolute;mso-position-horizontal-relative:text;mso-position-vertical:absolute;mso-position-vertical-relative:text" from="99pt,4.2pt" to="228pt,67.2pt" o:gfxdata="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" strokecolor="#5b9bd5 [3204]" strokeweight=".5pt">
+                <v:stroke joinstyle="miter"/>
+              </v:line>
+            </w:pict>
+          </mc:Fallback>
+        </mc:AlternateContent>
+      </w:r>
+      <w:r>
+        <w:rPr>
+          <w:noProof/>
+          <w:lang w:eastAsia="en-AU"/>
+        </w:rPr>
+        <mc:AlternateContent>
+          <mc:Choice Requires="wps">
+            <w:drawing>
+              <wp:anchor distT="0" distB="0" distL="114300" distR="114300" simplePos="0" relativeHeight="251694080" behindDoc="0" locked="0" layoutInCell="1" allowOverlap="1" wp14:anchorId="6931CC2B" wp14:editId="36726CEE">
+                <wp:simplePos x="0" y="0"/>
+                <wp:positionH relativeFrom="column">
+                  <wp:posOffset>1152525</wp:posOffset>
+                </wp:positionH>
+                <wp:positionV relativeFrom="paragraph">
+                  <wp:posOffset>43815</wp:posOffset>
+                </wp:positionV>
+                <wp:extent cx="76200" cy="809625"/>
+                <wp:effectExtent l="0" t="0" r="19050" b="28575"/>
+                <wp:wrapNone/>
+                <wp:docPr id="29" name="Straight Connector 29"/>
+                <wp:cNvGraphicFramePr/>
+                <a:graphic xmlns:a="http://schemas.openxmlformats.org/drawingml/2006/main">
+                  <a:graphicData uri="http://schemas.microsoft.com/office/word/2010/wordprocessingShape">
+                    <wps:wsp>
+                      <wps:cNvCnPr/>
+                      <wps:spPr>
+                        <a:xfrm>
+                          <a:off x="0" y="0"/>
+                          <a:ext cx="76200" cy="809625"/>
+                        </a:xfrm>
+                        <a:prstGeom prst="line">
+                          <a:avLst/>
+                        </a:prstGeom>
+                      </wps:spPr>
+                      <wps:style>
+                        <a:lnRef idx="1">
+                          <a:schemeClr val="accent1"/>
+                        </a:lnRef>
+                        <a:fillRef idx="0">
+                          <a:schemeClr val="accent1"/>
+                        </a:fillRef>
+                        <a:effectRef idx="0">
+                          <a:schemeClr val="accent1"/>
+                        </a:effectRef>
+                        <a:fontRef idx="minor">
+                          <a:schemeClr val="tx1"/>
+                        </a:fontRef>
+                      </wps:style>
+                      <wps:bodyPr/>
+                    </wps:wsp>
+                  </a:graphicData>
+                </a:graphic>
+                <wp14:sizeRelH relativeFrom="margin">
+                  <wp14:pctWidth>0</wp14:pctWidth>
+                </wp14:sizeRelH>
+                <wp14:sizeRelV relativeFrom="margin">
+                  <wp14:pctHeight>0</wp14:pctHeight>
+                </wp14:sizeRelV>
+              </wp:anchor>
+            </w:drawing>
+          </mc:Choice>
+          <mc:Fallback>
+            <w:pict>
+              <v:line w14:anchorId="4B744BC1" id="Straight Connector 29" o:spid="_x0000_s1026" style="position:absolute;z-index:251694080;visibility:visible;mso-wrap-style:square;mso-width-percent:0;mso-height-percent:0;mso-wrap-distance-left:9pt;mso-wrap-distance-top:0;mso-wrap-distance-right:9pt;mso-wrap-distance-bottom:0;mso-position-horizontal:absolute;mso-position-horizontal-relative:text;mso-position-vertical:absolute;mso-position-vertical-relative:text;mso-width-percent:0;mso-height-percent:0;mso-width-relative:margin;mso-height-relative:margin" from="90.75pt,3.45pt" to="96.75pt,67.2pt" o:gfxdata="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" strokecolor="#5b9bd5 [3204]" strokeweight=".5pt">
+                <v:stroke joinstyle="miter"/>
+              </v:line>
+            </w:pict>
+          </mc:Fallback>
+        </mc:AlternateContent>
+      </w:r>
+    </w:p>
+    <w:p>
+      <w:pPr>
+        <w:pStyle w:val="Heading2"/>
+      </w:pPr>
+    </w:p>
+    <w:p>
+      <w:pPr>
+        <w:pStyle w:val="Heading2"/>
+      </w:pPr>
+    </w:p>
+    <w:p>
+      <w:pPr>
+        <w:pStyle w:val="Heading2"/>
+      </w:pPr>
+      <w:r>
+        <w:rPr>
+          <w:noProof/>
+          <w:lang w:eastAsia="en-AU"/>
+        </w:rPr>
+        <mc:AlternateContent>
+          <mc:Choice Requires="wps">
+            <w:drawing>
+              <wp:anchor distT="0" distB="0" distL="114300" distR="114300" simplePos="0" relativeHeight="251688960" behindDoc="0" locked="0" layoutInCell="1" allowOverlap="1" wp14:anchorId="361E50F7" wp14:editId="4414D225">
+                <wp:simplePos x="0" y="0"/>
+                <wp:positionH relativeFrom="column">
+                  <wp:posOffset>3219450</wp:posOffset>
+                </wp:positionH>
+                <wp:positionV relativeFrom="paragraph">
+                  <wp:posOffset>135890</wp:posOffset>
+                </wp:positionV>
+                <wp:extent cx="933450" cy="1200150"/>
+                <wp:effectExtent l="0" t="0" r="57150" b="19050"/>
+                <wp:wrapNone/>
+                <wp:docPr id="24" name="Folded Corner 24"/>
+                <wp:cNvGraphicFramePr/>
+                <a:graphic xmlns:a="http://schemas.openxmlformats.org/drawingml/2006/main">
+                  <a:graphicData uri="http://schemas.microsoft.com/office/word/2010/wordprocessingShape">
+                    <wps:wsp>
+                      <wps:cNvSpPr/>
+                      <wps:spPr>
+                        <a:xfrm>
+                          <a:off x="0" y="0"/>
+                          <a:ext cx="933450" cy="1200150"/>
+                        </a:xfrm>
+                        <a:prstGeom prst="foldedCorner">
+                          <a:avLst/>
+                        </a:prstGeom>
+                      </wps:spPr>
+                      <wps:style>
+                        <a:lnRef idx="2">
+                          <a:schemeClr val="accent6">
+                            <a:shade val="50000"/>
+                          </a:schemeClr>
+                        </a:lnRef>
+                        <a:fillRef idx="1">
+                          <a:schemeClr val="accent6"/>
+                        </a:fillRef>
+                        <a:effectRef idx="0">
+                          <a:schemeClr val="accent6"/>
+                        </a:effectRef>
+                        <a:fontRef idx="minor">
+                          <a:schemeClr val="lt1"/>
+                        </a:fontRef>
+                      </wps:style>
+                      <wps:txbx>
+                        <w:txbxContent>
+                          <w:p>
+                            <w:pPr>
+                              <w:jc w:val="center"/>
+                              <w:rPr>
+                                <w:b/>
+                                <w:color w:val="F7CAAC" w:themeColor="accent2" w:themeTint="66"/>
+                                <w14:textOutline w14:w="11112" w14:cap="flat" w14:cmpd="sng" w14:algn="ctr">
+                                  <w14:solidFill>
+                                    <w14:schemeClr w14:val="accent2"/>
+                                  </w14:solidFill>
+                                  <w14:prstDash w14:val="solid"/>
+                                  <w14:round/>
+                                </w14:textOutline>
+                              </w:rPr>
+                            </w:pPr>
+                            <w:r>
+                              <w:t>Authorization</w:t>
+                            </w:r>
+                          </w:p>
+                        </w:txbxContent>
+                      </wps:txbx>
+                      <wps:bodyPr rot="0" spcFirstLastPara="0" vertOverflow="overflow" horzOverflow="overflow" vert="horz" wrap="square" lIns="91440" tIns="45720" rIns="91440" bIns="45720" numCol="1" spcCol="0" rtlCol="0" fromWordArt="0" anchor="ctr" anchorCtr="0" forceAA="0" compatLnSpc="1">
+                        <a:prstTxWarp prst="textNoShape">
+                          <a:avLst/>
+                        </a:prstTxWarp>
+                        <a:noAutofit/>
+                      </wps:bodyPr>
+                    </wps:wsp>
+                  </a:graphicData>
+                </a:graphic>
+              </wp:anchor>
+            </w:drawing>
+          </mc:Choice>
+          <mc:Fallback>
+            <w:pict>
+              <v:shapetype w14:anchorId="361E50F7" id="_x0000_t65" coordsize="21600,21600" o:spt="65" adj="18900" path="m,l,21600@0,21600,21600@0,21600,xem@0,21600nfl@3@5c@7@9@11@13,21600@0e">
+                <v:formulas>
+                  <v:f eqn="val #0"/>
+                  <v:f eqn="sum 21600 0 @0"/>
+                  <v:f eqn="prod @1 8481 32768"/>
+                  <v:f eqn="sum @2 @0 0"/>
+                  <v:f eqn="prod @1 1117 32768"/>
+                  <v:f eqn="sum @4 @0 0"/>
+                  <v:f eqn="prod @1 11764 32768"/>
+                  <v:f eqn="sum @6 @0 0"/>
+                  <v:f eqn="prod @1 6144 32768"/>
+                  <v:f eqn="sum @8 @0 0"/>
+                  <v:f eqn="prod @1 20480 32768"/>
+                  <v:f eqn="sum @10 @0 0"/>
+                  <v:f eqn="prod @1 6144 32768"/>
+                  <v:f eqn="sum @12 @0 0"/>
+                </v:formulas>
+                <v:path o:extrusionok="f" gradientshapeok="t" o:connecttype="rect" textboxrect="0,0,21600,@13"/>
+                <v:handles>
+                  <v:h position="#0,bottomRight" xrange="10800,21600"/>
+                </v:handles>
+                <o:complex v:ext="view"/>
+              </v:shapetype>
+              <v:shape id="Folded Corner 24" o:spid="_x0000_s1040" type="#_x0000_t65" style="position:absolute;margin-left:253.5pt;margin-top:10.7pt;width:73.5pt;height:94.5pt;z-index:251688960;visibility:visible;mso-wrap-style:square;mso-wrap-distance-left:9pt;mso-wrap-distance-top:0;mso-wrap-distance-right:9pt;mso-wrap-distance-bottom:0;mso-position-horizontal:absolute;mso-position-horizontal-relative:text;mso-position-vertical:absolute;mso-position-vertical-relative:text;v-text-anchor:middle" o:gfxdata="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" adj="18000" fillcolor="#70ad47 [3209]" strokecolor="#375623 [1609]" strokeweight="1pt">
+                <v:stroke joinstyle="miter"/>
+                <v:textbox>
+                  <w:txbxContent>
+                    <w:p>
+                      <w:pPr>
+                        <w:jc w:val="center"/>
+                        <w:rPr>
+                          <w:b/>
+                          <w:color w:val="F7CAAC" w:themeColor="accent2" w:themeTint="66"/>
+                          <w14:textOutline w14:w="11112" w14:cap="flat" w14:cmpd="sng" w14:algn="ctr">
+                            <w14:solidFill>
+                              <w14:schemeClr w14:val="accent2"/>
+                            </w14:solidFill>
+                            <w14:prstDash w14:val="solid"/>
+                            <w14:round/>
+                          </w14:textOutline>
+                        </w:rPr>
+                      </w:pPr>
+                      <w:r>
+                        <w:t>Authorization</w:t>
+                      </w:r>
+                    </w:p>
+                  </w:txbxContent>
+                </v:textbox>
+              </v:shape>
+            </w:pict>
+          </mc:Fallback>
+        </mc:AlternateContent>
+      </w:r>
+      <w:r>
+        <w:rPr>
+          <w:noProof/>
+          <w:lang w:eastAsia="en-AU"/>
+        </w:rPr>
+        <mc:AlternateContent>
+          <mc:Choice Requires="wps">
+            <w:drawing>
+              <wp:anchor distT="0" distB="0" distL="114300" distR="114300" simplePos="0" relativeHeight="251686912" behindDoc="0" locked="0" layoutInCell="1" allowOverlap="1" wp14:anchorId="3CEC8775" wp14:editId="59156B78">
+                <wp:simplePos x="0" y="0"/>
+                <wp:positionH relativeFrom="column">
+                  <wp:posOffset>1952625</wp:posOffset>
+                </wp:positionH>
+                <wp:positionV relativeFrom="paragraph">
+                  <wp:posOffset>116840</wp:posOffset>
+                </wp:positionV>
+                <wp:extent cx="933450" cy="1200150"/>
+                <wp:effectExtent l="0" t="0" r="57150" b="19050"/>
+                <wp:wrapNone/>
+                <wp:docPr id="23" name="Folded Corner 23"/>
+                <wp:cNvGraphicFramePr/>
+                <a:graphic xmlns:a="http://schemas.openxmlformats.org/drawingml/2006/main">
+                  <a:graphicData uri="http://schemas.microsoft.com/office/word/2010/wordprocessingShape">
+                    <wps:wsp>
+                      <wps:cNvSpPr/>
+                      <wps:spPr>
+                        <a:xfrm>
+                          <a:off x="0" y="0"/>
+                          <a:ext cx="933450" cy="1200150"/>
+                        </a:xfrm>
+                        <a:prstGeom prst="foldedCorner">
+                          <a:avLst/>
+                        </a:prstGeom>
+                      </wps:spPr>
+                      <wps:style>
+                        <a:lnRef idx="2">
+                          <a:schemeClr val="accent6">
+                            <a:shade val="50000"/>
+                          </a:schemeClr>
+                        </a:lnRef>
+                        <a:fillRef idx="1">
+                          <a:schemeClr val="accent6"/>
+                        </a:fillRef>
+                        <a:effectRef idx="0">
+                          <a:schemeClr val="accent6"/>
+                        </a:effectRef>
+                        <a:fontRef idx="minor">
+                          <a:schemeClr val="lt1"/>
+                        </a:fontRef>
+                      </wps:style>
+                      <wps:txbx>
+                        <w:txbxContent>
+                          <w:p>
+                            <w:pPr>
+                              <w:jc w:val="center"/>
+                              <w:rPr>
+                                <w:b/>
+                                <w:color w:val="F7CAAC" w:themeColor="accent2" w:themeTint="66"/>
+                                <w14:textOutline w14:w="11112" w14:cap="flat" w14:cmpd="sng" w14:algn="ctr">
+                                  <w14:solidFill>
+                                    <w14:schemeClr w14:val="accent2"/>
+                                  </w14:solidFill>
+                                  <w14:prstDash w14:val="solid"/>
+                                  <w14:round/>
+                                </w14:textOutline>
+                              </w:rPr>
+                            </w:pPr>
+                            <w:proofErr w:type="spellStart"/>
+                            <w:r>
+                              <w:t>UserManagement</w:t>
+                            </w:r>
+                            <w:proofErr w:type="spellEnd"/>
+                          </w:p>
+                        </w:txbxContent>
+                      </wps:txbx>
+                      <wps:bodyPr rot="0" spcFirstLastPara="0" vertOverflow="overflow" horzOverflow="overflow" vert="horz" wrap="square" lIns="91440" tIns="45720" rIns="91440" bIns="45720" numCol="1" spcCol="0" rtlCol="0" fromWordArt="0" anchor="ctr" anchorCtr="0" forceAA="0" compatLnSpc="1">
+                        <a:prstTxWarp prst="textNoShape">
+                          <a:avLst/>
+                        </a:prstTxWarp>
+                        <a:noAutofit/>
+                      </wps:bodyPr>
+                    </wps:wsp>
+                  </a:graphicData>
+                </a:graphic>
+              </wp:anchor>
+            </w:drawing>
+          </mc:Choice>
+          <mc:Fallback>
+            <w:pict>
+              <v:shape w14:anchorId="3CEC8775" id="Folded Corner 23" o:spid="_x0000_s1041" type="#_x0000_t65" style="position:absolute;margin-left:153.75pt;margin-top:9.2pt;width:73.5pt;height:94.5pt;z-index:251686912;visibility:visible;mso-wrap-style:square;mso-wrap-distance-left:9pt;mso-wrap-distance-top:0;mso-wrap-distance-right:9pt;mso-wrap-distance-bottom:0;mso-position-horizontal:absolute;mso-position-horizontal-relative:text;mso-position-vertical:absolute;mso-position-vertical-relative:text;v-text-anchor:middle" o:gfxdata="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" adj="18000" fillcolor="#70ad47 [3209]" strokecolor="#375623 [1609]" strokeweight="1pt">
+                <v:stroke joinstyle="miter"/>
+                <v:textbox>
+                  <w:txbxContent>
+                    <w:p>
+                      <w:pPr>
+                        <w:jc w:val="center"/>
+                        <w:rPr>
+                          <w:b/>
+                          <w:color w:val="F7CAAC" w:themeColor="accent2" w:themeTint="66"/>
+                          <w14:textOutline w14:w="11112" w14:cap="flat" w14:cmpd="sng" w14:algn="ctr">
+                            <w14:solidFill>
+                              <w14:schemeClr w14:val="accent2"/>
+                            </w14:solidFill>
+                            <w14:prstDash w14:val="solid"/>
+                            <w14:round/>
+                          </w14:textOutline>
+                        </w:rPr>
+                      </w:pPr>
+                      <w:proofErr w:type="spellStart"/>
+                      <w:r>
+                        <w:t>UserManagement</w:t>
+                      </w:r>
+                      <w:proofErr w:type="spellEnd"/>
+                    </w:p>
+                  </w:txbxContent>
+                </v:textbox>
+              </v:shape>
+            </w:pict>
+          </mc:Fallback>
+        </mc:AlternateContent>
+      </w:r>
+      <w:r>
+        <w:rPr>
+          <w:noProof/>
+          <w:lang w:eastAsia="en-AU"/>
+        </w:rPr>
+        <mc:AlternateContent>
+          <mc:Choice Requires="wps">
+            <w:drawing>
+              <wp:anchor distT="0" distB="0" distL="114300" distR="114300" simplePos="0" relativeHeight="251684864" behindDoc="0" locked="0" layoutInCell="1" allowOverlap="1" wp14:anchorId="25C8BDE0" wp14:editId="212907B4">
+                <wp:simplePos x="0" y="0"/>
+                <wp:positionH relativeFrom="column">
+                  <wp:posOffset>714375</wp:posOffset>
+                </wp:positionH>
+                <wp:positionV relativeFrom="paragraph">
+                  <wp:posOffset>107315</wp:posOffset>
+                </wp:positionV>
+                <wp:extent cx="933450" cy="1200150"/>
+                <wp:effectExtent l="0" t="0" r="57150" b="19050"/>
+                <wp:wrapNone/>
+                <wp:docPr id="22" name="Folded Corner 22"/>
+                <wp:cNvGraphicFramePr/>
+                <a:graphic xmlns:a="http://schemas.openxmlformats.org/drawingml/2006/main">
+                  <a:graphicData uri="http://schemas.microsoft.com/office/word/2010/wordprocessingShape">
+                    <wps:wsp>
+                      <wps:cNvSpPr/>
+                      <wps:spPr>
+                        <a:xfrm>
+                          <a:off x="0" y="0"/>
+                          <a:ext cx="933450" cy="1200150"/>
+                        </a:xfrm>
+                        <a:prstGeom prst="foldedCorner">
+                          <a:avLst/>
+                        </a:prstGeom>
+                      </wps:spPr>
+                      <wps:style>
+                        <a:lnRef idx="2">
+                          <a:schemeClr val="accent6">
+                            <a:shade val="50000"/>
+                          </a:schemeClr>
+                        </a:lnRef>
+                        <a:fillRef idx="1">
+                          <a:schemeClr val="accent6"/>
+                        </a:fillRef>
+                        <a:effectRef idx="0">
+                          <a:schemeClr val="accent6"/>
+                        </a:effectRef>
+                        <a:fontRef idx="minor">
+                          <a:schemeClr val="lt1"/>
+                        </a:fontRef>
+                      </wps:style>
+                      <wps:txbx>
+                        <w:txbxContent>
+                          <w:p>
+                            <w:pPr>
+                              <w:jc w:val="center"/>
+                              <w:rPr>
+                                <w:b/>
+                                <w:color w:val="F7CAAC" w:themeColor="accent2" w:themeTint="66"/>
+                                <w14:textOutline w14:w="11112" w14:cap="flat" w14:cmpd="sng" w14:algn="ctr">
+                                  <w14:solidFill>
+                                    <w14:schemeClr w14:val="accent2"/>
+                                  </w14:solidFill>
+                                  <w14:prstDash w14:val="solid"/>
+                                  <w14:round/>
+                                </w14:textOutline>
+                              </w:rPr>
+                            </w:pPr>
+                            <w:r>
+                              <w:t>Storage</w:t>
+                            </w:r>
+                          </w:p>
+                        </w:txbxContent>
+                      </wps:txbx>
+                      <wps:bodyPr rot="0" spcFirstLastPara="0" vertOverflow="overflow" horzOverflow="overflow" vert="horz" wrap="square" lIns="91440" tIns="45720" rIns="91440" bIns="45720" numCol="1" spcCol="0" rtlCol="0" fromWordArt="0" anchor="ctr" anchorCtr="0" forceAA="0" compatLnSpc="1">
+                        <a:prstTxWarp prst="textNoShape">
+                          <a:avLst/>
+                        </a:prstTxWarp>
+                        <a:noAutofit/>
+                      </wps:bodyPr>
+                    </wps:wsp>
+                  </a:graphicData>
+                </a:graphic>
+              </wp:anchor>
+            </w:drawing>
+          </mc:Choice>
+          <mc:Fallback>
+            <w:pict>
+              <v:shape w14:anchorId="25C8BDE0" id="Folded Corner 22" o:spid="_x0000_s1042" type="#_x0000_t65" style="position:absolute;margin-left:56.25pt;margin-top:8.45pt;width:73.5pt;height:94.5pt;z-index:251684864;visibility:visible;mso-wrap-style:square;mso-wrap-distance-left:9pt;mso-wrap-distance-top:0;mso-wrap-distance-right:9pt;mso-wrap-distance-bottom:0;mso-position-horizontal:absolute;mso-position-horizontal-relative:text;mso-position-vertical:absolute;mso-position-vertical-relative:text;v-text-anchor:middle" o:gfxdata="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" adj="18000" fillcolor="#70ad47 [3209]" strokecolor="#375623 [1609]" strokeweight="1pt">
+                <v:stroke joinstyle="miter"/>
+                <v:textbox>
+                  <w:txbxContent>
+                    <w:p>
+                      <w:pPr>
+                        <w:jc w:val="center"/>
+                        <w:rPr>
+                          <w:b/>
+                          <w:color w:val="F7CAAC" w:themeColor="accent2" w:themeTint="66"/>
+                          <w14:textOutline w14:w="11112" w14:cap="flat" w14:cmpd="sng" w14:algn="ctr">
+                            <w14:solidFill>
+                              <w14:schemeClr w14:val="accent2"/>
+                            </w14:solidFill>
+                            <w14:prstDash w14:val="solid"/>
+                            <w14:round/>
+                          </w14:textOutline>
+                        </w:rPr>
+                      </w:pPr>
+                      <w:r>
+                        <w:t>Storage</w:t>
+                      </w:r>
+                    </w:p>
+                  </w:txbxContent>
+                </v:textbox>
+              </v:shape>
+            </w:pict>
+          </mc:Fallback>
+        </mc:AlternateContent>
+      </w:r>
+    </w:p>
+    <w:p>
+      <w:pPr>
+        <w:pStyle w:val="Heading2"/>
+      </w:pPr>
+    </w:p>
+    <w:p>
+      <w:pPr>
+        <w:pStyle w:val="Heading2"/>
+      </w:pPr>
+      <w:r>
+        <w:t>Model</w:t>
+      </w:r>
+    </w:p>
+    <w:p/>
+    <w:p/>
+    <w:p>
+      <w:r>
+        <w:rPr>
+          <w:noProof/>
+          <w:lang w:eastAsia="en-AU"/>
+        </w:rPr>
+        <mc:AlternateContent>
+          <mc:Choice Requires="wps">
+            <w:drawing>
+              <wp:anchor distT="0" distB="0" distL="114300" distR="114300" simplePos="0" relativeHeight="251700224" behindDoc="0" locked="0" layoutInCell="1" allowOverlap="1">
+                <wp:simplePos x="0" y="0"/>
+                <wp:positionH relativeFrom="column">
+                  <wp:posOffset>3714750</wp:posOffset>
+                </wp:positionH>
+                <wp:positionV relativeFrom="paragraph">
+                  <wp:posOffset>55245</wp:posOffset>
+                </wp:positionV>
+                <wp:extent cx="419100" cy="933450"/>
+                <wp:effectExtent l="0" t="0" r="19050" b="19050"/>
+                <wp:wrapNone/>
+                <wp:docPr id="35" name="Straight Connector 35"/>
+                <wp:cNvGraphicFramePr/>
+                <a:graphic xmlns:a="http://schemas.openxmlformats.org/drawingml/2006/main">
+                  <a:graphicData uri="http://schemas.microsoft.com/office/word/2010/wordprocessingShape">
+                    <wps:wsp>
+                      <wps:cNvCnPr/>
+                      <wps:spPr>
+                        <a:xfrm>
+                          <a:off x="0" y="0"/>
+                          <a:ext cx="419100" cy="933450"/>
+                        </a:xfrm>
+                        <a:prstGeom prst="line">
+                          <a:avLst/>
+                        </a:prstGeom>
+                      </wps:spPr>
+                      <wps:style>
+                        <a:lnRef idx="1">
+                          <a:schemeClr val="accent1"/>
+                        </a:lnRef>
+                        <a:fillRef idx="0">
+                          <a:schemeClr val="accent1"/>
+                        </a:fillRef>
+                        <a:effectRef idx="0">
+                          <a:schemeClr val="accent1"/>
+                        </a:effectRef>
+                        <a:fontRef idx="minor">
+                          <a:schemeClr val="tx1"/>
+                        </a:fontRef>
+                      </wps:style>
+                      <wps:bodyPr/>
+                    </wps:wsp>
+                  </a:graphicData>
+                </a:graphic>
+              </wp:anchor>
+            </w:drawing>
+          </mc:Choice>
+          <mc:Fallback>
+            <w:pict>
+              <v:line w14:anchorId="4EE9E21C" id="Straight Connector 35" o:spid="_x0000_s1026" style="position:absolute;z-index:251700224;visibility:visible;mso-wrap-style:square;mso-wrap-distance-left:9pt;mso-wrap-distance-top:0;mso-wrap-distance-right:9pt;mso-wrap-distance-bottom:0;mso-position-horizontal:absolute;mso-position-horizontal-relative:text;mso-position-vertical:absolute;mso-position-vertical-relative:text" from="292.5pt,4.35pt" to="325.5pt,77.85pt" o:gfxdata="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" strokecolor="#5b9bd5 [3204]" strokeweight=".5pt">
+                <v:stroke joinstyle="miter"/>
+              </v:line>
+            </w:pict>
+          </mc:Fallback>
+        </mc:AlternateContent>
+      </w:r>
+      <w:r>
+        <w:rPr>
+          <w:noProof/>
+          <w:lang w:eastAsia="en-AU"/>
+        </w:rPr>
+        <mc:AlternateContent>
+          <mc:Choice Requires="wps">
+            <w:drawing>
+              <wp:anchor distT="0" distB="0" distL="114300" distR="114300" simplePos="0" relativeHeight="251699200" behindDoc="0" locked="0" layoutInCell="1" allowOverlap="1">
+                <wp:simplePos x="0" y="0"/>
+                <wp:positionH relativeFrom="column">
+                  <wp:posOffset>2438400</wp:posOffset>
+                </wp:positionH>
+                <wp:positionV relativeFrom="paragraph">
+                  <wp:posOffset>26670</wp:posOffset>
+                </wp:positionV>
+                <wp:extent cx="114300" cy="771525"/>
+                <wp:effectExtent l="0" t="0" r="19050" b="28575"/>
+                <wp:wrapNone/>
+                <wp:docPr id="34" name="Straight Connector 34"/>
+                <wp:cNvGraphicFramePr/>
+                <a:graphic xmlns:a="http://schemas.openxmlformats.org/drawingml/2006/main">
+                  <a:graphicData uri="http://schemas.microsoft.com/office/word/2010/wordprocessingShape">
+                    <wps:wsp>
+                      <wps:cNvCnPr/>
+                      <wps:spPr>
+                        <a:xfrm>
+                          <a:off x="0" y="0"/>
+                          <a:ext cx="114300" cy="771525"/>
+                        </a:xfrm>
+                        <a:prstGeom prst="line">
+                          <a:avLst/>
+                        </a:prstGeom>
+                      </wps:spPr>
+                      <wps:style>
+                        <a:lnRef idx="1">
+                          <a:schemeClr val="accent1"/>
+                        </a:lnRef>
+                        <a:fillRef idx="0">
+                          <a:schemeClr val="accent1"/>
+                        </a:fillRef>
+                        <a:effectRef idx="0">
+                          <a:schemeClr val="accent1"/>
+                        </a:effectRef>
+                        <a:fontRef idx="minor">
+                          <a:schemeClr val="tx1"/>
+                        </a:fontRef>
+                      </wps:style>
+                      <wps:bodyPr/>
+                    </wps:wsp>
+                  </a:graphicData>
+                </a:graphic>
+              </wp:anchor>
+            </w:drawing>
+          </mc:Choice>
+          <mc:Fallback>
+            <w:pict>
+              <v:line w14:anchorId="3FD9861F" id="Straight Connector 34" o:spid="_x0000_s1026" style="position:absolute;z-index:251699200;visibility:visible;mso-wrap-style:square;mso-wrap-distance-left:9pt;mso-wrap-distance-top:0;mso-wrap-distance-right:9pt;mso-wrap-distance-bottom:0;mso-position-horizontal:absolute;mso-position-horizontal-relative:text;mso-position-vertical:absolute;mso-position-vertical-relative:text" from="192pt,2.1pt" to="201pt,62.85pt" o:gfxdata="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" strokecolor="#5b9bd5 [3204]" strokeweight=".5pt">
+                <v:stroke joinstyle="miter"/>
+              </v:line>
+            </w:pict>
+          </mc:Fallback>
+        </mc:AlternateContent>
+      </w:r>
+      <w:r>
+        <w:rPr>
+          <w:noProof/>
+          <w:lang w:eastAsia="en-AU"/>
+        </w:rPr>
+        <mc:AlternateContent>
+          <mc:Choice Requires="wps">
+            <w:drawing>
+              <wp:anchor distT="0" distB="0" distL="114300" distR="114300" simplePos="0" relativeHeight="251698176" behindDoc="0" locked="0" layoutInCell="1" allowOverlap="1">
+                <wp:simplePos x="0" y="0"/>
+                <wp:positionH relativeFrom="column">
+                  <wp:posOffset>1076325</wp:posOffset>
+                </wp:positionH>
+                <wp:positionV relativeFrom="paragraph">
+                  <wp:posOffset>17145</wp:posOffset>
+                </wp:positionV>
+                <wp:extent cx="47625" cy="781050"/>
+                <wp:effectExtent l="0" t="0" r="28575" b="19050"/>
+                <wp:wrapNone/>
+                <wp:docPr id="33" name="Straight Connector 33"/>
+                <wp:cNvGraphicFramePr/>
+                <a:graphic xmlns:a="http://schemas.openxmlformats.org/drawingml/2006/main">
+                  <a:graphicData uri="http://schemas.microsoft.com/office/word/2010/wordprocessingShape">
+                    <wps:wsp>
+                      <wps:cNvCnPr/>
+                      <wps:spPr>
+                        <a:xfrm flipH="1">
+                          <a:off x="0" y="0"/>
+                          <a:ext cx="47625" cy="781050"/>
+                        </a:xfrm>
+                        <a:prstGeom prst="line">
+                          <a:avLst/>
+                        </a:prstGeom>
+                      </wps:spPr>
+                      <wps:style>
+                        <a:lnRef idx="1">
+                          <a:schemeClr val="accent1"/>
+                        </a:lnRef>
+                        <a:fillRef idx="0">
+                          <a:schemeClr val="accent1"/>
+                        </a:fillRef>
+                        <a:effectRef idx="0">
+                          <a:schemeClr val="accent1"/>
+                        </a:effectRef>
+                        <a:fontRef idx="minor">
+                          <a:schemeClr val="tx1"/>
+                        </a:fontRef>
+                      </wps:style>
+                      <wps:bodyPr/>
+                    </wps:wsp>
+                  </a:graphicData>
+                </a:graphic>
+              </wp:anchor>
+            </w:drawing>
+          </mc:Choice>
+          <mc:Fallback>
+            <w:pict>
+              <v:line w14:anchorId="0E8B9102" id="Straight Connector 33" o:spid="_x0000_s1026" style="position:absolute;flip:x;z-index:251698176;visibility:visible;mso-wrap-style:square;mso-wrap-distance-left:9pt;mso-wrap-distance-top:0;mso-wrap-distance-right:9pt;mso-wrap-distance-bottom:0;mso-position-horizontal:absolute;mso-position-horizontal-relative:text;mso-position-vertical:absolute;mso-position-vertical-relative:text" from="84.75pt,1.35pt" to="88.5pt,62.85pt" o:gfxdata="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" strokecolor="#5b9bd5 [3204]" strokeweight=".5pt">
+                <v:stroke joinstyle="miter"/>
+              </v:line>
+            </w:pict>
+          </mc:Fallback>
+        </mc:AlternateContent>
+      </w:r>
+    </w:p>
+    <w:p/>
+    <w:p>
+      <w:r>
+        <w:rPr>
+          <w:noProof/>
+          <w:lang w:eastAsia="en-AU"/>
+        </w:rPr>
+        <mc:AlternateContent>
+          <mc:Choice Requires="wps">
+            <w:drawing>
+              <wp:anchor distT="0" distB="0" distL="114300" distR="114300" simplePos="0" relativeHeight="251689984" behindDoc="0" locked="0" layoutInCell="1" allowOverlap="1" wp14:anchorId="646721B8" wp14:editId="638574C5">
+                <wp:simplePos x="0" y="0"/>
+                <wp:positionH relativeFrom="column">
+                  <wp:posOffset>428625</wp:posOffset>
+                </wp:positionH>
+                <wp:positionV relativeFrom="paragraph">
+                  <wp:posOffset>196850</wp:posOffset>
+                </wp:positionV>
+                <wp:extent cx="1295400" cy="1304925"/>
+                <wp:effectExtent l="0" t="0" r="19050" b="28575"/>
+                <wp:wrapNone/>
+                <wp:docPr id="25" name="Flowchart: Magnetic Disk 25"/>
+                <wp:cNvGraphicFramePr/>
+                <a:graphic xmlns:a="http://schemas.openxmlformats.org/drawingml/2006/main">
+                  <a:graphicData uri="http://schemas.microsoft.com/office/word/2010/wordprocessingShape">
+                    <wps:wsp>
+                      <wps:cNvSpPr/>
+                      <wps:spPr>
+                        <a:xfrm>
+                          <a:off x="0" y="0"/>
+                          <a:ext cx="1295400" cy="1304925"/>
+                        </a:xfrm>
+                        <a:prstGeom prst="flowChartMagneticDisk">
+                          <a:avLst/>
+                        </a:prstGeom>
+                        <a:solidFill>
+                          <a:srgbClr val="C00000"/>
+                        </a:solidFill>
+                      </wps:spPr>
+                      <wps:style>
+                        <a:lnRef idx="2">
+                          <a:schemeClr val="accent1">
+                            <a:shade val="50000"/>
+                          </a:schemeClr>
+                        </a:lnRef>
+                        <a:fillRef idx="1">
+                          <a:schemeClr val="accent1"/>
+                        </a:fillRef>
+                        <a:effectRef idx="0">
+                          <a:schemeClr val="accent1"/>
+                        </a:effectRef>
+                        <a:fontRef idx="minor">
+                          <a:schemeClr val="lt1"/>
+                        </a:fontRef>
+                      </wps:style>
+                      <wps:txbx>
+                        <w:txbxContent>
+                          <w:p>
+                            <w:pPr>
+                              <w:jc w:val="center"/>
+                              <w:rPr>
+                                <w14:textOutline w14:w="9525" w14:cap="rnd" w14:cmpd="sng" w14:algn="ctr">
+                                  <w14:solidFill>
+                                    <w14:srgbClr w14:val="000000"/>
+                                  </w14:solidFill>
+                                  <w14:prstDash w14:val="solid"/>
+                                  <w14:bevel/>
+                                </w14:textOutline>
+                              </w:rPr>
+                            </w:pPr>
+                            <w:r>
+                              <w:rPr>
+                                <w14:textOutline w14:w="9525" w14:cap="rnd" w14:cmpd="sng" w14:algn="ctr">
+                                  <w14:solidFill>
+                                    <w14:srgbClr w14:val="000000"/>
+                                  </w14:solidFill>
+                                  <w14:prstDash w14:val="solid"/>
+                                  <w14:bevel/>
+                                </w14:textOutline>
+                              </w:rPr>
+                              <w:t xml:space="preserve">Google </w:t>
+                            </w:r>
+                            <w:proofErr w:type="spellStart"/>
+                            <w:proofErr w:type="gramStart"/>
+                            <w:r>
+                              <w:rPr>
+                                <w14:textOutline w14:w="9525" w14:cap="rnd" w14:cmpd="sng" w14:algn="ctr">
+                                  <w14:solidFill>
+                                    <w14:srgbClr w14:val="000000"/>
+                                  </w14:solidFill>
+                                  <w14:prstDash w14:val="solid"/>
+                                  <w14:bevel/>
+                                </w14:textOutline>
+                              </w:rPr>
+                              <w:t>Api</w:t>
+                            </w:r>
+                            <w:proofErr w:type="spellEnd"/>
+                            <w:proofErr w:type="gramEnd"/>
+                          </w:p>
+                        </w:txbxContent>
+                      </wps:txbx>
+                      <wps:bodyPr rot="0" spcFirstLastPara="0" vertOverflow="overflow" horzOverflow="overflow" vert="horz" wrap="square" lIns="91440" tIns="45720" rIns="91440" bIns="45720" numCol="1" spcCol="0" rtlCol="0" fromWordArt="0" anchor="ctr" anchorCtr="0" forceAA="0" compatLnSpc="1">
+                        <a:prstTxWarp prst="textNoShape">
+                          <a:avLst/>
+                        </a:prstTxWarp>
+                        <a:noAutofit/>
+                      </wps:bodyPr>
+                    </wps:wsp>
+                  </a:graphicData>
+                </a:graphic>
+              </wp:anchor>
+            </w:drawing>
+          </mc:Choice>
+          <mc:Fallback>
+            <w:pict>
+              <v:shapetype w14:anchorId="646721B8" id="_x0000_t132" coordsize="21600,21600" o:spt="132" path="m10800,qx,3391l,18209qy10800,21600,21600,18209l21600,3391qy10800,xem,3391nfqy10800,6782,21600,3391e">
+                <v:path o:extrusionok="f" gradientshapeok="t" o:connecttype="custom" o:connectlocs="10800,6782;10800,0;0,10800;10800,21600;21600,10800" o:connectangles="270,270,180,90,0" textboxrect="0,6782,21600,18209"/>
+              </v:shapetype>
+              <v:shape id="Flowchart: Magnetic Disk 25" o:spid="_x0000_s1043" type="#_x0000_t132" style="position:absolute;margin-left:33.75pt;margin-top:15.5pt;width:102pt;height:102.75pt;z-index:251689984;visibility:visible;mso-wrap-style:square;mso-wrap-distance-left:9pt;mso-wrap-distance-top:0;mso-wrap-distance-right:9pt;mso-wrap-distance-bottom:0;mso-position-horizontal:absolute;mso-position-horizontal-relative:text;mso-position-vertical:absolute;mso-position-vertical-relative:text;v-text-anchor:middle" o:gfxdata="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" fillcolor="#c00000" strokecolor="#1f4d78 [1604]" strokeweight="1pt">
+                <v:stroke joinstyle="miter"/>
+                <v:textbox>
+                  <w:txbxContent>
+                    <w:p>
+                      <w:pPr>
+                        <w:jc w:val="center"/>
+                        <w:rPr>
+                          <w14:textOutline w14:w="9525" w14:cap="rnd" w14:cmpd="sng" w14:algn="ctr">
+                            <w14:solidFill>
+                              <w14:srgbClr w14:val="000000"/>
+                            </w14:solidFill>
+                            <w14:prstDash w14:val="solid"/>
+                            <w14:bevel/>
+                          </w14:textOutline>
+                        </w:rPr>
+                      </w:pPr>
+                      <w:r>
+                        <w:rPr>
+                          <w14:textOutline w14:w="9525" w14:cap="rnd" w14:cmpd="sng" w14:algn="ctr">
+                            <w14:solidFill>
+                              <w14:srgbClr w14:val="000000"/>
+                            </w14:solidFill>
+                            <w14:prstDash w14:val="solid"/>
+                            <w14:bevel/>
+                          </w14:textOutline>
+                        </w:rPr>
+                        <w:t xml:space="preserve">Google </w:t>
+                      </w:r>
+                      <w:proofErr w:type="spellStart"/>
+                      <w:proofErr w:type="gramStart"/>
+                      <w:r>
+                        <w:rPr>
+                          <w14:textOutline w14:w="9525" w14:cap="rnd" w14:cmpd="sng" w14:algn="ctr">
+                            <w14:solidFill>
+                              <w14:srgbClr w14:val="000000"/>
+                            </w14:solidFill>
+                            <w14:prstDash w14:val="solid"/>
+                            <w14:bevel/>
+                          </w14:textOutline>
+                        </w:rPr>
+                        <w:t>Api</w:t>
+                      </w:r>
+                      <w:proofErr w:type="spellEnd"/>
+                      <w:proofErr w:type="gramEnd"/>
+                    </w:p>
+                  </w:txbxContent>
+                </v:textbox>
+              </v:shape>
+            </w:pict>
+          </mc:Fallback>
+        </mc:AlternateContent>
+      </w:r>
+      <w:r>
+        <w:rPr>
+          <w:noProof/>
+          <w:lang w:eastAsia="en-AU"/>
+        </w:rPr>
+        <mc:AlternateContent>
+          <mc:Choice Requires="wps">
+            <w:drawing>
+              <wp:anchor distT="0" distB="0" distL="114300" distR="114300" simplePos="0" relativeHeight="251692032" behindDoc="0" locked="0" layoutInCell="1" allowOverlap="1" wp14:anchorId="49F62595" wp14:editId="030C948F">
+                <wp:simplePos x="0" y="0"/>
+                <wp:positionH relativeFrom="column">
+                  <wp:posOffset>2009775</wp:posOffset>
+                </wp:positionH>
+                <wp:positionV relativeFrom="paragraph">
+                  <wp:posOffset>215900</wp:posOffset>
+                </wp:positionV>
+                <wp:extent cx="1295400" cy="1304925"/>
+                <wp:effectExtent l="0" t="0" r="19050" b="28575"/>
+                <wp:wrapNone/>
+                <wp:docPr id="26" name="Flowchart: Magnetic Disk 26"/>
+                <wp:cNvGraphicFramePr/>
+                <a:graphic xmlns:a="http://schemas.openxmlformats.org/drawingml/2006/main">
+                  <a:graphicData uri="http://schemas.microsoft.com/office/word/2010/wordprocessingShape">
+                    <wps:wsp>
+                      <wps:cNvSpPr/>
+                      <wps:spPr>
+                        <a:xfrm>
+                          <a:off x="0" y="0"/>
+                          <a:ext cx="1295400" cy="1304925"/>
+                        </a:xfrm>
+                        <a:prstGeom prst="flowChartMagneticDisk">
+                          <a:avLst/>
+                        </a:prstGeom>
+                        <a:solidFill>
+                          <a:srgbClr val="C00000"/>
+                        </a:solidFill>
+                      </wps:spPr>
+                      <wps:style>
+                        <a:lnRef idx="2">
+                          <a:schemeClr val="accent1">
+                            <a:shade val="50000"/>
+                          </a:schemeClr>
+                        </a:lnRef>
+                        <a:fillRef idx="1">
+                          <a:schemeClr val="accent1"/>
+                        </a:fillRef>
+                        <a:effectRef idx="0">
+                          <a:schemeClr val="accent1"/>
+                        </a:effectRef>
+                        <a:fontRef idx="minor">
+                          <a:schemeClr val="lt1"/>
+                        </a:fontRef>
+                      </wps:style>
+                      <wps:txbx>
+                        <w:txbxContent>
+                          <w:p>
+                            <w:pPr>
+                              <w:jc w:val="center"/>
+                            </w:pPr>
+                            <w:proofErr w:type="spellStart"/>
+                            <w:r>
+                              <w:t>Stormpath</w:t>
+                            </w:r>
+                            <w:proofErr w:type="spellEnd"/>
+                            <w:r>
+                              <w:t xml:space="preserve"> </w:t>
+                            </w:r>
+                            <w:proofErr w:type="spellStart"/>
+                            <w:proofErr w:type="gramStart"/>
+                            <w:r>
+                              <w:t>Api</w:t>
+                            </w:r>
+                            <w:proofErr w:type="spellEnd"/>
+                            <w:proofErr w:type="gramEnd"/>
+                          </w:p>
+                        </w:txbxContent>
+                      </wps:txbx>
+                      <wps:bodyPr rot="0" spcFirstLastPara="0" vertOverflow="overflow" horzOverflow="overflow" vert="horz" wrap="square" lIns="91440" tIns="45720" rIns="91440" bIns="45720" numCol="1" spcCol="0" rtlCol="0" fromWordArt="0" anchor="ctr" anchorCtr="0" forceAA="0" compatLnSpc="1">
+                        <a:prstTxWarp prst="textNoShape">
+                          <a:avLst/>
+                        </a:prstTxWarp>
+                        <a:noAutofit/>
+                      </wps:bodyPr>
+                    </wps:wsp>
+                  </a:graphicData>
+                </a:graphic>
+              </wp:anchor>
+            </w:drawing>
+          </mc:Choice>
+          <mc:Fallback>
+            <w:pict>
+              <v:shape w14:anchorId="49F62595" id="Flowchart: Magnetic Disk 26" o:spid="_x0000_s1044" type="#_x0000_t132" style="position:absolute;margin-left:158.25pt;margin-top:17pt;width:102pt;height:102.75pt;z-index:251692032;visibility:visible;mso-wrap-style:square;mso-wrap-distance-left:9pt;mso-wrap-distance-top:0;mso-wrap-distance-right:9pt;mso-wrap-distance-bottom:0;mso-position-horizontal:absolute;mso-position-horizontal-relative:text;mso-position-vertical:absolute;mso-position-vertical-relative:text;v-text-anchor:middle" o:gfxdata="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" fillcolor="#c00000" strokecolor="#1f4d78 [1604]" strokeweight="1pt">
+                <v:stroke joinstyle="miter"/>
+                <v:textbox>
+                  <w:txbxContent>
+                    <w:p>
+                      <w:pPr>
+                        <w:jc w:val="center"/>
+                      </w:pPr>
+                      <w:proofErr w:type="spellStart"/>
+                      <w:r>
+                        <w:t>Stormpath</w:t>
+                      </w:r>
+                      <w:proofErr w:type="spellEnd"/>
+                      <w:r>
+                        <w:t xml:space="preserve"> </w:t>
+                      </w:r>
+                      <w:proofErr w:type="spellStart"/>
+                      <w:proofErr w:type="gramStart"/>
+                      <w:r>
+                        <w:t>Api</w:t>
+                      </w:r>
+                      <w:proofErr w:type="spellEnd"/>
+                      <w:proofErr w:type="gramEnd"/>
+                    </w:p>
+                  </w:txbxContent>
+                </v:textbox>
+              </v:shape>
+            </w:pict>
+          </mc:Fallback>
+        </mc:AlternateContent>
+      </w:r>
+    </w:p>
+    <w:p>
+      <w:r>
+        <w:rPr>
+          <w:noProof/>
+          <w:lang w:eastAsia="en-AU"/>
+        </w:rPr>
+        <mc:AlternateContent>
+          <mc:Choice Requires="wps">
+            <w:drawing>
+              <wp:anchor distT="0" distB="0" distL="114300" distR="114300" simplePos="0" relativeHeight="251693056" behindDoc="0" locked="0" layoutInCell="1" allowOverlap="1" wp14:anchorId="046D00C9" wp14:editId="64C3C11C">
+                <wp:simplePos x="0" y="0"/>
+                <wp:positionH relativeFrom="column">
+                  <wp:posOffset>3724275</wp:posOffset>
+                </wp:positionH>
+                <wp:positionV relativeFrom="paragraph">
+                  <wp:posOffset>120650</wp:posOffset>
+                </wp:positionV>
+                <wp:extent cx="1047750" cy="1047750"/>
+                <wp:effectExtent l="0" t="0" r="19050" b="19050"/>
+                <wp:wrapNone/>
+                <wp:docPr id="28" name="Oval 28"/>
+                <wp:cNvGraphicFramePr/>
+                <a:graphic xmlns:a="http://schemas.openxmlformats.org/drawingml/2006/main">
+                  <a:graphicData uri="http://schemas.microsoft.com/office/word/2010/wordprocessingShape">
+                    <wps:wsp>
+                      <wps:cNvSpPr/>
+                      <wps:spPr>
+                        <a:xfrm>
+                          <a:off x="0" y="0"/>
+                          <a:ext cx="1047750" cy="1047750"/>
+                        </a:xfrm>
+                        <a:prstGeom prst="ellipse">
+                          <a:avLst/>
+                        </a:prstGeom>
+                      </wps:spPr>
+                      <wps:style>
+                        <a:lnRef idx="2">
+                          <a:schemeClr val="accent3">
+                            <a:shade val="50000"/>
+                          </a:schemeClr>
+                        </a:lnRef>
+                        <a:fillRef idx="1">
+                          <a:schemeClr val="accent3"/>
+                        </a:fillRef>
+                        <a:effectRef idx="0">
+                          <a:schemeClr val="accent3"/>
+                        </a:effectRef>
+                        <a:fontRef idx="minor">
+                          <a:schemeClr val="lt1"/>
+                        </a:fontRef>
+                      </wps:style>
+                      <wps:txbx>
+                        <w:txbxContent>
+                          <w:p>
+                            <w:pPr>
+                              <w:jc w:val="center"/>
+                            </w:pPr>
+                            <w:proofErr w:type="spellStart"/>
+                            <w:r>
+                              <w:t>Authz</w:t>
+                            </w:r>
+                            <w:proofErr w:type="spellEnd"/>
+                          </w:p>
+                        </w:txbxContent>
+                      </wps:txbx>
+                      <wps:bodyPr rot="0" spcFirstLastPara="0" vertOverflow="overflow" horzOverflow="overflow" vert="horz" wrap="square" lIns="91440" tIns="45720" rIns="91440" bIns="45720" numCol="1" spcCol="0" rtlCol="0" fromWordArt="0" anchor="ctr" anchorCtr="0" forceAA="0" compatLnSpc="1">
+                        <a:prstTxWarp prst="textNoShape">
+                          <a:avLst/>
+                        </a:prstTxWarp>
+                        <a:noAutofit/>
+                      </wps:bodyPr>
+                    </wps:wsp>
+                  </a:graphicData>
+                </a:graphic>
+              </wp:anchor>
+            </w:drawing>
+          </mc:Choice>
+          <mc:Fallback>
+            <w:pict>
+              <v:oval w14:anchorId="046D00C9" id="Oval 28" o:spid="_x0000_s1045" style="position:absolute;margin-left:293.25pt;margin-top:9.5pt;width:82.5pt;height:82.5pt;z-index:251693056;visibility:visible;mso-wrap-style:square;mso-wrap-distance-left:9pt;mso-wrap-distance-top:0;mso-wrap-distance-right:9pt;mso-wrap-distance-bottom:0;mso-position-horizontal:absolute;mso-position-horizontal-relative:text;mso-position-vertical:absolute;mso-position-vertical-relative:text;v-text-anchor:middle" o:gfxdata="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" fillcolor="#a5a5a5 [3206]" strokecolor="#525252 [1606]" strokeweight="1pt">
+                <v:stroke joinstyle="miter"/>
+                <v:textbox>
+                  <w:txbxContent>
+                    <w:p>
+                      <w:pPr>
+                        <w:jc w:val="center"/>
+                      </w:pPr>
+                      <w:proofErr w:type="spellStart"/>
+                      <w:r>
+                        <w:t>Authz</w:t>
+                      </w:r>
+                      <w:proofErr w:type="spellEnd"/>
+                    </w:p>
+                  </w:txbxContent>
+                </v:textbox>
+              </v:oval>
+            </w:pict>
+          </mc:Fallback>
+        </mc:AlternateContent>
+      </w:r>
+    </w:p>
+    <w:p/>
+    <w:p/>
+    <w:p/>
+    <w:p>
+      <w:pPr>
+        <w:pStyle w:val="Heading2"/>
+      </w:pPr>
+      <w:r>
+        <w:lastRenderedPageBreak/>
+        <w:t>Key</w:t>
+      </w:r>
+    </w:p>
+    <w:p>
+      <w:r>
+        <mc:AlternateContent>
+          <mc:Choice Requires="wps">
+            <w:drawing>
+              <wp:anchor distT="0" distB="0" distL="114300" distR="114300" simplePos="0" relativeHeight="251702272" behindDoc="0" locked="0" layoutInCell="1" allowOverlap="1" wp14:anchorId="1AA9BD90" wp14:editId="7CDA0D8F">
+                <wp:simplePos x="0" y="0"/>
+                <wp:positionH relativeFrom="column">
+                  <wp:posOffset>0</wp:posOffset>
+                </wp:positionH>
+                <wp:positionV relativeFrom="paragraph">
+                  <wp:posOffset>-635</wp:posOffset>
+                </wp:positionV>
+                <wp:extent cx="1171575" cy="619125"/>
+                <wp:effectExtent l="0" t="0" r="28575" b="28575"/>
+                <wp:wrapNone/>
+                <wp:docPr id="36" name="Flowchart: Process 36"/>
+                <wp:cNvGraphicFramePr/>
+                <a:graphic xmlns:a="http://schemas.openxmlformats.org/drawingml/2006/main">
+                  <a:graphicData uri="http://schemas.microsoft.com/office/word/2010/wordprocessingShape">
+                    <wps:wsp>
+                      <wps:cNvSpPr/>
+                      <wps:spPr>
+                        <a:xfrm>
+                          <a:off x="0" y="0"/>
+                          <a:ext cx="1171575" cy="619125"/>
+                        </a:xfrm>
+                        <a:prstGeom prst="flowChartProcess">
+                          <a:avLst/>
+                        </a:prstGeom>
+                      </wps:spPr>
+                      <wps:style>
+                        <a:lnRef idx="2">
+                          <a:schemeClr val="accent1">
+                            <a:shade val="50000"/>
+                          </a:schemeClr>
+                        </a:lnRef>
+                        <a:fillRef idx="1">
+                          <a:schemeClr val="accent1"/>
+                        </a:fillRef>
+                        <a:effectRef idx="0">
+                          <a:schemeClr val="accent1"/>
+                        </a:effectRef>
+                        <a:fontRef idx="minor">
+                          <a:schemeClr val="lt1"/>
+                        </a:fontRef>
+                      </wps:style>
+                      <wps:txbx>
+                        <w:txbxContent>
+                          <w:p>
+                            <w:pPr>
+                              <w:jc w:val="center"/>
+                            </w:pPr>
+                            <w:r>
+                              <w:t>JSP</w:t>
+                            </w:r>
+                          </w:p>
+                          <w:p>
+                            <w:pPr>
+                              <w:jc w:val="center"/>
+                            </w:pPr>
+                          </w:p>
+                        </w:txbxContent>
+                      </wps:txbx>
+                      <wps:bodyPr rot="0" spcFirstLastPara="0" vertOverflow="overflow" horzOverflow="overflow" vert="horz" wrap="square" lIns="91440" tIns="45720" rIns="91440" bIns="45720" numCol="1" spcCol="0" rtlCol="0" fromWordArt="0" anchor="ctr" anchorCtr="0" forceAA="0" compatLnSpc="1">
+                        <a:prstTxWarp prst="textNoShape">
+                          <a:avLst/>
+                        </a:prstTxWarp>
+                        <a:noAutofit/>
+                      </wps:bodyPr>
+                    </wps:wsp>
+                  </a:graphicData>
+                </a:graphic>
+                <wp14:sizeRelH relativeFrom="margin">
+                  <wp14:pctWidth>0</wp14:pctWidth>
+                </wp14:sizeRelH>
+                <wp14:sizeRelV relativeFrom="margin">
+                  <wp14:pctHeight>0</wp14:pctHeight>
+                </wp14:sizeRelV>
+              </wp:anchor>
+            </w:drawing>
+          </mc:Choice>
+          <mc:Fallback>
+            <w:pict>
+              <v:shape w14:anchorId="1AA9BD90" id="Flowchart: Process 36" o:spid="_x0000_s1046" type="#_x0000_t109" style="position:absolute;margin-left:0;margin-top:-.05pt;width:92.25pt;height:48.75pt;z-index:251702272;visibility:visible;mso-wrap-style:square;mso-width-percent:0;mso-height-percent:0;mso-wrap-distance-left:9pt;mso-wrap-distance-top:0;mso-wrap-distance-right:9pt;mso-wrap-distance-bottom:0;mso-position-horizontal:absolute;mso-position-horizontal-relative:text;mso-position-vertical:absolute;mso-position-vertical-relative:text;mso-width-percent:0;mso-height-percent:0;mso-width-relative:margin;mso-height-relative:margin;v-text-anchor:middle" o:gfxdata="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" fillcolor="#5b9bd5 [3204]" strokecolor="#1f4d78 [1604]" strokeweight="1pt">
+                <v:textbox>
+                  <w:txbxContent>
+                    <w:p>
+                      <w:pPr>
+                        <w:jc w:val="center"/>
+                      </w:pPr>
+                      <w:r>
+                        <w:t>JSP</w:t>
+                      </w:r>
+                    </w:p>
+                    <w:p>
+                      <w:pPr>
+                        <w:jc w:val="center"/>
+                      </w:pPr>
+                    </w:p>
+                  </w:txbxContent>
+                </v:textbox>
+              </v:shape>
+            </w:pict>
+          </mc:Fallback>
+        </mc:AlternateContent>
+      </w:r>
+    </w:p>
+    <w:p/>
+    <w:p>
+      <w:r>
+        <w:rPr>
+          <w:noProof/>
+          <w:lang w:eastAsia="en-AU"/>
+        </w:rPr>
+        <mc:AlternateContent>
+          <mc:Choice Requires="wps">
+            <w:drawing>
+              <wp:anchor distT="0" distB="0" distL="114300" distR="114300" simplePos="0" relativeHeight="251704320" behindDoc="0" locked="0" layoutInCell="1" allowOverlap="1" wp14:anchorId="531342A7" wp14:editId="24F0EF30">
+                <wp:simplePos x="0" y="0"/>
+                <wp:positionH relativeFrom="column">
+                  <wp:posOffset>0</wp:posOffset>
+                </wp:positionH>
+                <wp:positionV relativeFrom="paragraph">
+                  <wp:posOffset>287656</wp:posOffset>
+                </wp:positionV>
+                <wp:extent cx="1323975" cy="495300"/>
+                <wp:effectExtent l="19050" t="0" r="47625" b="19050"/>
+                <wp:wrapNone/>
+                <wp:docPr id="37" name="Flowchart: Preparation 37"/>
+                <wp:cNvGraphicFramePr/>
+                <a:graphic xmlns:a="http://schemas.openxmlformats.org/drawingml/2006/main">
+                  <a:graphicData uri="http://schemas.microsoft.com/office/word/2010/wordprocessingShape">
+                    <wps:wsp>
+                      <wps:cNvSpPr/>
+                      <wps:spPr>
+                        <a:xfrm>
+                          <a:off x="0" y="0"/>
+                          <a:ext cx="1323975" cy="495300"/>
+                        </a:xfrm>
+                        <a:prstGeom prst="flowChartPreparation">
+                          <a:avLst/>
+                        </a:prstGeom>
+                      </wps:spPr>
+                      <wps:style>
+                        <a:lnRef idx="2">
+                          <a:schemeClr val="accent2">
+                            <a:shade val="50000"/>
+                          </a:schemeClr>
+                        </a:lnRef>
+                        <a:fillRef idx="1">
+                          <a:schemeClr val="accent2"/>
+                        </a:fillRef>
+                        <a:effectRef idx="0">
+                          <a:schemeClr val="accent2"/>
+                        </a:effectRef>
+                        <a:fontRef idx="minor">
+                          <a:schemeClr val="lt1"/>
+                        </a:fontRef>
+                      </wps:style>
+                      <wps:txbx>
+                        <w:txbxContent>
+                          <w:p>
+                            <w:pPr>
+                              <w:jc w:val="center"/>
+                            </w:pPr>
+                            <w:r>
+                              <w:t>Controller</w:t>
+                            </w:r>
+                            <w:r>
+                              <w:t xml:space="preserve"> class</w:t>
+                            </w:r>
+                          </w:p>
+                        </w:txbxContent>
+                      </wps:txbx>
+                      <wps:bodyPr rot="0" spcFirstLastPara="0" vertOverflow="overflow" horzOverflow="overflow" vert="horz" wrap="square" lIns="91440" tIns="45720" rIns="91440" bIns="45720" numCol="1" spcCol="0" rtlCol="0" fromWordArt="0" anchor="ctr" anchorCtr="0" forceAA="0" compatLnSpc="1">
+                        <a:prstTxWarp prst="textNoShape">
+                          <a:avLst/>
+                        </a:prstTxWarp>
+                        <a:noAutofit/>
+                      </wps:bodyPr>
+                    </wps:wsp>
+                  </a:graphicData>
+                </a:graphic>
+                <wp14:sizeRelH relativeFrom="margin">
+                  <wp14:pctWidth>0</wp14:pctWidth>
+                </wp14:sizeRelH>
+                <wp14:sizeRelV relativeFrom="margin">
+                  <wp14:pctHeight>0</wp14:pctHeight>
+                </wp14:sizeRelV>
+              </wp:anchor>
+            </w:drawing>
+          </mc:Choice>
+          <mc:Fallback>
+            <w:pict>
+              <v:shape w14:anchorId="531342A7" id="Flowchart: Preparation 37" o:spid="_x0000_s1047" type="#_x0000_t117" style="position:absolute;margin-left:0;margin-top:22.65pt;width:104.25pt;height:39pt;z-index:251704320;visibility:visible;mso-wrap-style:square;mso-width-percent:0;mso-height-percent:0;mso-wrap-distance-left:9pt;mso-wrap-distance-top:0;mso-wrap-distance-right:9pt;mso-wrap-distance-bottom:0;mso-position-horizontal:absolute;mso-position-horizontal-relative:text;mso-position-vertical:absolute;mso-position-vertical-relative:text;mso-width-percent:0;mso-height-percent:0;mso-width-relative:margin;mso-height-relative:margin;v-text-anchor:middle" o:gfxdata="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" fillcolor="#ed7d31 [3205]" strokecolor="#823b0b [1605]" strokeweight="1pt">
+                <v:textbox>
+                  <w:txbxContent>
+                    <w:p>
+                      <w:pPr>
+                        <w:jc w:val="center"/>
+                      </w:pPr>
+                      <w:r>
+                        <w:t>Controller</w:t>
+                      </w:r>
+                      <w:r>
+                        <w:t xml:space="preserve"> class</w:t>
+                      </w:r>
+                    </w:p>
+                  </w:txbxContent>
+                </v:textbox>
+              </v:shape>
+            </w:pict>
+          </mc:Fallback>
+        </mc:AlternateContent>
+      </w:r>
+    </w:p>
+    <w:p/>
+    <w:p/>
+    <w:p>
+      <w:r>
+        <w:rPr>
+          <w:noProof/>
+          <w:lang w:eastAsia="en-AU"/>
+        </w:rPr>
+        <mc:AlternateContent>
+          <mc:Choice Requires="wps">
+            <w:drawing>
+              <wp:anchor distT="0" distB="0" distL="114300" distR="114300" simplePos="0" relativeHeight="251706368" behindDoc="0" locked="0" layoutInCell="1" allowOverlap="1" wp14:anchorId="43953AD8" wp14:editId="4EFF4B95">
+                <wp:simplePos x="0" y="0"/>
+                <wp:positionH relativeFrom="margin">
+                  <wp:posOffset>247650</wp:posOffset>
+                </wp:positionH>
+                <wp:positionV relativeFrom="paragraph">
+                  <wp:posOffset>201930</wp:posOffset>
+                </wp:positionV>
+                <wp:extent cx="714375" cy="762000"/>
+                <wp:effectExtent l="0" t="0" r="66675" b="19050"/>
+                <wp:wrapNone/>
+                <wp:docPr id="38" name="Folded Corner 38"/>
+                <wp:cNvGraphicFramePr/>
+                <a:graphic xmlns:a="http://schemas.openxmlformats.org/drawingml/2006/main">
+                  <a:graphicData uri="http://schemas.microsoft.com/office/word/2010/wordprocessingShape">
+                    <wps:wsp>
+                      <wps:cNvSpPr/>
+                      <wps:spPr>
+                        <a:xfrm>
+                          <a:off x="0" y="0"/>
+                          <a:ext cx="714375" cy="762000"/>
+                        </a:xfrm>
+                        <a:prstGeom prst="foldedCorner">
+                          <a:avLst/>
+                        </a:prstGeom>
+                      </wps:spPr>
+                      <wps:style>
+                        <a:lnRef idx="2">
+                          <a:schemeClr val="accent6">
+                            <a:shade val="50000"/>
+                          </a:schemeClr>
+                        </a:lnRef>
+                        <a:fillRef idx="1">
+                          <a:schemeClr val="accent6"/>
+                        </a:fillRef>
+                        <a:effectRef idx="0">
+                          <a:schemeClr val="accent6"/>
+                        </a:effectRef>
+                        <a:fontRef idx="minor">
+                          <a:schemeClr val="lt1"/>
+                        </a:fontRef>
+                      </wps:style>
+                      <wps:txbx>
+                        <w:txbxContent>
+                          <w:p>
+                            <w:pPr>
+                              <w:jc w:val="center"/>
+                              <w:rPr>
+                                <w:b/>
+                                <w:color w:val="F7CAAC" w:themeColor="accent2" w:themeTint="66"/>
+                                <w14:textOutline w14:w="11112" w14:cap="flat" w14:cmpd="sng" w14:algn="ctr">
+                                  <w14:solidFill>
+                                    <w14:schemeClr w14:val="accent2"/>
+                                  </w14:solidFill>
+                                  <w14:prstDash w14:val="solid"/>
+                                  <w14:round/>
+                                </w14:textOutline>
+                              </w:rPr>
+                            </w:pPr>
+                            <w:r>
+                              <w:t>Interface</w:t>
+                            </w:r>
+                          </w:p>
+                        </w:txbxContent>
+                      </wps:txbx>
+                      <wps:bodyPr rot="0" spcFirstLastPara="0" vertOverflow="overflow" horzOverflow="overflow" vert="horz" wrap="square" lIns="91440" tIns="45720" rIns="91440" bIns="45720" numCol="1" spcCol="0" rtlCol="0" fromWordArt="0" anchor="ctr" anchorCtr="0" forceAA="0" compatLnSpc="1">
+                        <a:prstTxWarp prst="textNoShape">
+                          <a:avLst/>
+                        </a:prstTxWarp>
+                        <a:noAutofit/>
+                      </wps:bodyPr>
+                    </wps:wsp>
+                  </a:graphicData>
+                </a:graphic>
+                <wp14:sizeRelH relativeFrom="margin">
+                  <wp14:pctWidth>0</wp14:pctWidth>
+                </wp14:sizeRelH>
+                <wp14:sizeRelV relativeFrom="margin">
+                  <wp14:pctHeight>0</wp14:pctHeight>
+                </wp14:sizeRelV>
+              </wp:anchor>
+            </w:drawing>
+          </mc:Choice>
+          <mc:Fallback>
+            <w:pict>
+              <v:shape w14:anchorId="43953AD8" id="Folded Corner 38" o:spid="_x0000_s1048" type="#_x0000_t65" style="position:absolute;margin-left:19.5pt;margin-top:15.9pt;width:56.25pt;height:60pt;z-index:251706368;visibility:visible;mso-wrap-style:square;mso-width-percent:0;mso-height-percent:0;mso-wrap-distance-left:9pt;mso-wrap-distance-top:0;mso-wrap-distance-right:9pt;mso-wrap-distance-bottom:0;mso-position-horizontal:absolute;mso-position-horizontal-relative:margin;mso-position-vertical:absolute;mso-position-vertical-relative:text;mso-width-percent:0;mso-height-percent:0;mso-width-relative:margin;mso-height-relative:margin;v-text-anchor:middle" o:gfxdata="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" adj="18000" fillcolor="#70ad47 [3209]" strokecolor="#375623 [1609]" strokeweight="1pt">
+                <v:stroke joinstyle="miter"/>
+                <v:textbox>
+                  <w:txbxContent>
+                    <w:p>
+                      <w:pPr>
+                        <w:jc w:val="center"/>
+                        <w:rPr>
+                          <w:b/>
+                          <w:color w:val="F7CAAC" w:themeColor="accent2" w:themeTint="66"/>
+                          <w14:textOutline w14:w="11112" w14:cap="flat" w14:cmpd="sng" w14:algn="ctr">
+                            <w14:solidFill>
+                              <w14:schemeClr w14:val="accent2"/>
+                            </w14:solidFill>
+                            <w14:prstDash w14:val="solid"/>
+                            <w14:round/>
+                          </w14:textOutline>
+                        </w:rPr>
+                      </w:pPr>
+                      <w:r>
+                        <w:t>Interface</w:t>
+                      </w:r>
+                    </w:p>
+                  </w:txbxContent>
+                </v:textbox>
+                <w10:wrap anchorx="margin"/>
+              </v:shape>
+            </w:pict>
+          </mc:Fallback>
+        </mc:AlternateContent>
+      </w:r>
+    </w:p>
+    <w:p/>
+    <w:p/>
+    <w:p>
+      <w:r>
+        <w:rPr>
+          <w:noProof/>
+          <w:lang w:eastAsia="en-AU"/>
+        </w:rPr>
+        <mc:AlternateContent>
+          <mc:Choice Requires="wps">
+            <w:drawing>
+              <wp:anchor distT="0" distB="0" distL="114300" distR="114300" simplePos="0" relativeHeight="251708416" behindDoc="0" locked="0" layoutInCell="1" allowOverlap="1" wp14:anchorId="77A1E742" wp14:editId="1931C345">
+                <wp:simplePos x="0" y="0"/>
+                <wp:positionH relativeFrom="margin">
+                  <wp:align>left</wp:align>
+                </wp:positionH>
+                <wp:positionV relativeFrom="paragraph">
+                  <wp:posOffset>288291</wp:posOffset>
+                </wp:positionV>
+                <wp:extent cx="952500" cy="1085850"/>
+                <wp:effectExtent l="0" t="0" r="19050" b="19050"/>
+                <wp:wrapNone/>
+                <wp:docPr id="39" name="Flowchart: Magnetic Disk 39"/>
+                <wp:cNvGraphicFramePr/>
+                <a:graphic xmlns:a="http://schemas.openxmlformats.org/drawingml/2006/main">
+                  <a:graphicData uri="http://schemas.microsoft.com/office/word/2010/wordprocessingShape">
+                    <wps:wsp>
+                      <wps:cNvSpPr/>
+                      <wps:spPr>
+                        <a:xfrm>
+                          <a:off x="0" y="0"/>
+                          <a:ext cx="952500" cy="1085850"/>
+                        </a:xfrm>
+                        <a:prstGeom prst="flowChartMagneticDisk">
+                          <a:avLst/>
+                        </a:prstGeom>
+                        <a:solidFill>
+                          <a:srgbClr val="C00000"/>
+                        </a:solidFill>
+                      </wps:spPr>
+                      <wps:style>
+                        <a:lnRef idx="2">
+                          <a:schemeClr val="accent1">
+                            <a:shade val="50000"/>
+                          </a:schemeClr>
+                        </a:lnRef>
+                        <a:fillRef idx="1">
+                          <a:schemeClr val="accent1"/>
+                        </a:fillRef>
+                        <a:effectRef idx="0">
+                          <a:schemeClr val="accent1"/>
+                        </a:effectRef>
+                        <a:fontRef idx="minor">
+                          <a:schemeClr val="lt1"/>
+                        </a:fontRef>
+                      </wps:style>
+                      <wps:txbx>
+                        <w:txbxContent>
+                          <w:p>
+                            <w:pPr>
+                              <w:jc w:val="center"/>
+                              <w:rPr>
+                                <w14:textOutline w14:w="9525" w14:cap="rnd" w14:cmpd="sng" w14:algn="ctr">
+                                  <w14:solidFill>
+                                    <w14:srgbClr w14:val="000000"/>
+                                  </w14:solidFill>
+                                  <w14:prstDash w14:val="solid"/>
+                                  <w14:bevel/>
+                                </w14:textOutline>
+                              </w:rPr>
+                            </w:pPr>
+                            <w:r>
+                              <w:rPr>
+                                <w14:textOutline w14:w="9525" w14:cap="rnd" w14:cmpd="sng" w14:algn="ctr">
+                                  <w14:solidFill>
+                                    <w14:srgbClr w14:val="000000"/>
+                                  </w14:solidFill>
+                                  <w14:prstDash w14:val="solid"/>
+                                  <w14:bevel/>
+                                </w14:textOutline>
+                              </w:rPr>
+                              <w:t>API Access class</w:t>
+                            </w:r>
+                          </w:p>
+                        </w:txbxContent>
+                      </wps:txbx>
+                      <wps:bodyPr rot="0" spcFirstLastPara="0" vertOverflow="overflow" horzOverflow="overflow" vert="horz" wrap="square" lIns="91440" tIns="45720" rIns="91440" bIns="45720" numCol="1" spcCol="0" rtlCol="0" fromWordArt="0" anchor="ctr" anchorCtr="0" forceAA="0" compatLnSpc="1">
+                        <a:prstTxWarp prst="textNoShape">
+                          <a:avLst/>
+                        </a:prstTxWarp>
+                        <a:noAutofit/>
+                      </wps:bodyPr>
+                    </wps:wsp>
+                  </a:graphicData>
+                </a:graphic>
+                <wp14:sizeRelH relativeFrom="margin">
+                  <wp14:pctWidth>0</wp14:pctWidth>
+                </wp14:sizeRelH>
+                <wp14:sizeRelV relativeFrom="margin">
+                  <wp14:pctHeight>0</wp14:pctHeight>
+                </wp14:sizeRelV>
+              </wp:anchor>
+            </w:drawing>
+          </mc:Choice>
+          <mc:Fallback>
+            <w:pict>
+              <v:shape w14:anchorId="77A1E742" id="Flowchart: Magnetic Disk 39" o:spid="_x0000_s1049" type="#_x0000_t132" style="position:absolute;margin-left:0;margin-top:22.7pt;width:75pt;height:85.5pt;z-index:251708416;visibility:visible;mso-wrap-style:square;mso-width-percent:0;mso-height-percent:0;mso-wrap-distance-left:9pt;mso-wrap-distance-top:0;mso-wrap-distance-right:9pt;mso-wrap-distance-bottom:0;mso-position-horizontal:left;mso-position-horizontal-relative:margin;mso-position-vertical:absolute;mso-position-vertical-relative:text;mso-width-percent:0;mso-height-percent:0;mso-width-relative:margin;mso-height-relative:margin;v-text-anchor:middle" o:gfxdata="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" fillcolor="#c00000" strokecolor="#1f4d78 [1604]" strokeweight="1pt">
+                <v:stroke joinstyle="miter"/>
+                <v:textbox>
+                  <w:txbxContent>
+                    <w:p>
+                      <w:pPr>
+                        <w:jc w:val="center"/>
+                        <w:rPr>
+                          <w14:textOutline w14:w="9525" w14:cap="rnd" w14:cmpd="sng" w14:algn="ctr">
+                            <w14:solidFill>
+                              <w14:srgbClr w14:val="000000"/>
+                            </w14:solidFill>
+                            <w14:prstDash w14:val="solid"/>
+                            <w14:bevel/>
+                          </w14:textOutline>
+                        </w:rPr>
+                      </w:pPr>
+                      <w:r>
+                        <w:rPr>
+                          <w14:textOutline w14:w="9525" w14:cap="rnd" w14:cmpd="sng" w14:algn="ctr">
+                            <w14:solidFill>
+                              <w14:srgbClr w14:val="000000"/>
+                            </w14:solidFill>
+                            <w14:prstDash w14:val="solid"/>
+                            <w14:bevel/>
+                          </w14:textOutline>
+                        </w:rPr>
+                        <w:t>API Access class</w:t>
+                      </w:r>
+                    </w:p>
+                  </w:txbxContent>
+                </v:textbox>
+                <w10:wrap anchorx="margin"/>
+              </v:shape>
+            </w:pict>
+          </mc:Fallback>
+        </mc:AlternateContent>
+      </w:r>
+    </w:p>
+    <w:p/>
+    <w:p/>
+    <w:p/>
+    <w:p>
+      <w:r>
+        <w:rPr>
+          <w:noProof/>
+          <w:lang w:eastAsia="en-AU"/>
+        </w:rPr>
+        <mc:AlternateContent>
+          <mc:Choice Requires="wps">
+            <w:drawing>
+              <wp:anchor distT="0" distB="0" distL="114300" distR="114300" simplePos="0" relativeHeight="251710464" behindDoc="0" locked="0" layoutInCell="1" allowOverlap="1" wp14:anchorId="55886B0F" wp14:editId="6D7FF97C">
+                <wp:simplePos x="0" y="0"/>
+                <wp:positionH relativeFrom="margin">
+                  <wp:align>left</wp:align>
+                </wp:positionH>
+                <wp:positionV relativeFrom="paragraph">
+                  <wp:posOffset>288925</wp:posOffset>
+                </wp:positionV>
+                <wp:extent cx="895350" cy="847725"/>
+                <wp:effectExtent l="0" t="0" r="19050" b="28575"/>
+                <wp:wrapNone/>
+                <wp:docPr id="40" name="Oval 40"/>
+                <wp:cNvGraphicFramePr/>
+                <a:graphic xmlns:a="http://schemas.openxmlformats.org/drawingml/2006/main">
+                  <a:graphicData uri="http://schemas.microsoft.com/office/word/2010/wordprocessingShape">
+                    <wps:wsp>
+                      <wps:cNvSpPr/>
+                      <wps:spPr>
+                        <a:xfrm>
+                          <a:off x="0" y="0"/>
+                          <a:ext cx="895350" cy="847725"/>
+                        </a:xfrm>
+                        <a:prstGeom prst="ellipse">
+                          <a:avLst/>
+                        </a:prstGeom>
+                      </wps:spPr>
+                      <wps:style>
+                        <a:lnRef idx="2">
+                          <a:schemeClr val="accent3">
+                            <a:shade val="50000"/>
+                          </a:schemeClr>
+                        </a:lnRef>
+                        <a:fillRef idx="1">
+                          <a:schemeClr val="accent3"/>
+                        </a:fillRef>
+                        <a:effectRef idx="0">
+                          <a:schemeClr val="accent3"/>
+                        </a:effectRef>
+                        <a:fontRef idx="minor">
+                          <a:schemeClr val="lt1"/>
+                        </a:fontRef>
+                      </wps:style>
+                      <wps:txbx>
+                        <w:txbxContent>
+                          <w:p>
+                            <w:pPr>
+                              <w:jc w:val="center"/>
+                            </w:pPr>
+                            <w:r>
+                              <w:t>Class</w:t>
+                            </w:r>
+                          </w:p>
+                        </w:txbxContent>
+                      </wps:txbx>
+                      <wps:bodyPr rot="0" spcFirstLastPara="0" vertOverflow="overflow" horzOverflow="overflow" vert="horz" wrap="square" lIns="91440" tIns="45720" rIns="91440" bIns="45720" numCol="1" spcCol="0" rtlCol="0" fromWordArt="0" anchor="ctr" anchorCtr="0" forceAA="0" compatLnSpc="1">
+                        <a:prstTxWarp prst="textNoShape">
+                          <a:avLst/>
+                        </a:prstTxWarp>
+                        <a:noAutofit/>
+                      </wps:bodyPr>
+                    </wps:wsp>
+                  </a:graphicData>
+                </a:graphic>
+                <wp14:sizeRelH relativeFrom="margin">
+                  <wp14:pctWidth>0</wp14:pctWidth>
+                </wp14:sizeRelH>
+                <wp14:sizeRelV relativeFrom="margin">
+                  <wp14:pctHeight>0</wp14:pctHeight>
+                </wp14:sizeRelV>
+              </wp:anchor>
+            </w:drawing>
+          </mc:Choice>
+          <mc:Fallback>
+            <w:pict>
+              <v:oval w14:anchorId="55886B0F" id="Oval 40" o:spid="_x0000_s1050" style="position:absolute;margin-left:0;margin-top:22.75pt;width:70.5pt;height:66.75pt;z-index:251710464;visibility:visible;mso-wrap-style:square;mso-width-percent:0;mso-height-percent:0;mso-wrap-distance-left:9pt;mso-wrap-distance-top:0;mso-wrap-distance-right:9pt;mso-wrap-distance-bottom:0;mso-position-horizontal:left;mso-position-horizontal-relative:margin;mso-position-vertical:absolute;mso-position-vertical-relative:text;mso-width-percent:0;mso-height-percent:0;mso-width-relative:margin;mso-height-relative:margin;v-text-anchor:middle" o:gfxdata="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" fillcolor="#a5a5a5 [3206]" strokecolor="#525252 [1606]" strokeweight="1pt">
+                <v:stroke joinstyle="miter"/>
+                <v:textbox>
+                  <w:txbxContent>
+                    <w:p>
+                      <w:pPr>
+                        <w:jc w:val="center"/>
+                      </w:pPr>
+                      <w:r>
+                        <w:t>Class</w:t>
+                      </w:r>
+                    </w:p>
+                  </w:txbxContent>
+                </v:textbox>
+                <w10:wrap anchorx="margin"/>
+              </v:oval>
+            </w:pict>
+          </mc:Fallback>
+        </mc:AlternateContent>
+      </w:r>
+    </w:p>
     <w:p/>
     <w:sectPr>
       <w:pgSz w:w="11906" w:h="16838"/>
@@ -835,6 +4351,28 @@
       <w:szCs w:val="32"/>
     </w:rPr>
   </w:style>
+  <w:style w:type="paragraph" w:styleId="Heading2">
+    <w:name w:val="heading 2"/>
+    <w:basedOn w:val="Normal"/>
+    <w:next w:val="Normal"/>
+    <w:link w:val="Heading2Char"/>
+    <w:uiPriority w:val="9"/>
+    <w:unhideWhenUsed/>
+    <w:qFormat/>
+    <w:rsid w:val="00A9737E"/>
+    <w:pPr>
+      <w:keepNext/>
+      <w:keepLines/>
+      <w:spacing w:before="40" w:after="0"/>
+      <w:outlineLvl w:val="1"/>
+    </w:pPr>
+    <w:rPr>
+      <w:rFonts w:asciiTheme="majorHAnsi" w:eastAsiaTheme="majorEastAsia" w:hAnsiTheme="majorHAnsi" w:cstheme="majorBidi"/>
+      <w:color w:val="2E74B5" w:themeColor="accent1" w:themeShade="BF"/>
+      <w:sz w:val="26"/>
+      <w:szCs w:val="26"/>
+    </w:rPr>
+  </w:style>
   <w:style w:type="character" w:default="1" w:styleId="DefaultParagraphFont">
     <w:name w:val="Default Paragraph Font"/>
     <w:uiPriority w:val="1"/>
@@ -930,6 +4468,19 @@
       <w:ind w:left="720"/>
       <w:contextualSpacing/>
     </w:pPr>
+  </w:style>
+  <w:style w:type="character" w:customStyle="1" w:styleId="Heading2Char">
+    <w:name w:val="Heading 2 Char"/>
+    <w:basedOn w:val="DefaultParagraphFont"/>
+    <w:link w:val="Heading2"/>
+    <w:uiPriority w:val="9"/>
+    <w:rsid w:val="00A9737E"/>
+    <w:rPr>
+      <w:rFonts w:asciiTheme="majorHAnsi" w:eastAsiaTheme="majorEastAsia" w:hAnsiTheme="majorHAnsi" w:cstheme="majorBidi"/>
+      <w:color w:val="2E74B5" w:themeColor="accent1" w:themeShade="BF"/>
+      <w:sz w:val="26"/>
+      <w:szCs w:val="26"/>
+    </w:rPr>
   </w:style>
 </w:styles>
 </file>

</xml_diff>

<commit_message>
added a part related to (addtogroup) and group related notes
</commit_message>
<xml_diff>
--- a/StormDrive Instructions.docx
+++ b/StormDrive Instructions.docx
@@ -202,18 +202,55 @@
       </w:r>
     </w:p>
     <w:p>
+      <w:r>
+        <w:t xml:space="preserve">Note: </w:t>
+      </w:r>
+      <w:r>
+        <w:t>The User created by default would be a member of the Student Group</w:t>
+      </w:r>
+    </w:p>
+    <w:p/>
+    <w:p>
       <w:pPr>
         <w:pStyle w:val="Heading1"/>
       </w:pPr>
       <w:r>
-        <w:t>Uploading a file</w:t>
+        <w:t>Add to Group</w:t>
       </w:r>
     </w:p>
     <w:p>
       <w:r>
+        <w:t>You can add the user to a Group by going to</w:t>
+      </w:r>
+    </w:p>
+    <w:p>
+      <w:hyperlink r:id="rId9" w:history="1">
+        <w:r>
+          <w:rPr>
+            <w:rStyle w:val="Hyperlink"/>
+          </w:rPr>
+          <w:t>http://localhost:8080/COMP9323/addtogroup.jsp</w:t>
+        </w:r>
+      </w:hyperlink>
+    </w:p>
+    <w:p>
+      <w:r>
+        <w:t>Note: the user can be a member of a single group (either Student or Teacher) so if the user is a member of a certain group and it is to be added to another group then the previous group membership will be deleted automatically.</w:t>
+      </w:r>
+    </w:p>
+    <w:p>
+      <w:pPr>
+        <w:pStyle w:val="Heading1"/>
+      </w:pPr>
+      <w:r>
+        <w:t>Uploading a file</w:t>
+      </w:r>
+    </w:p>
+    <w:p>
+      <w:r>
         <w:t xml:space="preserve">Once you are logged in, you can upload a file by going to </w:t>
       </w:r>
-      <w:hyperlink r:id="rId9" w:history="1">
+      <w:hyperlink r:id="rId10" w:history="1">
         <w:r>
           <w:rPr>
             <w:rStyle w:val="Hyperlink"/>
@@ -226,10 +263,24 @@
       </w:r>
     </w:p>
     <w:p>
+      <w:r>
+        <w:t xml:space="preserve">Note: only members of the Student group can </w:t>
+      </w:r>
+      <w:proofErr w:type="gramStart"/>
+      <w:r>
+        <w:t>Upload</w:t>
+      </w:r>
+      <w:proofErr w:type="gramEnd"/>
+      <w:r>
+        <w:t xml:space="preserve"> files.</w:t>
+      </w:r>
+    </w:p>
+    <w:p>
       <w:pPr>
         <w:pStyle w:val="Heading1"/>
       </w:pPr>
       <w:r>
+        <w:lastRenderedPageBreak/>
         <w:t>Getting the download links in the directory</w:t>
       </w:r>
     </w:p>
@@ -237,7 +288,7 @@
       <w:r>
         <w:t xml:space="preserve">Navigate to </w:t>
       </w:r>
-      <w:hyperlink r:id="rId10" w:history="1">
+      <w:hyperlink r:id="rId11" w:history="1">
         <w:r>
           <w:rPr>
             <w:rStyle w:val="Hyperlink"/>
@@ -247,6 +298,11 @@
       </w:hyperlink>
       <w:r>
         <w:t xml:space="preserve"> and click view to get the download links.</w:t>
+      </w:r>
+    </w:p>
+    <w:p>
+      <w:r>
+        <w:t>Note: only members of the Teacher group can list and download files.</w:t>
       </w:r>
     </w:p>
     <w:p/>
@@ -286,14 +342,36 @@
       <w:pPr>
         <w:pStyle w:val="Heading1"/>
       </w:pPr>
-      <w:bookmarkStart w:id="0" w:name="_GoBack"/>
     </w:p>
-    <w:bookmarkEnd w:id="0"/>
+    <w:p/>
+    <w:p/>
+    <w:p/>
+    <w:p/>
+    <w:p/>
+    <w:p/>
+    <w:p/>
+    <w:p/>
+    <w:p/>
+    <w:p/>
+    <w:p/>
+    <w:p/>
+    <w:p/>
+    <w:p/>
+    <w:p/>
+    <w:p/>
+    <w:p/>
+    <w:p/>
+    <w:p/>
+    <w:p/>
+    <w:p/>
+    <w:p/>
+    <w:p/>
     <w:p>
       <w:pPr>
         <w:pStyle w:val="Heading1"/>
       </w:pPr>
       <w:r>
+        <w:lastRenderedPageBreak/>
         <w:t>Software Architecture</w:t>
       </w:r>
     </w:p>
@@ -302,6 +380,10 @@
         <w:pStyle w:val="Heading2"/>
       </w:pPr>
       <w:r>
+        <w:rPr>
+          <w:noProof/>
+          <w:lang w:eastAsia="en-AU"/>
+        </w:rPr>
         <mc:AlternateContent>
           <mc:Choice Requires="wps">
             <w:drawing>
@@ -421,6 +503,10 @@
     </w:p>
     <w:p>
       <w:r>
+        <w:rPr>
+          <w:noProof/>
+          <w:lang w:eastAsia="en-AU"/>
+        </w:rPr>
         <mc:AlternateContent>
           <mc:Choice Requires="wps">
             <w:drawing>
@@ -763,6 +849,10 @@
     <w:p/>
     <w:p>
       <w:r>
+        <w:rPr>
+          <w:noProof/>
+          <w:lang w:eastAsia="en-AU"/>
+        </w:rPr>
         <mc:AlternateContent>
           <mc:Choice Requires="wps">
             <w:drawing>
@@ -874,6 +964,10 @@
         </mc:AlternateContent>
       </w:r>
       <w:r>
+        <w:rPr>
+          <w:noProof/>
+          <w:lang w:eastAsia="en-AU"/>
+        </w:rPr>
         <mc:AlternateContent>
           <mc:Choice Requires="wps">
             <w:drawing>
@@ -984,6 +1078,10 @@
         </mc:AlternateContent>
       </w:r>
       <w:r>
+        <w:rPr>
+          <w:noProof/>
+          <w:lang w:eastAsia="en-AU"/>
+        </w:rPr>
         <mc:AlternateContent>
           <mc:Choice Requires="wps">
             <w:drawing>
@@ -1094,6 +1192,10 @@
         </mc:AlternateContent>
       </w:r>
       <w:r>
+        <w:rPr>
+          <w:noProof/>
+          <w:lang w:eastAsia="en-AU"/>
+        </w:rPr>
         <mc:AlternateContent>
           <mc:Choice Requires="wps">
             <w:drawing>
@@ -1208,6 +1310,10 @@
     <w:p/>
     <w:p>
       <w:r>
+        <w:rPr>
+          <w:noProof/>
+          <w:lang w:eastAsia="en-AU"/>
+        </w:rPr>
         <mc:AlternateContent>
           <mc:Choice Requires="wps">
             <w:drawing>
@@ -1318,6 +1424,10 @@
         </mc:AlternateContent>
       </w:r>
       <w:r>
+        <w:rPr>
+          <w:noProof/>
+          <w:lang w:eastAsia="en-AU"/>
+        </w:rPr>
         <mc:AlternateContent>
           <mc:Choice Requires="wps">
             <w:drawing>
@@ -1428,6 +1538,10 @@
         </mc:AlternateContent>
       </w:r>
       <w:r>
+        <w:rPr>
+          <w:noProof/>
+          <w:lang w:eastAsia="en-AU"/>
+        </w:rPr>
         <mc:AlternateContent>
           <mc:Choice Requires="wps">
             <w:drawing>
@@ -1538,6 +1652,10 @@
         </mc:AlternateContent>
       </w:r>
       <w:r>
+        <w:rPr>
+          <w:noProof/>
+          <w:lang w:eastAsia="en-AU"/>
+        </w:rPr>
         <mc:AlternateContent>
           <mc:Choice Requires="wps">
             <w:drawing>
@@ -1649,6 +1767,7 @@
       </w:r>
     </w:p>
     <w:p/>
+    <w:p/>
     <w:p>
       <w:r>
         <w:rPr>
@@ -1658,16 +1777,16 @@
         <mc:AlternateContent>
           <mc:Choice Requires="wps">
             <w:drawing>
-              <wp:anchor distT="0" distB="0" distL="114300" distR="114300" simplePos="0" relativeHeight="251711488" behindDoc="0" locked="0" layoutInCell="1" allowOverlap="1">
+              <wp:anchor distT="0" distB="0" distL="114300" distR="114300" simplePos="0" relativeHeight="251711488" behindDoc="0" locked="0" layoutInCell="1" allowOverlap="1" wp14:anchorId="75B54DD8" wp14:editId="47784C95">
                 <wp:simplePos x="0" y="0"/>
                 <wp:positionH relativeFrom="column">
-                  <wp:posOffset>3171825</wp:posOffset>
+                  <wp:posOffset>2819400</wp:posOffset>
                 </wp:positionH>
                 <wp:positionV relativeFrom="paragraph">
-                  <wp:posOffset>260985</wp:posOffset>
+                  <wp:posOffset>176530</wp:posOffset>
                 </wp:positionV>
-                <wp:extent cx="47625" cy="381000"/>
-                <wp:effectExtent l="38100" t="38100" r="66675" b="19050"/>
+                <wp:extent cx="323850" cy="723900"/>
+                <wp:effectExtent l="38100" t="38100" r="19050" b="19050"/>
                 <wp:wrapNone/>
                 <wp:docPr id="41" name="Straight Arrow Connector 41"/>
                 <wp:cNvGraphicFramePr/>
@@ -1676,9 +1795,9 @@
                     <wps:wsp>
                       <wps:cNvCnPr/>
                       <wps:spPr>
-                        <a:xfrm flipV="1">
+                        <a:xfrm flipH="1" flipV="1">
                           <a:off x="0" y="0"/>
-                          <a:ext cx="47625" cy="381000"/>
+                          <a:ext cx="323850" cy="723900"/>
                         </a:xfrm>
                         <a:prstGeom prst="straightConnector1">
                           <a:avLst/>
@@ -1705,22 +1824,152 @@
                     </wps:wsp>
                   </a:graphicData>
                 </a:graphic>
+                <wp14:sizeRelH relativeFrom="margin">
+                  <wp14:pctWidth>0</wp14:pctWidth>
+                </wp14:sizeRelH>
+                <wp14:sizeRelV relativeFrom="margin">
+                  <wp14:pctHeight>0</wp14:pctHeight>
+                </wp14:sizeRelV>
               </wp:anchor>
             </w:drawing>
           </mc:Choice>
           <mc:Fallback>
             <w:pict>
-              <v:shapetype w14:anchorId="45CA959B" id="_x0000_t32" coordsize="21600,21600" o:spt="32" o:oned="t" path="m,l21600,21600e" filled="f">
+              <v:shapetype w14:anchorId="0C20BBEE" id="_x0000_t32" coordsize="21600,21600" o:spt="32" o:oned="t" path="m,l21600,21600e" filled="f">
                 <v:path arrowok="t" fillok="f" o:connecttype="none"/>
                 <o:lock v:ext="edit" shapetype="t"/>
               </v:shapetype>
-              <v:shape id="Straight Arrow Connector 41" o:spid="_x0000_s1026" type="#_x0000_t32" style="position:absolute;margin-left:249.75pt;margin-top:20.55pt;width:3.75pt;height:30pt;flip:y;z-index:251711488;visibility:visible;mso-wrap-style:square;mso-wrap-distance-left:9pt;mso-wrap-distance-top:0;mso-wrap-distance-right:9pt;mso-wrap-distance-bottom:0;mso-position-horizontal:absolute;mso-position-horizontal-relative:text;mso-position-vertical:absolute;mso-position-vertical-relative:text" o:gfxdata="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" strokecolor="#5b9bd5 [3204]" strokeweight=".5pt">
+              <v:shape id="Straight Arrow Connector 41" o:spid="_x0000_s1026" type="#_x0000_t32" style="position:absolute;margin-left:222pt;margin-top:13.9pt;width:25.5pt;height:57pt;flip:x y;z-index:251711488;visibility:visible;mso-wrap-style:square;mso-width-percent:0;mso-height-percent:0;mso-wrap-distance-left:9pt;mso-wrap-distance-top:0;mso-wrap-distance-right:9pt;mso-wrap-distance-bottom:0;mso-position-horizontal:absolute;mso-position-horizontal-relative:text;mso-position-vertical:absolute;mso-position-vertical-relative:text;mso-width-percent:0;mso-height-percent:0;mso-width-relative:margin;mso-height-relative:margin" o:gfxdata="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" strokecolor="#5b9bd5 [3204]" strokeweight=".5pt">
                 <v:stroke endarrow="block" joinstyle="miter"/>
               </v:shape>
             </w:pict>
           </mc:Fallback>
         </mc:AlternateContent>
       </w:r>
+      <w:r>
+        <w:rPr>
+          <w:noProof/>
+          <w:lang w:eastAsia="en-AU"/>
+        </w:rPr>
+        <mc:AlternateContent>
+          <mc:Choice Requires="wps">
+            <w:drawing>
+              <wp:anchor distT="0" distB="0" distL="114300" distR="114300" simplePos="0" relativeHeight="251713536" behindDoc="0" locked="0" layoutInCell="1" allowOverlap="1" wp14:anchorId="045CBE97" wp14:editId="75084BCB">
+                <wp:simplePos x="0" y="0"/>
+                <wp:positionH relativeFrom="column">
+                  <wp:posOffset>0</wp:posOffset>
+                </wp:positionH>
+                <wp:positionV relativeFrom="paragraph">
+                  <wp:posOffset>-635</wp:posOffset>
+                </wp:positionV>
+                <wp:extent cx="1171575" cy="619125"/>
+                <wp:effectExtent l="0" t="0" r="28575" b="28575"/>
+                <wp:wrapNone/>
+                <wp:docPr id="3" name="Flowchart: Process 3"/>
+                <wp:cNvGraphicFramePr/>
+                <a:graphic xmlns:a="http://schemas.openxmlformats.org/drawingml/2006/main">
+                  <a:graphicData uri="http://schemas.microsoft.com/office/word/2010/wordprocessingShape">
+                    <wps:wsp>
+                      <wps:cNvSpPr/>
+                      <wps:spPr>
+                        <a:xfrm>
+                          <a:off x="0" y="0"/>
+                          <a:ext cx="1171575" cy="619125"/>
+                        </a:xfrm>
+                        <a:prstGeom prst="flowChartProcess">
+                          <a:avLst/>
+                        </a:prstGeom>
+                      </wps:spPr>
+                      <wps:style>
+                        <a:lnRef idx="2">
+                          <a:schemeClr val="accent1">
+                            <a:shade val="50000"/>
+                          </a:schemeClr>
+                        </a:lnRef>
+                        <a:fillRef idx="1">
+                          <a:schemeClr val="accent1"/>
+                        </a:fillRef>
+                        <a:effectRef idx="0">
+                          <a:schemeClr val="accent1"/>
+                        </a:effectRef>
+                        <a:fontRef idx="minor">
+                          <a:schemeClr val="lt1"/>
+                        </a:fontRef>
+                      </wps:style>
+                      <wps:txbx>
+                        <w:txbxContent>
+                          <w:p>
+                            <w:pPr>
+                              <w:jc w:val="center"/>
+                            </w:pPr>
+                            <w:proofErr w:type="spellStart"/>
+                            <w:r>
+                              <w:t>Addtogroup</w:t>
+                            </w:r>
+                            <w:r>
+                              <w:t>.jsp</w:t>
+                            </w:r>
+                            <w:proofErr w:type="spellEnd"/>
+                          </w:p>
+                          <w:p>
+                            <w:pPr>
+                              <w:jc w:val="center"/>
+                            </w:pPr>
+                          </w:p>
+                        </w:txbxContent>
+                      </wps:txbx>
+                      <wps:bodyPr rot="0" spcFirstLastPara="0" vertOverflow="overflow" horzOverflow="overflow" vert="horz" wrap="square" lIns="91440" tIns="45720" rIns="91440" bIns="45720" numCol="1" spcCol="0" rtlCol="0" fromWordArt="0" anchor="ctr" anchorCtr="0" forceAA="0" compatLnSpc="1">
+                        <a:prstTxWarp prst="textNoShape">
+                          <a:avLst/>
+                        </a:prstTxWarp>
+                        <a:noAutofit/>
+                      </wps:bodyPr>
+                    </wps:wsp>
+                  </a:graphicData>
+                </a:graphic>
+                <wp14:sizeRelH relativeFrom="margin">
+                  <wp14:pctWidth>0</wp14:pctWidth>
+                </wp14:sizeRelH>
+                <wp14:sizeRelV relativeFrom="margin">
+                  <wp14:pctHeight>0</wp14:pctHeight>
+                </wp14:sizeRelV>
+              </wp:anchor>
+            </w:drawing>
+          </mc:Choice>
+          <mc:Fallback>
+            <w:pict>
+              <v:shapetype w14:anchorId="045CBE97" id="_x0000_t109" coordsize="21600,21600" o:spt="109" path="m,l,21600r21600,l21600,xe">
+                <v:stroke joinstyle="miter"/>
+                <v:path gradientshapeok="t" o:connecttype="rect"/>
+              </v:shapetype>
+              <v:shape id="Flowchart: Process 3" o:spid="_x0000_s1038" type="#_x0000_t109" style="position:absolute;margin-left:0;margin-top:-.05pt;width:92.25pt;height:48.75pt;z-index:251713536;visibility:visible;mso-wrap-style:square;mso-width-percent:0;mso-height-percent:0;mso-wrap-distance-left:9pt;mso-wrap-distance-top:0;mso-wrap-distance-right:9pt;mso-wrap-distance-bottom:0;mso-position-horizontal:absolute;mso-position-horizontal-relative:text;mso-position-vertical:absolute;mso-position-vertical-relative:text;mso-width-percent:0;mso-height-percent:0;mso-width-relative:margin;mso-height-relative:margin;v-text-anchor:middle" o:gfxdata="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" fillcolor="#5b9bd5 [3204]" strokecolor="#1f4d78 [1604]" strokeweight="1pt">
+                <v:textbox>
+                  <w:txbxContent>
+                    <w:p>
+                      <w:pPr>
+                        <w:jc w:val="center"/>
+                      </w:pPr>
+                      <w:proofErr w:type="spellStart"/>
+                      <w:r>
+                        <w:t>Addtogroup</w:t>
+                      </w:r>
+                      <w:r>
+                        <w:t>.jsp</w:t>
+                      </w:r>
+                      <w:proofErr w:type="spellEnd"/>
+                    </w:p>
+                    <w:p>
+                      <w:pPr>
+                        <w:jc w:val="center"/>
+                      </w:pPr>
+                    </w:p>
+                  </w:txbxContent>
+                </v:textbox>
+              </v:shape>
+            </w:pict>
+          </mc:Fallback>
+        </mc:AlternateContent>
+      </w:r>
     </w:p>
     <w:p>
       <w:pPr>
@@ -1730,6 +1979,7 @@
         <w:t>Controller</w:t>
       </w:r>
     </w:p>
+    <w:p/>
     <w:p>
       <w:r>
         <w:rPr>
@@ -1932,7 +2182,10 @@
       </w:r>
     </w:p>
     <w:p/>
-    <w:p/>
+    <w:p>
+      <w:bookmarkStart w:id="0" w:name="_GoBack"/>
+      <w:bookmarkEnd w:id="0"/>
+    </w:p>
     <w:p/>
     <w:p>
       <w:r>
@@ -3203,12 +3456,15 @@
         <w:pStyle w:val="Heading2"/>
       </w:pPr>
       <w:r>
-        <w:lastRenderedPageBreak/>
         <w:t>Key</w:t>
       </w:r>
     </w:p>
     <w:p>
       <w:r>
+        <w:rPr>
+          <w:noProof/>
+          <w:lang w:eastAsia="en-AU"/>
+        </w:rPr>
         <mc:AlternateContent>
           <mc:Choice Requires="wps">
             <w:drawing>
@@ -3374,10 +3630,7 @@
                               <w:jc w:val="center"/>
                             </w:pPr>
                             <w:r>
-                              <w:t>Controller</w:t>
-                            </w:r>
-                            <w:r>
-                              <w:t xml:space="preserve"> class</w:t>
+                              <w:t>Controller class</w:t>
                             </w:r>
                           </w:p>
                         </w:txbxContent>

</xml_diff>

<commit_message>
modification for the instruction document
</commit_message>
<xml_diff>
--- a/StormDrive Instructions.docx
+++ b/StormDrive Instructions.docx
@@ -26,7 +26,22 @@
     </w:p>
     <w:p>
       <w:r>
-        <w:t xml:space="preserve">Once you have deployed the .war file into you tomcat, navigate to </w:t>
+        <w:t xml:space="preserve">Deploy the WAR file in your tomcat server </w:t>
+      </w:r>
+    </w:p>
+    <w:p/>
+    <w:p>
+      <w:pPr>
+        <w:pStyle w:val="Heading2"/>
+      </w:pPr>
+      <w:r>
+        <w:t>Connecting to the Google Drive</w:t>
+      </w:r>
+    </w:p>
+    <w:p/>
+    <w:p>
+      <w:r>
+        <w:t xml:space="preserve">Navigate to </w:t>
       </w:r>
       <w:hyperlink r:id="rId5" w:history="1">
         <w:r>
@@ -55,7 +70,7 @@
           <w:lang w:eastAsia="en-AU"/>
         </w:rPr>
         <w:drawing>
-          <wp:inline distT="0" distB="0" distL="0" distR="0" wp14:anchorId="46016985" wp14:editId="3F39EBF5">
+          <wp:inline distT="0" distB="0" distL="0" distR="0" wp14:anchorId="5DF09A66" wp14:editId="72601305">
             <wp:extent cx="4579993" cy="666750"/>
             <wp:effectExtent l="0" t="0" r="0" b="0"/>
             <wp:docPr id="1" name="Picture 1"/>
@@ -123,7 +138,7 @@
           <w:lang w:eastAsia="en-AU"/>
         </w:rPr>
         <w:drawing>
-          <wp:inline distT="0" distB="0" distL="0" distR="0" wp14:anchorId="04733B0E" wp14:editId="6F56C9DF">
+          <wp:inline distT="0" distB="0" distL="0" distR="0" wp14:anchorId="6AC68A18" wp14:editId="5DACAE7B">
             <wp:extent cx="2466975" cy="1015813"/>
             <wp:effectExtent l="0" t="0" r="0" b="0"/>
             <wp:docPr id="2" name="Picture 2"/>
@@ -171,6 +186,8 @@
         <w:t>Once this has been done, it won’t have to be done again unless the server shuts down.</w:t>
       </w:r>
     </w:p>
+    <w:p/>
+    <w:p/>
     <w:p>
       <w:pPr>
         <w:pStyle w:val="Heading1"/>
@@ -209,13 +226,34 @@
         <w:t>The User created by default would be a member of the Student Group</w:t>
       </w:r>
     </w:p>
+    <w:p>
+      <w:pPr>
+        <w:pStyle w:val="Heading1"/>
+        <w:rPr>
+          <w:rFonts w:asciiTheme="minorHAnsi" w:eastAsiaTheme="minorHAnsi" w:hAnsiTheme="minorHAnsi" w:cstheme="minorBidi"/>
+          <w:color w:val="auto"/>
+          <w:sz w:val="22"/>
+          <w:szCs w:val="22"/>
+        </w:rPr>
+      </w:pPr>
+    </w:p>
+    <w:p/>
+    <w:p/>
+    <w:p/>
     <w:p/>
     <w:p>
       <w:pPr>
         <w:pStyle w:val="Heading1"/>
       </w:pPr>
       <w:r>
-        <w:t>Add to Group</w:t>
+        <w:lastRenderedPageBreak/>
+        <w:t xml:space="preserve">Add </w:t>
+      </w:r>
+      <w:r>
+        <w:t xml:space="preserve">User </w:t>
+      </w:r>
+      <w:r>
+        <w:t>to Group</w:t>
       </w:r>
     </w:p>
     <w:p>
@@ -238,6 +276,7 @@
         <w:t>Note: the user can be a member of a single group (either Student or Teacher) so if the user is a member of a certain group and it is to be added to another group then the previous group membership will be deleted automatically.</w:t>
       </w:r>
     </w:p>
+    <w:p/>
     <w:p>
       <w:pPr>
         <w:pStyle w:val="Heading1"/>
@@ -280,7 +319,6 @@
         <w:pStyle w:val="Heading1"/>
       </w:pPr>
       <w:r>
-        <w:lastRenderedPageBreak/>
         <w:t>Getting the download links in the directory</w:t>
       </w:r>
     </w:p>
@@ -336,6 +374,26 @@
       </w:pPr>
       <w:r>
         <w:t>Files inside a folder cannot be listed yet</w:t>
+      </w:r>
+    </w:p>
+    <w:p>
+      <w:pPr>
+        <w:pStyle w:val="ListParagraph"/>
+        <w:numPr>
+          <w:ilvl w:val="0"/>
+          <w:numId w:val="1"/>
+        </w:numPr>
+      </w:pPr>
+      <w:r>
+        <w:t xml:space="preserve">The UI is not very intuitive so we are working on exposing the application as a </w:t>
+      </w:r>
+      <w:proofErr w:type="spellStart"/>
+      <w:r>
+        <w:t>RESTful</w:t>
+      </w:r>
+      <w:proofErr w:type="spellEnd"/>
+      <w:r>
+        <w:t xml:space="preserve"> service.</w:t>
       </w:r>
     </w:p>
     <w:p>
@@ -354,18 +412,10 @@
     <w:p/>
     <w:p/>
     <w:p/>
-    <w:p/>
-    <w:p/>
-    <w:p/>
-    <w:p/>
-    <w:p/>
-    <w:p/>
-    <w:p/>
-    <w:p/>
-    <w:p/>
-    <w:p/>
-    <w:p/>
-    <w:p/>
+    <w:p>
+      <w:bookmarkStart w:id="0" w:name="_GoBack"/>
+      <w:bookmarkEnd w:id="0"/>
+    </w:p>
     <w:p>
       <w:pPr>
         <w:pStyle w:val="Heading1"/>
@@ -1904,10 +1954,7 @@
                             </w:pPr>
                             <w:proofErr w:type="spellStart"/>
                             <w:r>
-                              <w:t>Addtogroup</w:t>
-                            </w:r>
-                            <w:r>
-                              <w:t>.jsp</w:t>
+                              <w:t>Addtogroup.jsp</w:t>
                             </w:r>
                             <w:proofErr w:type="spellEnd"/>
                           </w:p>
@@ -1938,11 +1985,7 @@
           </mc:Choice>
           <mc:Fallback>
             <w:pict>
-              <v:shapetype w14:anchorId="045CBE97" id="_x0000_t109" coordsize="21600,21600" o:spt="109" path="m,l,21600r21600,l21600,xe">
-                <v:stroke joinstyle="miter"/>
-                <v:path gradientshapeok="t" o:connecttype="rect"/>
-              </v:shapetype>
-              <v:shape id="Flowchart: Process 3" o:spid="_x0000_s1038" type="#_x0000_t109" style="position:absolute;margin-left:0;margin-top:-.05pt;width:92.25pt;height:48.75pt;z-index:251713536;visibility:visible;mso-wrap-style:square;mso-width-percent:0;mso-height-percent:0;mso-wrap-distance-left:9pt;mso-wrap-distance-top:0;mso-wrap-distance-right:9pt;mso-wrap-distance-bottom:0;mso-position-horizontal:absolute;mso-position-horizontal-relative:text;mso-position-vertical:absolute;mso-position-vertical-relative:text;mso-width-percent:0;mso-height-percent:0;mso-width-relative:margin;mso-height-relative:margin;v-text-anchor:middle" o:gfxdata="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" fillcolor="#5b9bd5 [3204]" strokecolor="#1f4d78 [1604]" strokeweight="1pt">
+              <v:shape w14:anchorId="045CBE97" id="Flowchart: Process 3" o:spid="_x0000_s1038" type="#_x0000_t109" style="position:absolute;margin-left:0;margin-top:-.05pt;width:92.25pt;height:48.75pt;z-index:251713536;visibility:visible;mso-wrap-style:square;mso-width-percent:0;mso-height-percent:0;mso-wrap-distance-left:9pt;mso-wrap-distance-top:0;mso-wrap-distance-right:9pt;mso-wrap-distance-bottom:0;mso-position-horizontal:absolute;mso-position-horizontal-relative:text;mso-position-vertical:absolute;mso-position-vertical-relative:text;mso-width-percent:0;mso-height-percent:0;mso-width-relative:margin;mso-height-relative:margin;v-text-anchor:middle" o:gfxdata="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" fillcolor="#5b9bd5 [3204]" strokecolor="#1f4d78 [1604]" strokeweight="1pt">
                 <v:textbox>
                   <w:txbxContent>
                     <w:p>
@@ -1951,10 +1994,7 @@
                       </w:pPr>
                       <w:proofErr w:type="spellStart"/>
                       <w:r>
-                        <w:t>Addtogroup</w:t>
-                      </w:r>
-                      <w:r>
-                        <w:t>.jsp</w:t>
+                        <w:t>Addtogroup.jsp</w:t>
                       </w:r>
                       <w:proofErr w:type="spellEnd"/>
                     </w:p>
@@ -2066,7 +2106,7 @@
                 <v:stroke joinstyle="miter"/>
                 <v:path gradientshapeok="t" o:connecttype="rect" textboxrect="4353,0,17214,21600"/>
               </v:shapetype>
-              <v:shape id="Flowchart: Preparation 20" o:spid="_x0000_s1038" type="#_x0000_t117" style="position:absolute;margin-left:12.75pt;margin-top:9.75pt;width:153pt;height:83.25pt;z-index:251681792;visibility:visible;mso-wrap-style:square;mso-width-percent:0;mso-wrap-distance-left:9pt;mso-wrap-distance-top:0;mso-wrap-distance-right:9pt;mso-wrap-distance-bottom:0;mso-position-horizontal:absolute;mso-position-horizontal-relative:text;mso-position-vertical:absolute;mso-position-vertical-relative:text;mso-width-percent:0;mso-width-relative:margin;v-text-anchor:middle" o:gfxdata="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" fillcolor="#ed7d31 [3205]" strokecolor="#823b0b [1605]" strokeweight="1pt">
+              <v:shape id="Flowchart: Preparation 20" o:spid="_x0000_s1039" type="#_x0000_t117" style="position:absolute;margin-left:12.75pt;margin-top:9.75pt;width:153pt;height:83.25pt;z-index:251681792;visibility:visible;mso-wrap-style:square;mso-width-percent:0;mso-wrap-distance-left:9pt;mso-wrap-distance-top:0;mso-wrap-distance-right:9pt;mso-wrap-distance-bottom:0;mso-position-horizontal:absolute;mso-position-horizontal-relative:text;mso-position-vertical:absolute;mso-position-vertical-relative:text;mso-width-percent:0;mso-width-relative:margin;v-text-anchor:middle" o:gfxdata="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" fillcolor="#ed7d31 [3205]" strokecolor="#823b0b [1605]" strokeweight="1pt">
                 <v:textbox>
                   <w:txbxContent>
                     <w:p>
@@ -2162,7 +2202,7 @@
           </mc:Choice>
           <mc:Fallback>
             <w:pict>
-              <v:shape w14:anchorId="1C11A855" id="Flowchart: Preparation 21" o:spid="_x0000_s1039" type="#_x0000_t117" style="position:absolute;margin-left:177.75pt;margin-top:10.5pt;width:134.25pt;height:83.25pt;z-index:251683840;visibility:visible;mso-wrap-style:square;mso-wrap-distance-left:9pt;mso-wrap-distance-top:0;mso-wrap-distance-right:9pt;mso-wrap-distance-bottom:0;mso-position-horizontal:absolute;mso-position-horizontal-relative:text;mso-position-vertical:absolute;mso-position-vertical-relative:text;v-text-anchor:middle" o:gfxdata="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" fillcolor="#ed7d31 [3205]" strokecolor="#823b0b [1605]" strokeweight="1pt">
+              <v:shape w14:anchorId="1C11A855" id="Flowchart: Preparation 21" o:spid="_x0000_s1040" type="#_x0000_t117" style="position:absolute;margin-left:177.75pt;margin-top:10.5pt;width:134.25pt;height:83.25pt;z-index:251683840;visibility:visible;mso-wrap-style:square;mso-wrap-distance-left:9pt;mso-wrap-distance-top:0;mso-wrap-distance-right:9pt;mso-wrap-distance-bottom:0;mso-position-horizontal:absolute;mso-position-horizontal-relative:text;mso-position-vertical:absolute;mso-position-vertical-relative:text;v-text-anchor:middle" o:gfxdata="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" fillcolor="#ed7d31 [3205]" strokecolor="#823b0b [1605]" strokeweight="1pt">
                 <v:textbox>
                   <w:txbxContent>
                     <w:p>
@@ -2182,10 +2222,7 @@
       </w:r>
     </w:p>
     <w:p/>
-    <w:p>
-      <w:bookmarkStart w:id="0" w:name="_GoBack"/>
-      <w:bookmarkEnd w:id="0"/>
-    </w:p>
+    <w:p/>
     <w:p/>
     <w:p>
       <w:r>
@@ -2575,7 +2612,7 @@
                 </v:handles>
                 <o:complex v:ext="view"/>
               </v:shapetype>
-              <v:shape id="Folded Corner 24" o:spid="_x0000_s1040" type="#_x0000_t65" style="position:absolute;margin-left:253.5pt;margin-top:10.7pt;width:73.5pt;height:94.5pt;z-index:251688960;visibility:visible;mso-wrap-style:square;mso-wrap-distance-left:9pt;mso-wrap-distance-top:0;mso-wrap-distance-right:9pt;mso-wrap-distance-bottom:0;mso-position-horizontal:absolute;mso-position-horizontal-relative:text;mso-position-vertical:absolute;mso-position-vertical-relative:text;v-text-anchor:middle" o:gfxdata="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" adj="18000" fillcolor="#70ad47 [3209]" strokecolor="#375623 [1609]" strokeweight="1pt">
+              <v:shape id="Folded Corner 24" o:spid="_x0000_s1041" type="#_x0000_t65" style="position:absolute;margin-left:253.5pt;margin-top:10.7pt;width:73.5pt;height:94.5pt;z-index:251688960;visibility:visible;mso-wrap-style:square;mso-wrap-distance-left:9pt;mso-wrap-distance-top:0;mso-wrap-distance-right:9pt;mso-wrap-distance-bottom:0;mso-position-horizontal:absolute;mso-position-horizontal-relative:text;mso-position-vertical:absolute;mso-position-vertical-relative:text;v-text-anchor:middle" o:gfxdata="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" adj="18000" fillcolor="#70ad47 [3209]" strokecolor="#375623 [1609]" strokeweight="1pt">
                 <v:stroke joinstyle="miter"/>
                 <v:textbox>
                   <w:txbxContent>
@@ -2694,7 +2731,7 @@
           </mc:Choice>
           <mc:Fallback>
             <w:pict>
-              <v:shape w14:anchorId="3CEC8775" id="Folded Corner 23" o:spid="_x0000_s1041" type="#_x0000_t65" style="position:absolute;margin-left:153.75pt;margin-top:9.2pt;width:73.5pt;height:94.5pt;z-index:251686912;visibility:visible;mso-wrap-style:square;mso-wrap-distance-left:9pt;mso-wrap-distance-top:0;mso-wrap-distance-right:9pt;mso-wrap-distance-bottom:0;mso-position-horizontal:absolute;mso-position-horizontal-relative:text;mso-position-vertical:absolute;mso-position-vertical-relative:text;v-text-anchor:middle" o:gfxdata="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" adj="18000" fillcolor="#70ad47 [3209]" strokecolor="#375623 [1609]" strokeweight="1pt">
+              <v:shape w14:anchorId="3CEC8775" id="Folded Corner 23" o:spid="_x0000_s1042" type="#_x0000_t65" style="position:absolute;margin-left:153.75pt;margin-top:9.2pt;width:73.5pt;height:94.5pt;z-index:251686912;visibility:visible;mso-wrap-style:square;mso-wrap-distance-left:9pt;mso-wrap-distance-top:0;mso-wrap-distance-right:9pt;mso-wrap-distance-bottom:0;mso-position-horizontal:absolute;mso-position-horizontal-relative:text;mso-position-vertical:absolute;mso-position-vertical-relative:text;v-text-anchor:middle" o:gfxdata="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" adj="18000" fillcolor="#70ad47 [3209]" strokecolor="#375623 [1609]" strokeweight="1pt">
                 <v:stroke joinstyle="miter"/>
                 <v:textbox>
                   <w:txbxContent>
@@ -2813,7 +2850,7 @@
           </mc:Choice>
           <mc:Fallback>
             <w:pict>
-              <v:shape w14:anchorId="25C8BDE0" id="Folded Corner 22" o:spid="_x0000_s1042" type="#_x0000_t65" style="position:absolute;margin-left:56.25pt;margin-top:8.45pt;width:73.5pt;height:94.5pt;z-index:251684864;visibility:visible;mso-wrap-style:square;mso-wrap-distance-left:9pt;mso-wrap-distance-top:0;mso-wrap-distance-right:9pt;mso-wrap-distance-bottom:0;mso-position-horizontal:absolute;mso-position-horizontal-relative:text;mso-position-vertical:absolute;mso-position-vertical-relative:text;v-text-anchor:middle" o:gfxdata="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" adj="18000" fillcolor="#70ad47 [3209]" strokecolor="#375623 [1609]" strokeweight="1pt">
+              <v:shape w14:anchorId="25C8BDE0" id="Folded Corner 22" o:spid="_x0000_s1043" type="#_x0000_t65" style="position:absolute;margin-left:56.25pt;margin-top:8.45pt;width:73.5pt;height:94.5pt;z-index:251684864;visibility:visible;mso-wrap-style:square;mso-wrap-distance-left:9pt;mso-wrap-distance-top:0;mso-wrap-distance-right:9pt;mso-wrap-distance-bottom:0;mso-position-horizontal:absolute;mso-position-horizontal-relative:text;mso-position-vertical:absolute;mso-position-vertical-relative:text;v-text-anchor:middle" o:gfxdata="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" adj="18000" fillcolor="#70ad47 [3209]" strokecolor="#375623 [1609]" strokeweight="1pt">
                 <v:stroke joinstyle="miter"/>
                 <v:textbox>
                   <w:txbxContent>
@@ -3171,7 +3208,7 @@
               <v:shapetype w14:anchorId="646721B8" id="_x0000_t132" coordsize="21600,21600" o:spt="132" path="m10800,qx,3391l,18209qy10800,21600,21600,18209l21600,3391qy10800,xem,3391nfqy10800,6782,21600,3391e">
                 <v:path o:extrusionok="f" gradientshapeok="t" o:connecttype="custom" o:connectlocs="10800,6782;10800,0;0,10800;10800,21600;21600,10800" o:connectangles="270,270,180,90,0" textboxrect="0,6782,21600,18209"/>
               </v:shapetype>
-              <v:shape id="Flowchart: Magnetic Disk 25" o:spid="_x0000_s1043" type="#_x0000_t132" style="position:absolute;margin-left:33.75pt;margin-top:15.5pt;width:102pt;height:102.75pt;z-index:251689984;visibility:visible;mso-wrap-style:square;mso-wrap-distance-left:9pt;mso-wrap-distance-top:0;mso-wrap-distance-right:9pt;mso-wrap-distance-bottom:0;mso-position-horizontal:absolute;mso-position-horizontal-relative:text;mso-position-vertical:absolute;mso-position-vertical-relative:text;v-text-anchor:middle" o:gfxdata="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" fillcolor="#c00000" strokecolor="#1f4d78 [1604]" strokeweight="1pt">
+              <v:shape id="Flowchart: Magnetic Disk 25" o:spid="_x0000_s1044" type="#_x0000_t132" style="position:absolute;margin-left:33.75pt;margin-top:15.5pt;width:102pt;height:102.75pt;z-index:251689984;visibility:visible;mso-wrap-style:square;mso-wrap-distance-left:9pt;mso-wrap-distance-top:0;mso-wrap-distance-right:9pt;mso-wrap-distance-bottom:0;mso-position-horizontal:absolute;mso-position-horizontal-relative:text;mso-position-vertical:absolute;mso-position-vertical-relative:text;v-text-anchor:middle" o:gfxdata="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" fillcolor="#c00000" strokecolor="#1f4d78 [1604]" strokeweight="1pt">
                 <v:stroke joinstyle="miter"/>
                 <v:textbox>
                   <w:txbxContent>
@@ -3315,7 +3352,7 @@
           </mc:Choice>
           <mc:Fallback>
             <w:pict>
-              <v:shape w14:anchorId="49F62595" id="Flowchart: Magnetic Disk 26" o:spid="_x0000_s1044" type="#_x0000_t132" style="position:absolute;margin-left:158.25pt;margin-top:17pt;width:102pt;height:102.75pt;z-index:251692032;visibility:visible;mso-wrap-style:square;mso-wrap-distance-left:9pt;mso-wrap-distance-top:0;mso-wrap-distance-right:9pt;mso-wrap-distance-bottom:0;mso-position-horizontal:absolute;mso-position-horizontal-relative:text;mso-position-vertical:absolute;mso-position-vertical-relative:text;v-text-anchor:middle" o:gfxdata="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" fillcolor="#c00000" strokecolor="#1f4d78 [1604]" strokeweight="1pt">
+              <v:shape w14:anchorId="49F62595" id="Flowchart: Magnetic Disk 26" o:spid="_x0000_s1045" type="#_x0000_t132" style="position:absolute;margin-left:158.25pt;margin-top:17pt;width:102pt;height:102.75pt;z-index:251692032;visibility:visible;mso-wrap-style:square;mso-wrap-distance-left:9pt;mso-wrap-distance-top:0;mso-wrap-distance-right:9pt;mso-wrap-distance-bottom:0;mso-position-horizontal:absolute;mso-position-horizontal-relative:text;mso-position-vertical:absolute;mso-position-vertical-relative:text;v-text-anchor:middle" o:gfxdata="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" fillcolor="#c00000" strokecolor="#1f4d78 [1604]" strokeweight="1pt">
                 <v:stroke joinstyle="miter"/>
                 <v:textbox>
                   <w:txbxContent>
@@ -3426,7 +3463,7 @@
           </mc:Choice>
           <mc:Fallback>
             <w:pict>
-              <v:oval w14:anchorId="046D00C9" id="Oval 28" o:spid="_x0000_s1045" style="position:absolute;margin-left:293.25pt;margin-top:9.5pt;width:82.5pt;height:82.5pt;z-index:251693056;visibility:visible;mso-wrap-style:square;mso-wrap-distance-left:9pt;mso-wrap-distance-top:0;mso-wrap-distance-right:9pt;mso-wrap-distance-bottom:0;mso-position-horizontal:absolute;mso-position-horizontal-relative:text;mso-position-vertical:absolute;mso-position-vertical-relative:text;v-text-anchor:middle" o:gfxdata="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" fillcolor="#a5a5a5 [3206]" strokecolor="#525252 [1606]" strokeweight="1pt">
+              <v:oval w14:anchorId="046D00C9" id="Oval 28" o:spid="_x0000_s1046" style="position:absolute;margin-left:293.25pt;margin-top:9.5pt;width:82.5pt;height:82.5pt;z-index:251693056;visibility:visible;mso-wrap-style:square;mso-wrap-distance-left:9pt;mso-wrap-distance-top:0;mso-wrap-distance-right:9pt;mso-wrap-distance-bottom:0;mso-position-horizontal:absolute;mso-position-horizontal-relative:text;mso-position-vertical:absolute;mso-position-vertical-relative:text;v-text-anchor:middle" o:gfxdata="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" fillcolor="#a5a5a5 [3206]" strokecolor="#525252 [1606]" strokeweight="1pt">
                 <v:stroke joinstyle="miter"/>
                 <v:textbox>
                   <w:txbxContent>
@@ -3547,7 +3584,7 @@
           </mc:Choice>
           <mc:Fallback>
             <w:pict>
-              <v:shape w14:anchorId="1AA9BD90" id="Flowchart: Process 36" o:spid="_x0000_s1046" type="#_x0000_t109" style="position:absolute;margin-left:0;margin-top:-.05pt;width:92.25pt;height:48.75pt;z-index:251702272;visibility:visible;mso-wrap-style:square;mso-width-percent:0;mso-height-percent:0;mso-wrap-distance-left:9pt;mso-wrap-distance-top:0;mso-wrap-distance-right:9pt;mso-wrap-distance-bottom:0;mso-position-horizontal:absolute;mso-position-horizontal-relative:text;mso-position-vertical:absolute;mso-position-vertical-relative:text;mso-width-percent:0;mso-height-percent:0;mso-width-relative:margin;mso-height-relative:margin;v-text-anchor:middle" o:gfxdata="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" fillcolor="#5b9bd5 [3204]" strokecolor="#1f4d78 [1604]" strokeweight="1pt">
+              <v:shape w14:anchorId="1AA9BD90" id="Flowchart: Process 36" o:spid="_x0000_s1047" type="#_x0000_t109" style="position:absolute;margin-left:0;margin-top:-.05pt;width:92.25pt;height:48.75pt;z-index:251702272;visibility:visible;mso-wrap-style:square;mso-width-percent:0;mso-height-percent:0;mso-wrap-distance-left:9pt;mso-wrap-distance-top:0;mso-wrap-distance-right:9pt;mso-wrap-distance-bottom:0;mso-position-horizontal:absolute;mso-position-horizontal-relative:text;mso-position-vertical:absolute;mso-position-vertical-relative:text;mso-width-percent:0;mso-height-percent:0;mso-width-relative:margin;mso-height-relative:margin;v-text-anchor:middle" o:gfxdata="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" fillcolor="#5b9bd5 [3204]" strokecolor="#1f4d78 [1604]" strokeweight="1pt">
                 <v:textbox>
                   <w:txbxContent>
                     <w:p>
@@ -3655,7 +3692,7 @@
           </mc:Choice>
           <mc:Fallback>
             <w:pict>
-              <v:shape w14:anchorId="531342A7" id="Flowchart: Preparation 37" o:spid="_x0000_s1047" type="#_x0000_t117" style="position:absolute;margin-left:0;margin-top:22.65pt;width:104.25pt;height:39pt;z-index:251704320;visibility:visible;mso-wrap-style:square;mso-width-percent:0;mso-height-percent:0;mso-wrap-distance-left:9pt;mso-wrap-distance-top:0;mso-wrap-distance-right:9pt;mso-wrap-distance-bottom:0;mso-position-horizontal:absolute;mso-position-horizontal-relative:text;mso-position-vertical:absolute;mso-position-vertical-relative:text;mso-width-percent:0;mso-height-percent:0;mso-width-relative:margin;mso-height-relative:margin;v-text-anchor:middle" o:gfxdata="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" fillcolor="#ed7d31 [3205]" strokecolor="#823b0b [1605]" strokeweight="1pt">
+              <v:shape w14:anchorId="531342A7" id="Flowchart: Preparation 37" o:spid="_x0000_s1048" type="#_x0000_t117" style="position:absolute;margin-left:0;margin-top:22.65pt;width:104.25pt;height:39pt;z-index:251704320;visibility:visible;mso-wrap-style:square;mso-width-percent:0;mso-height-percent:0;mso-wrap-distance-left:9pt;mso-wrap-distance-top:0;mso-wrap-distance-right:9pt;mso-wrap-distance-bottom:0;mso-position-horizontal:absolute;mso-position-horizontal-relative:text;mso-position-vertical:absolute;mso-position-vertical-relative:text;mso-width-percent:0;mso-height-percent:0;mso-width-relative:margin;mso-height-relative:margin;v-text-anchor:middle" o:gfxdata="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" fillcolor="#ed7d31 [3205]" strokecolor="#823b0b [1605]" strokeweight="1pt">
                 <v:textbox>
                   <w:txbxContent>
                     <w:p>
@@ -3663,10 +3700,7 @@
                         <w:jc w:val="center"/>
                       </w:pPr>
                       <w:r>
-                        <w:t>Controller</w:t>
-                      </w:r>
-                      <w:r>
-                        <w:t xml:space="preserve"> class</w:t>
+                        <w:t>Controller class</w:t>
                       </w:r>
                     </w:p>
                   </w:txbxContent>
@@ -3773,7 +3807,7 @@
           </mc:Choice>
           <mc:Fallback>
             <w:pict>
-              <v:shape w14:anchorId="43953AD8" id="Folded Corner 38" o:spid="_x0000_s1048" type="#_x0000_t65" style="position:absolute;margin-left:19.5pt;margin-top:15.9pt;width:56.25pt;height:60pt;z-index:251706368;visibility:visible;mso-wrap-style:square;mso-width-percent:0;mso-height-percent:0;mso-wrap-distance-left:9pt;mso-wrap-distance-top:0;mso-wrap-distance-right:9pt;mso-wrap-distance-bottom:0;mso-position-horizontal:absolute;mso-position-horizontal-relative:margin;mso-position-vertical:absolute;mso-position-vertical-relative:text;mso-width-percent:0;mso-height-percent:0;mso-width-relative:margin;mso-height-relative:margin;v-text-anchor:middle" o:gfxdata="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" adj="18000" fillcolor="#70ad47 [3209]" strokecolor="#375623 [1609]" strokeweight="1pt">
+              <v:shape w14:anchorId="43953AD8" id="Folded Corner 38" o:spid="_x0000_s1049" type="#_x0000_t65" style="position:absolute;margin-left:19.5pt;margin-top:15.9pt;width:56.25pt;height:60pt;z-index:251706368;visibility:visible;mso-wrap-style:square;mso-width-percent:0;mso-height-percent:0;mso-wrap-distance-left:9pt;mso-wrap-distance-top:0;mso-wrap-distance-right:9pt;mso-wrap-distance-bottom:0;mso-position-horizontal:absolute;mso-position-horizontal-relative:margin;mso-position-vertical:absolute;mso-position-vertical-relative:text;mso-width-percent:0;mso-height-percent:0;mso-width-relative:margin;mso-height-relative:margin;v-text-anchor:middle" o:gfxdata="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" adj="18000" fillcolor="#70ad47 [3209]" strokecolor="#375623 [1609]" strokeweight="1pt">
                 <v:stroke joinstyle="miter"/>
                 <v:textbox>
                   <w:txbxContent>
@@ -3911,7 +3945,7 @@
           </mc:Choice>
           <mc:Fallback>
             <w:pict>
-              <v:shape w14:anchorId="77A1E742" id="Flowchart: Magnetic Disk 39" o:spid="_x0000_s1049" type="#_x0000_t132" style="position:absolute;margin-left:0;margin-top:22.7pt;width:75pt;height:85.5pt;z-index:251708416;visibility:visible;mso-wrap-style:square;mso-width-percent:0;mso-height-percent:0;mso-wrap-distance-left:9pt;mso-wrap-distance-top:0;mso-wrap-distance-right:9pt;mso-wrap-distance-bottom:0;mso-position-horizontal:left;mso-position-horizontal-relative:margin;mso-position-vertical:absolute;mso-position-vertical-relative:text;mso-width-percent:0;mso-height-percent:0;mso-width-relative:margin;mso-height-relative:margin;v-text-anchor:middle" o:gfxdata="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" fillcolor="#c00000" strokecolor="#1f4d78 [1604]" strokeweight="1pt">
+              <v:shape w14:anchorId="77A1E742" id="Flowchart: Magnetic Disk 39" o:spid="_x0000_s1050" type="#_x0000_t132" style="position:absolute;margin-left:0;margin-top:22.7pt;width:75pt;height:85.5pt;z-index:251708416;visibility:visible;mso-wrap-style:square;mso-width-percent:0;mso-height-percent:0;mso-wrap-distance-left:9pt;mso-wrap-distance-top:0;mso-wrap-distance-right:9pt;mso-wrap-distance-bottom:0;mso-position-horizontal:left;mso-position-horizontal-relative:margin;mso-position-vertical:absolute;mso-position-vertical-relative:text;mso-width-percent:0;mso-height-percent:0;mso-width-relative:margin;mso-height-relative:margin;v-text-anchor:middle" o:gfxdata="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" fillcolor="#c00000" strokecolor="#1f4d78 [1604]" strokeweight="1pt">
                 <v:stroke joinstyle="miter"/>
                 <v:textbox>
                   <w:txbxContent>
@@ -4036,7 +4070,7 @@
           </mc:Choice>
           <mc:Fallback>
             <w:pict>
-              <v:oval w14:anchorId="55886B0F" id="Oval 40" o:spid="_x0000_s1050" style="position:absolute;margin-left:0;margin-top:22.75pt;width:70.5pt;height:66.75pt;z-index:251710464;visibility:visible;mso-wrap-style:square;mso-width-percent:0;mso-height-percent:0;mso-wrap-distance-left:9pt;mso-wrap-distance-top:0;mso-wrap-distance-right:9pt;mso-wrap-distance-bottom:0;mso-position-horizontal:left;mso-position-horizontal-relative:margin;mso-position-vertical:absolute;mso-position-vertical-relative:text;mso-width-percent:0;mso-height-percent:0;mso-width-relative:margin;mso-height-relative:margin;v-text-anchor:middle" o:gfxdata="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" fillcolor="#a5a5a5 [3206]" strokecolor="#525252 [1606]" strokeweight="1pt">
+              <v:oval w14:anchorId="55886B0F" id="Oval 40" o:spid="_x0000_s1051" style="position:absolute;margin-left:0;margin-top:22.75pt;width:70.5pt;height:66.75pt;z-index:251710464;visibility:visible;mso-wrap-style:square;mso-width-percent:0;mso-height-percent:0;mso-wrap-distance-left:9pt;mso-wrap-distance-top:0;mso-wrap-distance-right:9pt;mso-wrap-distance-bottom:0;mso-position-horizontal:left;mso-position-horizontal-relative:margin;mso-position-vertical:absolute;mso-position-vertical-relative:text;mso-width-percent:0;mso-height-percent:0;mso-width-relative:margin;mso-height-relative:margin;v-text-anchor:middle" o:gfxdata="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" fillcolor="#a5a5a5 [3206]" strokecolor="#525252 [1606]" strokeweight="1pt">
                 <v:stroke joinstyle="miter"/>
                 <v:textbox>
                   <w:txbxContent>

</xml_diff>